<commit_message>
Update consultant file with enhanced skills, training, and project details
</commit_message>
<xml_diff>
--- a/Amaris Consulting Consultant File - template.docx
+++ b/Amaris Consulting Consultant File - template.docx
@@ -1,6 +1,6 @@
 
 <file path=word/document.xml><?xml version="1.0" encoding="utf-8"?>
-<w:document xmlns:wpc="http://schemas.microsoft.com/office/word/2010/wordprocessingCanvas" xmlns:cx="http://schemas.microsoft.com/office/drawing/2014/chartex" xmlns:cx1="http://schemas.microsoft.com/office/drawing/2015/9/8/chartex" xmlns:cx2="http://schemas.microsoft.com/office/drawing/2015/10/21/chartex" xmlns:cx3="http://schemas.microsoft.com/office/drawing/2016/5/9/chartex" xmlns:cx4="http://schemas.microsoft.com/office/drawing/2016/5/10/chartex" xmlns:cx5="http://schemas.microsoft.com/office/drawing/2016/5/11/chartex" xmlns:cx6="http://schemas.microsoft.com/office/drawing/2016/5/12/chartex" xmlns:cx7="http://schemas.microsoft.com/office/drawing/2016/5/13/chartex" xmlns:cx8="http://schemas.microsoft.com/office/drawing/2016/5/14/chartex" xmlns:mc="http://schemas.openxmlformats.org/markup-compatibility/2006" xmlns:aink="http://schemas.microsoft.com/office/drawing/2016/ink" xmlns:am3d="http://schemas.microsoft.com/office/drawing/2017/model3d" xmlns:o="urn:schemas-microsoft-com:office:office" xmlns:oel="http://schemas.microsoft.com/office/2019/extlst" xmlns:r="http://schemas.openxmlformats.org/officeDocument/2006/relationships" xmlns:m="http://schemas.openxmlformats.org/officeDocument/2006/math" xmlns:v="urn:schemas-microsoft-com:vml" xmlns:wp14="http://schemas.microsoft.com/office/word/2010/wordprocessingDrawing" xmlns:wp="http://schemas.openxmlformats.org/drawingml/2006/wordprocessingDrawing" xmlns:w10="urn:schemas-microsoft-com:office:word" xmlns:w="http://schemas.openxmlformats.org/wordprocessingml/2006/main" xmlns:w14="http://schemas.microsoft.com/office/word/2010/wordml" xmlns:w15="http://schemas.microsoft.com/office/word/2012/wordml" xmlns:w16cex="http://schemas.microsoft.com/office/word/2018/wordml/cex" xmlns:w16cid="http://schemas.microsoft.com/office/word/2016/wordml/cid" xmlns:w16="http://schemas.microsoft.com/office/word/2018/wordml" xmlns:w16du="http://schemas.microsoft.com/office/word/2023/wordml/word16du" xmlns:w16sdtdh="http://schemas.microsoft.com/office/word/2020/wordml/sdtdatahash" xmlns:w16sdtfl="http://schemas.microsoft.com/office/word/2024/wordml/sdtformatlock" xmlns:w16se="http://schemas.microsoft.com/office/word/2015/wordml/symex" xmlns:wpg="http://schemas.microsoft.com/office/word/2010/wordprocessingGroup" xmlns:wpi="http://schemas.microsoft.com/office/word/2010/wordprocessingInk" xmlns:wne="http://schemas.microsoft.com/office/word/2006/wordml" xmlns:wps="http://schemas.microsoft.com/office/word/2010/wordprocessingShape" mc:Ignorable="w14 w15 w16se w16cid w16 w16cex w16sdtdh w16sdtfl w16du wp14">
+<w:document xmlns:wpc="http://schemas.microsoft.com/office/word/2010/wordprocessingCanvas" xmlns:cx="http://schemas.microsoft.com/office/drawing/2014/chartex" xmlns:cx1="http://schemas.microsoft.com/office/drawing/2015/9/8/chartex" xmlns:cx2="http://schemas.microsoft.com/office/drawing/2015/10/21/chartex" xmlns:cx3="http://schemas.microsoft.com/office/drawing/2016/5/9/chartex" xmlns:cx4="http://schemas.microsoft.com/office/drawing/2016/5/10/chartex" xmlns:cx5="http://schemas.microsoft.com/office/drawing/2016/5/11/chartex" xmlns:cx6="http://schemas.microsoft.com/office/drawing/2016/5/12/chartex" xmlns:cx7="http://schemas.microsoft.com/office/drawing/2016/5/13/chartex" xmlns:cx8="http://schemas.microsoft.com/office/drawing/2016/5/14/chartex" xmlns:mc="http://schemas.openxmlformats.org/markup-compatibility/2006" xmlns:aink="http://schemas.microsoft.com/office/drawing/2016/ink" xmlns:am3d="http://schemas.microsoft.com/office/drawing/2017/model3d" xmlns:o="urn:schemas-microsoft-com:office:office" xmlns:oel="http://schemas.microsoft.com/office/2019/extlst" xmlns:r="http://schemas.openxmlformats.org/officeDocument/2006/relationships" xmlns:m="http://schemas.openxmlformats.org/officeDocument/2006/math" xmlns:v="urn:schemas-microsoft-com:vml" xmlns:wp14="http://schemas.microsoft.com/office/word/2010/wordprocessingDrawing" xmlns:wp="http://schemas.openxmlformats.org/drawingml/2006/wordprocessingDrawing" xmlns:w10="urn:schemas-microsoft-com:office:word" xmlns:w="http://schemas.openxmlformats.org/wordprocessingml/2006/main" xmlns:w14="http://schemas.microsoft.com/office/word/2010/wordml" xmlns:w15="http://schemas.microsoft.com/office/word/2012/wordml" xmlns:w16cex="http://schemas.microsoft.com/office/word/2018/wordml/cex" xmlns:w16cid="http://schemas.microsoft.com/office/word/2016/wordml/cid" xmlns:w16="http://schemas.microsoft.com/office/word/2018/wordml" xmlns:w16sdtdh="http://schemas.microsoft.com/office/word/2020/wordml/sdtdatahash" xmlns:w16se="http://schemas.microsoft.com/office/word/2015/wordml/symex" xmlns:wpg="http://schemas.microsoft.com/office/word/2010/wordprocessingGroup" xmlns:wpi="http://schemas.microsoft.com/office/word/2010/wordprocessingInk" xmlns:wne="http://schemas.microsoft.com/office/word/2006/wordml" xmlns:wps="http://schemas.microsoft.com/office/word/2010/wordprocessingShape" mc:Ignorable="w14 w15 w16se w16cid w16 w16cex w16sdtdh wp14">
   <w:body>
     <w:p/>
     <w:p>
@@ -56,7 +56,7 @@
                         <w:txbxContent>
                           <w:p>
                             <w:pPr>
-                              <w:pStyle w:val="Sous-titre"/>
+                              <w:pStyle w:val="Subtitle"/>
                               <w:spacing w:line="240" w:lineRule="auto"/>
                               <w:rPr>
                                 <w:color w:val="272774" w:themeColor="accent1"/>
@@ -77,7 +77,7 @@
                           </w:p>
                           <w:p>
                             <w:pPr>
-                              <w:pStyle w:val="Sous-titre"/>
+                              <w:pStyle w:val="Subtitle"/>
                               <w:spacing w:line="240" w:lineRule="auto"/>
                               <w:rPr>
                                 <w:color w:val="272774" w:themeColor="accent1"/>
@@ -117,7 +117,7 @@
           </mc:Choice>
           <mc:Fallback>
             <w:pict>
-              <v:roundrect w14:anchorId="3E1876CB" id="Text Box 3" o:spid="_x0000_s1026" style="position:absolute;left:0;text-align:left;margin-left:-19.6pt;margin-top:40.45pt;width:378.7pt;height:96pt;z-index:251659264;visibility:visible;mso-wrap-style:square;mso-width-percent:0;mso-height-percent:0;mso-wrap-distance-left:9pt;mso-wrap-distance-top:0;mso-wrap-distance-right:9pt;mso-wrap-distance-bottom:0;mso-position-horizontal:absolute;mso-position-horizontal-relative:margin;mso-position-vertical:absolute;mso-position-vertical-relative:text;mso-width-percent:0;mso-height-percent:0;mso-width-relative:margin;mso-height-relative:margin;v-text-anchor:top" arcsize=".5" o:gfxdata="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" fillcolor="#f5e2da [3214]" stroked="f" strokeweight=".5pt">
+              <v:roundrect w14:anchorId="3E1876CB" id="Text Box 3" o:spid="_x0000_s1026" style="position:absolute;left:0;text-align:left;margin-left:-19.6pt;margin-top:40.45pt;width:378.7pt;height:96pt;z-index:251659264;visibility:visible;mso-wrap-style:square;mso-width-percent:0;mso-height-percent:0;mso-wrap-distance-left:9pt;mso-wrap-distance-top:0;mso-wrap-distance-right:9pt;mso-wrap-distance-bottom:0;mso-position-horizontal:absolute;mso-position-horizontal-relative:margin;mso-position-vertical:absolute;mso-position-vertical-relative:text;mso-width-percent:0;mso-height-percent:0;mso-width-relative:margin;mso-height-relative:margin;v-text-anchor:top" arcsize=".5" o:gfxdata="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" fillcolor="#f5e2da [3214]" stroked="f" strokeweight=".5pt">
                 <v:textbox>
                   <w:txbxContent>
                     <w:p>
@@ -208,7 +208,7 @@
       </w:sdt>
       <w:r>
         <w:rPr>
-          <w:rStyle w:val="TitreCar"/>
+          <w:rStyle w:val="TitleChar"/>
           <w:rFonts w:eastAsiaTheme="minorHAnsi"/>
           <w:b/>
           <w:bCs/>
@@ -218,7 +218,7 @@
     </w:p>
     <w:p>
       <w:pPr>
-        <w:pStyle w:val="Sous-titre"/>
+        <w:pStyle w:val="Subtitle"/>
         <w:spacing w:line="240" w:lineRule="auto"/>
         <w:rPr>
           <w:color w:val="272774" w:themeColor="accent1"/>
@@ -228,7 +228,7 @@
     </w:p>
     <w:p>
       <w:pPr>
-        <w:pStyle w:val="Sous-titre"/>
+        <w:pStyle w:val="Subtitle"/>
         <w:spacing w:line="240" w:lineRule="auto"/>
         <w:rPr>
           <w:color w:val="272774" w:themeColor="accent1"/>
@@ -237,7 +237,7 @@
     </w:p>
     <w:p>
       <w:pPr>
-        <w:pStyle w:val="Sous-titre"/>
+        <w:pStyle w:val="Subtitle"/>
         <w:spacing w:line="240" w:lineRule="auto"/>
         <w:rPr>
           <w:color w:val="272774" w:themeColor="accent1"/>
@@ -246,7 +246,7 @@
     </w:p>
     <w:p>
       <w:pPr>
-        <w:pStyle w:val="Sous-titre"/>
+        <w:pStyle w:val="Subtitle"/>
         <w:spacing w:line="240" w:lineRule="auto"/>
         <w:rPr>
           <w:color w:val="272774" w:themeColor="accent1"/>
@@ -255,7 +255,7 @@
     </w:p>
     <w:p>
       <w:pPr>
-        <w:pStyle w:val="Titre1"/>
+        <w:pStyle w:val="Heading1"/>
         <w:numPr>
           <w:ilvl w:val="0"/>
           <w:numId w:val="0"/>
@@ -275,66 +275,431 @@
     </w:p>
     <w:p>
       <w:pPr>
+        <w:pStyle w:val="TextHeading1"/>
+        <w:ind w:left="0"/>
+      </w:pPr>
+    </w:p>
+    <w:p>
+      <w:pPr>
         <w:pStyle w:val="1-Bulletpoints"/>
-        <w:rPr>
-          <w:sz w:val="20"/>
-          <w:szCs w:val="20"/>
-        </w:rPr>
-      </w:pPr>
-      <w:r>
-        <w:rPr>
-          <w:sz w:val="20"/>
-          <w:szCs w:val="20"/>
-        </w:rPr>
-        <w:t>Skill no.1</w:t>
+        <w:numPr>
+          <w:ilvl w:val="0"/>
+          <w:numId w:val="0"/>
+        </w:numPr>
+        <w:ind w:left="360"/>
+        <w:rPr>
+          <w:b/>
+          <w:bCs/>
+          <w:sz w:val="20"/>
+          <w:szCs w:val="20"/>
+        </w:rPr>
+      </w:pPr>
+      <w:r>
+        <w:rPr>
+          <w:b/>
+          <w:bCs/>
+          <w:sz w:val="20"/>
+          <w:szCs w:val="20"/>
+        </w:rPr>
+        <w:t>Programming Languages &amp; Standards</w:t>
       </w:r>
     </w:p>
     <w:p>
       <w:pPr>
         <w:pStyle w:val="1-Bulletpoints"/>
-        <w:rPr>
-          <w:sz w:val="20"/>
-          <w:szCs w:val="20"/>
-        </w:rPr>
-      </w:pPr>
-      <w:r>
-        <w:rPr>
-          <w:sz w:val="20"/>
-          <w:szCs w:val="20"/>
-        </w:rPr>
-        <w:t>Skill no.2</w:t>
+        <w:ind w:left="864"/>
+        <w:rPr>
+          <w:sz w:val="20"/>
+          <w:szCs w:val="20"/>
+          <w:lang w:val="fr-FR"/>
+        </w:rPr>
+      </w:pPr>
+      <w:r>
+        <w:rPr>
+          <w:sz w:val="20"/>
+          <w:szCs w:val="20"/>
+          <w:lang w:val="fr-FR"/>
+        </w:rPr>
+        <w:t>JavaScript (ES6+), TypeScript, Java, SQL, T-SQL, HTML5, CSS3</w:t>
       </w:r>
     </w:p>
     <w:p>
       <w:pPr>
         <w:pStyle w:val="1-Bulletpoints"/>
-        <w:rPr>
-          <w:sz w:val="20"/>
-          <w:szCs w:val="20"/>
-        </w:rPr>
-      </w:pPr>
-      <w:r>
-        <w:rPr>
-          <w:sz w:val="20"/>
-          <w:szCs w:val="20"/>
-        </w:rPr>
-        <w:t>…</w:t>
+        <w:numPr>
+          <w:ilvl w:val="0"/>
+          <w:numId w:val="0"/>
+        </w:numPr>
+        <w:ind w:left="360"/>
+        <w:rPr>
+          <w:b/>
+          <w:bCs/>
+          <w:sz w:val="20"/>
+          <w:szCs w:val="20"/>
+        </w:rPr>
+      </w:pPr>
+      <w:r>
+        <w:rPr>
+          <w:b/>
+          <w:bCs/>
+          <w:sz w:val="20"/>
+          <w:szCs w:val="20"/>
+        </w:rPr>
+        <w:t>Frontend Frameworks &amp; Libraries</w:t>
       </w:r>
     </w:p>
     <w:p>
       <w:pPr>
         <w:pStyle w:val="1-Bulletpoints"/>
-        <w:rPr>
-          <w:sz w:val="20"/>
-          <w:szCs w:val="20"/>
-        </w:rPr>
-      </w:pPr>
-      <w:r>
-        <w:rPr>
-          <w:sz w:val="20"/>
-          <w:szCs w:val="20"/>
-        </w:rPr>
-        <w:t>…</w:t>
+        <w:ind w:left="864"/>
+        <w:rPr>
+          <w:sz w:val="20"/>
+          <w:szCs w:val="20"/>
+        </w:rPr>
+      </w:pPr>
+      <w:r>
+        <w:rPr>
+          <w:sz w:val="20"/>
+          <w:szCs w:val="20"/>
+        </w:rPr>
+        <w:t>Vue 3 (Composition API), Quasar, React.js, Angular, TailwindCSS</w:t>
+      </w:r>
+    </w:p>
+    <w:p>
+      <w:pPr>
+        <w:pStyle w:val="1-Bulletpoints"/>
+        <w:numPr>
+          <w:ilvl w:val="0"/>
+          <w:numId w:val="0"/>
+        </w:numPr>
+        <w:ind w:left="360"/>
+        <w:rPr>
+          <w:b/>
+          <w:bCs/>
+          <w:sz w:val="20"/>
+          <w:szCs w:val="20"/>
+        </w:rPr>
+      </w:pPr>
+      <w:r>
+        <w:rPr>
+          <w:b/>
+          <w:bCs/>
+          <w:sz w:val="20"/>
+          <w:szCs w:val="20"/>
+        </w:rPr>
+        <w:t>State Management</w:t>
+      </w:r>
+    </w:p>
+    <w:p>
+      <w:pPr>
+        <w:pStyle w:val="1-Bulletpoints"/>
+        <w:ind w:left="864"/>
+        <w:rPr>
+          <w:sz w:val="20"/>
+          <w:szCs w:val="20"/>
+        </w:rPr>
+      </w:pPr>
+      <w:r>
+        <w:rPr>
+          <w:sz w:val="20"/>
+          <w:szCs w:val="20"/>
+        </w:rPr>
+        <w:t>Pinia, Redux</w:t>
+      </w:r>
+    </w:p>
+    <w:p>
+      <w:pPr>
+        <w:pStyle w:val="1-Bulletpoints"/>
+        <w:numPr>
+          <w:ilvl w:val="0"/>
+          <w:numId w:val="0"/>
+        </w:numPr>
+        <w:ind w:left="360"/>
+        <w:rPr>
+          <w:b/>
+          <w:bCs/>
+          <w:sz w:val="20"/>
+          <w:szCs w:val="20"/>
+        </w:rPr>
+      </w:pPr>
+      <w:r>
+        <w:rPr>
+          <w:b/>
+          <w:bCs/>
+          <w:sz w:val="20"/>
+          <w:szCs w:val="20"/>
+        </w:rPr>
+        <w:t>Backend Frameworks &amp; Platforms</w:t>
+      </w:r>
+    </w:p>
+    <w:p>
+      <w:pPr>
+        <w:pStyle w:val="1-Bulletpoints"/>
+        <w:ind w:left="864"/>
+        <w:rPr>
+          <w:sz w:val="20"/>
+          <w:szCs w:val="20"/>
+        </w:rPr>
+      </w:pPr>
+      <w:r>
+        <w:rPr>
+          <w:sz w:val="20"/>
+          <w:szCs w:val="20"/>
+        </w:rPr>
+        <w:t>Node.js, NestJS, Express.js, Spring Boot</w:t>
+      </w:r>
+    </w:p>
+    <w:p>
+      <w:pPr>
+        <w:pStyle w:val="1-Bulletpoints"/>
+        <w:numPr>
+          <w:ilvl w:val="0"/>
+          <w:numId w:val="0"/>
+        </w:numPr>
+        <w:ind w:left="360"/>
+        <w:rPr>
+          <w:b/>
+          <w:bCs/>
+          <w:sz w:val="20"/>
+          <w:szCs w:val="20"/>
+        </w:rPr>
+      </w:pPr>
+      <w:r>
+        <w:rPr>
+          <w:b/>
+          <w:bCs/>
+          <w:sz w:val="20"/>
+          <w:szCs w:val="20"/>
+        </w:rPr>
+        <w:t>ORMs &amp; Data Modeling</w:t>
+      </w:r>
+    </w:p>
+    <w:p>
+      <w:pPr>
+        <w:pStyle w:val="1-Bulletpoints"/>
+        <w:ind w:left="864"/>
+        <w:rPr>
+          <w:sz w:val="20"/>
+          <w:szCs w:val="20"/>
+        </w:rPr>
+      </w:pPr>
+      <w:r>
+        <w:rPr>
+          <w:sz w:val="20"/>
+          <w:szCs w:val="20"/>
+        </w:rPr>
+        <w:t>TypeORM, Hibernate (JPA - Spring Boot), Mongoose</w:t>
+      </w:r>
+    </w:p>
+    <w:p>
+      <w:pPr>
+        <w:pStyle w:val="1-Bulletpoints"/>
+        <w:numPr>
+          <w:ilvl w:val="0"/>
+          <w:numId w:val="0"/>
+        </w:numPr>
+        <w:ind w:left="360"/>
+        <w:rPr>
+          <w:b/>
+          <w:bCs/>
+          <w:sz w:val="20"/>
+          <w:szCs w:val="20"/>
+        </w:rPr>
+      </w:pPr>
+      <w:r>
+        <w:rPr>
+          <w:b/>
+          <w:bCs/>
+          <w:sz w:val="20"/>
+          <w:szCs w:val="20"/>
+        </w:rPr>
+        <w:t>Databases</w:t>
+      </w:r>
+    </w:p>
+    <w:p>
+      <w:pPr>
+        <w:pStyle w:val="1-Bulletpoints"/>
+        <w:ind w:left="864"/>
+        <w:rPr>
+          <w:sz w:val="20"/>
+          <w:szCs w:val="20"/>
+        </w:rPr>
+      </w:pPr>
+      <w:r>
+        <w:rPr>
+          <w:sz w:val="20"/>
+          <w:szCs w:val="20"/>
+        </w:rPr>
+        <w:t>MSSQL, MongoDB, PostgreSQL, Redis, Cosmos DB</w:t>
+      </w:r>
+    </w:p>
+    <w:p>
+      <w:pPr>
+        <w:pStyle w:val="1-Bulletpoints"/>
+        <w:numPr>
+          <w:ilvl w:val="0"/>
+          <w:numId w:val="0"/>
+        </w:numPr>
+        <w:ind w:left="360"/>
+        <w:rPr>
+          <w:b/>
+          <w:bCs/>
+          <w:sz w:val="20"/>
+          <w:szCs w:val="20"/>
+        </w:rPr>
+      </w:pPr>
+      <w:r>
+        <w:rPr>
+          <w:b/>
+          <w:bCs/>
+          <w:sz w:val="20"/>
+          <w:szCs w:val="20"/>
+        </w:rPr>
+        <w:t>DevOps &amp; Tools</w:t>
+      </w:r>
+    </w:p>
+    <w:p>
+      <w:pPr>
+        <w:pStyle w:val="1-Bulletpoints"/>
+        <w:rPr>
+          <w:sz w:val="20"/>
+          <w:szCs w:val="20"/>
+          <w:lang w:val="fr-FR"/>
+        </w:rPr>
+      </w:pPr>
+      <w:r>
+        <w:rPr>
+          <w:sz w:val="20"/>
+          <w:szCs w:val="20"/>
+          <w:lang w:val="fr-FR"/>
+        </w:rPr>
+        <w:t>Git, Docker, Azure (Cosmos, Redis, Storage, App Container, Security)</w:t>
+      </w:r>
+    </w:p>
+    <w:p>
+      <w:pPr>
+        <w:pStyle w:val="1-Bulletpoints"/>
+        <w:numPr>
+          <w:ilvl w:val="0"/>
+          <w:numId w:val="0"/>
+        </w:numPr>
+        <w:ind w:left="360"/>
+        <w:rPr>
+          <w:b/>
+          <w:bCs/>
+          <w:sz w:val="20"/>
+          <w:szCs w:val="20"/>
+        </w:rPr>
+      </w:pPr>
+      <w:r>
+        <w:rPr>
+          <w:b/>
+          <w:bCs/>
+          <w:sz w:val="20"/>
+          <w:szCs w:val="20"/>
+        </w:rPr>
+        <w:t>API &amp; Testing Tools</w:t>
+      </w:r>
+    </w:p>
+    <w:p>
+      <w:pPr>
+        <w:pStyle w:val="1-Bulletpoints"/>
+        <w:ind w:left="864"/>
+        <w:rPr>
+          <w:sz w:val="20"/>
+          <w:szCs w:val="20"/>
+        </w:rPr>
+      </w:pPr>
+      <w:r>
+        <w:rPr>
+          <w:sz w:val="20"/>
+          <w:szCs w:val="20"/>
+        </w:rPr>
+        <w:t>Swagger (OpenAPI), Jest</w:t>
+      </w:r>
+    </w:p>
+    <w:p>
+      <w:pPr>
+        <w:pStyle w:val="1-Bulletpoints"/>
+        <w:numPr>
+          <w:ilvl w:val="0"/>
+          <w:numId w:val="0"/>
+        </w:numPr>
+        <w:ind w:left="360"/>
+        <w:rPr>
+          <w:b/>
+          <w:bCs/>
+          <w:sz w:val="20"/>
+          <w:szCs w:val="20"/>
+        </w:rPr>
+      </w:pPr>
+      <w:r>
+        <w:rPr>
+          <w:b/>
+          <w:bCs/>
+          <w:sz w:val="20"/>
+          <w:szCs w:val="20"/>
+        </w:rPr>
+        <w:t>Code Quality &amp; Analysis</w:t>
+      </w:r>
+    </w:p>
+    <w:p>
+      <w:pPr>
+        <w:pStyle w:val="1-Bulletpoints"/>
+        <w:ind w:left="864"/>
+        <w:rPr>
+          <w:sz w:val="20"/>
+          <w:szCs w:val="20"/>
+        </w:rPr>
+      </w:pPr>
+      <w:r>
+        <w:rPr>
+          <w:sz w:val="20"/>
+          <w:szCs w:val="20"/>
+        </w:rPr>
+        <w:t>ESLint, SonarQube</w:t>
+      </w:r>
+    </w:p>
+    <w:p>
+      <w:pPr>
+        <w:pStyle w:val="1-Bulletpoints"/>
+        <w:numPr>
+          <w:ilvl w:val="0"/>
+          <w:numId w:val="0"/>
+        </w:numPr>
+        <w:ind w:left="360"/>
+        <w:rPr>
+          <w:b/>
+          <w:bCs/>
+          <w:sz w:val="20"/>
+          <w:szCs w:val="20"/>
+        </w:rPr>
+      </w:pPr>
+      <w:r>
+        <w:rPr>
+          <w:b/>
+          <w:bCs/>
+          <w:sz w:val="20"/>
+          <w:szCs w:val="20"/>
+        </w:rPr>
+        <w:t>Architecture &amp; Communication</w:t>
+      </w:r>
+    </w:p>
+    <w:p>
+      <w:pPr>
+        <w:pStyle w:val="1-Bulletpoints"/>
+        <w:ind w:left="864"/>
+        <w:rPr>
+          <w:sz w:val="20"/>
+          <w:szCs w:val="20"/>
+        </w:rPr>
+      </w:pPr>
+      <w:r>
+        <w:rPr>
+          <w:sz w:val="20"/>
+          <w:szCs w:val="20"/>
+        </w:rPr>
+        <w:t>Microservices, Micro-frontends, WebSocket (Socket.IO)</w:t>
       </w:r>
     </w:p>
     <w:p>
@@ -345,598 +710,476 @@
           <w:numId w:val="0"/>
         </w:numPr>
         <w:ind w:left="864"/>
-      </w:pPr>
-    </w:p>
-    <w:p>
-      <w:pPr>
-        <w:pStyle w:val="Titre1"/>
+        <w:rPr>
+          <w:sz w:val="20"/>
+          <w:szCs w:val="20"/>
+        </w:rPr>
+      </w:pPr>
+    </w:p>
+    <w:p>
+      <w:pPr>
+        <w:pStyle w:val="1-Bulletpoints"/>
         <w:numPr>
           <w:ilvl w:val="0"/>
           <w:numId w:val="0"/>
         </w:numPr>
-        <w:rPr>
-          <w:bCs/>
-          <w:sz w:val="28"/>
-        </w:rPr>
-      </w:pPr>
-      <w:r>
-        <w:rPr>
-          <w:bCs/>
-          <w:sz w:val="28"/>
-        </w:rPr>
-        <w:t>Trainings &amp; certifications</w:t>
-      </w:r>
+        <w:ind w:left="864"/>
+        <w:rPr>
+          <w:sz w:val="20"/>
+          <w:szCs w:val="20"/>
+        </w:rPr>
+      </w:pPr>
     </w:p>
     <w:p>
       <w:pPr>
         <w:pStyle w:val="1-Bulletpoints"/>
-        <w:rPr>
-          <w:sz w:val="20"/>
-          <w:szCs w:val="20"/>
-        </w:rPr>
-      </w:pPr>
-      <w:r>
-        <w:rPr>
-          <w:sz w:val="20"/>
-          <w:szCs w:val="20"/>
-        </w:rPr>
-        <w:t>20XX</w:t>
-      </w:r>
-      <w:r>
-        <w:rPr>
-          <w:sz w:val="20"/>
-          <w:szCs w:val="20"/>
-        </w:rPr>
-        <w:tab/>
-        <w:t xml:space="preserve"> - Lorem ipsum dolor sit </w:t>
-      </w:r>
-      <w:proofErr w:type="spellStart"/>
-      <w:r>
-        <w:rPr>
-          <w:sz w:val="20"/>
-          <w:szCs w:val="20"/>
-        </w:rPr>
-        <w:t>amet</w:t>
-      </w:r>
-      <w:proofErr w:type="spellEnd"/>
-      <w:r>
-        <w:rPr>
-          <w:sz w:val="20"/>
-          <w:szCs w:val="20"/>
-        </w:rPr>
-        <w:t xml:space="preserve">, </w:t>
-      </w:r>
-      <w:proofErr w:type="spellStart"/>
-      <w:r>
-        <w:rPr>
-          <w:sz w:val="20"/>
-          <w:szCs w:val="20"/>
-        </w:rPr>
-        <w:t>consectetuer</w:t>
-      </w:r>
-      <w:proofErr w:type="spellEnd"/>
-      <w:r>
-        <w:rPr>
-          <w:sz w:val="20"/>
-          <w:szCs w:val="20"/>
-        </w:rPr>
-        <w:t xml:space="preserve"> </w:t>
-      </w:r>
-      <w:proofErr w:type="spellStart"/>
-      <w:r>
-        <w:rPr>
-          <w:sz w:val="20"/>
-          <w:szCs w:val="20"/>
-        </w:rPr>
-        <w:t>adipiscing</w:t>
-      </w:r>
-      <w:proofErr w:type="spellEnd"/>
-      <w:r>
-        <w:rPr>
-          <w:sz w:val="20"/>
-          <w:szCs w:val="20"/>
-        </w:rPr>
-        <w:t xml:space="preserve"> </w:t>
-      </w:r>
-      <w:proofErr w:type="spellStart"/>
-      <w:r>
-        <w:rPr>
-          <w:sz w:val="20"/>
-          <w:szCs w:val="20"/>
-        </w:rPr>
-        <w:t>elit</w:t>
-      </w:r>
-      <w:proofErr w:type="spellEnd"/>
-      <w:r>
-        <w:rPr>
-          <w:sz w:val="20"/>
-          <w:szCs w:val="20"/>
-        </w:rPr>
-        <w:t>.</w:t>
-      </w:r>
-    </w:p>
-    <w:p>
-      <w:pPr>
-        <w:pStyle w:val="1-Bulletpoints"/>
-        <w:rPr>
-          <w:sz w:val="20"/>
-          <w:szCs w:val="20"/>
-        </w:rPr>
-      </w:pPr>
-      <w:r>
-        <w:rPr>
-          <w:sz w:val="20"/>
-          <w:szCs w:val="20"/>
-        </w:rPr>
-        <w:t>20XX</w:t>
-      </w:r>
-      <w:r>
-        <w:rPr>
-          <w:sz w:val="20"/>
-          <w:szCs w:val="20"/>
-        </w:rPr>
-        <w:tab/>
-        <w:t xml:space="preserve"> - Lorem ipsum dolor sit </w:t>
-      </w:r>
-      <w:proofErr w:type="spellStart"/>
-      <w:r>
-        <w:rPr>
-          <w:sz w:val="20"/>
-          <w:szCs w:val="20"/>
-        </w:rPr>
-        <w:t>amet</w:t>
-      </w:r>
-      <w:proofErr w:type="spellEnd"/>
-      <w:r>
-        <w:rPr>
-          <w:sz w:val="20"/>
-          <w:szCs w:val="20"/>
-        </w:rPr>
-        <w:t xml:space="preserve">, </w:t>
-      </w:r>
-      <w:proofErr w:type="spellStart"/>
-      <w:r>
-        <w:rPr>
-          <w:sz w:val="20"/>
-          <w:szCs w:val="20"/>
-        </w:rPr>
-        <w:t>consectetuer</w:t>
-      </w:r>
-      <w:proofErr w:type="spellEnd"/>
-      <w:r>
-        <w:rPr>
-          <w:sz w:val="20"/>
-          <w:szCs w:val="20"/>
-        </w:rPr>
-        <w:t xml:space="preserve"> </w:t>
-      </w:r>
-      <w:proofErr w:type="spellStart"/>
-      <w:r>
-        <w:rPr>
-          <w:sz w:val="20"/>
-          <w:szCs w:val="20"/>
-        </w:rPr>
-        <w:t>adipiscing</w:t>
-      </w:r>
-      <w:proofErr w:type="spellEnd"/>
-      <w:r>
-        <w:rPr>
-          <w:sz w:val="20"/>
-          <w:szCs w:val="20"/>
-        </w:rPr>
-        <w:t xml:space="preserve"> </w:t>
-      </w:r>
-      <w:proofErr w:type="spellStart"/>
-      <w:r>
-        <w:rPr>
-          <w:sz w:val="20"/>
-          <w:szCs w:val="20"/>
-        </w:rPr>
-        <w:t>elit</w:t>
-      </w:r>
-      <w:proofErr w:type="spellEnd"/>
-      <w:r>
-        <w:rPr>
-          <w:sz w:val="20"/>
-          <w:szCs w:val="20"/>
-        </w:rPr>
-        <w:t>.</w:t>
-      </w:r>
-    </w:p>
-    <w:p>
-      <w:pPr>
-        <w:pStyle w:val="1-Bulletpoints"/>
-        <w:rPr>
-          <w:sz w:val="20"/>
-          <w:szCs w:val="20"/>
-        </w:rPr>
-      </w:pPr>
-      <w:r>
-        <w:rPr>
-          <w:sz w:val="20"/>
-          <w:szCs w:val="20"/>
-        </w:rPr>
-        <w:t xml:space="preserve">20XX - Lorem ipsum dolor sit </w:t>
-      </w:r>
-      <w:proofErr w:type="spellStart"/>
-      <w:r>
-        <w:rPr>
-          <w:sz w:val="20"/>
-          <w:szCs w:val="20"/>
-        </w:rPr>
-        <w:t>amet</w:t>
-      </w:r>
-      <w:proofErr w:type="spellEnd"/>
-      <w:r>
-        <w:rPr>
-          <w:sz w:val="20"/>
-          <w:szCs w:val="20"/>
-        </w:rPr>
-        <w:t xml:space="preserve">, </w:t>
-      </w:r>
-      <w:proofErr w:type="spellStart"/>
-      <w:r>
-        <w:rPr>
-          <w:sz w:val="20"/>
-          <w:szCs w:val="20"/>
-        </w:rPr>
-        <w:t>consectetuer</w:t>
-      </w:r>
-      <w:proofErr w:type="spellEnd"/>
-      <w:r>
-        <w:rPr>
-          <w:sz w:val="20"/>
-          <w:szCs w:val="20"/>
-        </w:rPr>
-        <w:t xml:space="preserve"> </w:t>
-      </w:r>
-      <w:proofErr w:type="spellStart"/>
-      <w:r>
-        <w:rPr>
-          <w:sz w:val="20"/>
-          <w:szCs w:val="20"/>
-        </w:rPr>
-        <w:t>adipiscing</w:t>
-      </w:r>
-      <w:proofErr w:type="spellEnd"/>
-      <w:r>
-        <w:rPr>
-          <w:sz w:val="20"/>
-          <w:szCs w:val="20"/>
-        </w:rPr>
-        <w:t xml:space="preserve"> </w:t>
-      </w:r>
-      <w:proofErr w:type="spellStart"/>
-      <w:r>
-        <w:rPr>
-          <w:sz w:val="20"/>
-          <w:szCs w:val="20"/>
-        </w:rPr>
-        <w:t>elit</w:t>
-      </w:r>
-      <w:proofErr w:type="spellEnd"/>
-      <w:r>
-        <w:rPr>
-          <w:sz w:val="20"/>
-          <w:szCs w:val="20"/>
-        </w:rPr>
-        <w:t>.</w:t>
-      </w:r>
-    </w:p>
-    <w:p>
-      <w:pPr>
-        <w:pStyle w:val="1-Bulletpoints"/>
-        <w:rPr>
-          <w:sz w:val="20"/>
-          <w:szCs w:val="20"/>
-        </w:rPr>
-      </w:pPr>
-      <w:r>
-        <w:rPr>
-          <w:sz w:val="20"/>
-          <w:szCs w:val="20"/>
-        </w:rPr>
-        <w:t>…</w:t>
-      </w:r>
-    </w:p>
-    <w:p>
-      <w:pPr>
-        <w:pStyle w:val="Titre1"/>
         <w:numPr>
           <w:ilvl w:val="0"/>
           <w:numId w:val="0"/>
         </w:numPr>
-        <w:rPr>
-          <w:sz w:val="28"/>
-        </w:rPr>
-      </w:pPr>
-      <w:r>
-        <w:rPr>
-          <w:bCs/>
-          <w:sz w:val="28"/>
-        </w:rPr>
-        <w:t>Education</w:t>
-      </w:r>
-    </w:p>
-    <w:p>
-      <w:pPr>
-        <w:pStyle w:val="1-Bulletpoints"/>
-        <w:rPr>
-          <w:sz w:val="20"/>
-          <w:szCs w:val="20"/>
-        </w:rPr>
-      </w:pPr>
-      <w:r>
-        <w:rPr>
-          <w:sz w:val="20"/>
-          <w:szCs w:val="20"/>
-        </w:rPr>
-        <w:t xml:space="preserve">20XX - Lorem ipsum dolor sit </w:t>
-      </w:r>
-      <w:proofErr w:type="spellStart"/>
-      <w:r>
-        <w:rPr>
-          <w:sz w:val="20"/>
-          <w:szCs w:val="20"/>
-        </w:rPr>
-        <w:t>amet</w:t>
-      </w:r>
-      <w:proofErr w:type="spellEnd"/>
-      <w:r>
-        <w:rPr>
-          <w:sz w:val="20"/>
-          <w:szCs w:val="20"/>
-        </w:rPr>
-        <w:t xml:space="preserve">, </w:t>
-      </w:r>
-      <w:proofErr w:type="spellStart"/>
-      <w:r>
-        <w:rPr>
-          <w:sz w:val="20"/>
-          <w:szCs w:val="20"/>
-        </w:rPr>
-        <w:t>consectetuer</w:t>
-      </w:r>
-      <w:proofErr w:type="spellEnd"/>
-      <w:r>
-        <w:rPr>
-          <w:sz w:val="20"/>
-          <w:szCs w:val="20"/>
-        </w:rPr>
-        <w:t xml:space="preserve"> </w:t>
-      </w:r>
-      <w:proofErr w:type="spellStart"/>
-      <w:r>
-        <w:rPr>
-          <w:sz w:val="20"/>
-          <w:szCs w:val="20"/>
-        </w:rPr>
-        <w:t>adipiscing</w:t>
-      </w:r>
-      <w:proofErr w:type="spellEnd"/>
-      <w:r>
-        <w:rPr>
-          <w:sz w:val="20"/>
-          <w:szCs w:val="20"/>
-        </w:rPr>
-        <w:t xml:space="preserve"> </w:t>
-      </w:r>
-      <w:proofErr w:type="spellStart"/>
-      <w:r>
-        <w:rPr>
-          <w:sz w:val="20"/>
-          <w:szCs w:val="20"/>
-        </w:rPr>
-        <w:t>elit</w:t>
-      </w:r>
-      <w:proofErr w:type="spellEnd"/>
-      <w:r>
-        <w:rPr>
-          <w:sz w:val="20"/>
-          <w:szCs w:val="20"/>
-        </w:rPr>
-        <w:t>.</w:t>
-      </w:r>
-    </w:p>
-    <w:p>
-      <w:pPr>
-        <w:pStyle w:val="1-Bulletpoints"/>
-        <w:rPr>
-          <w:sz w:val="20"/>
-          <w:szCs w:val="20"/>
-        </w:rPr>
-      </w:pPr>
-      <w:r>
-        <w:rPr>
-          <w:sz w:val="20"/>
-          <w:szCs w:val="20"/>
-        </w:rPr>
-        <w:t xml:space="preserve">20XX - Lorem ipsum dolor sit </w:t>
-      </w:r>
-      <w:proofErr w:type="spellStart"/>
-      <w:r>
-        <w:rPr>
-          <w:sz w:val="20"/>
-          <w:szCs w:val="20"/>
-        </w:rPr>
-        <w:t>amet</w:t>
-      </w:r>
-      <w:proofErr w:type="spellEnd"/>
-      <w:r>
-        <w:rPr>
-          <w:sz w:val="20"/>
-          <w:szCs w:val="20"/>
-        </w:rPr>
-        <w:t xml:space="preserve">, </w:t>
-      </w:r>
-      <w:proofErr w:type="spellStart"/>
-      <w:r>
-        <w:rPr>
-          <w:sz w:val="20"/>
-          <w:szCs w:val="20"/>
-        </w:rPr>
-        <w:t>consectetuer</w:t>
-      </w:r>
-      <w:proofErr w:type="spellEnd"/>
-      <w:r>
-        <w:rPr>
-          <w:sz w:val="20"/>
-          <w:szCs w:val="20"/>
-        </w:rPr>
-        <w:t xml:space="preserve"> </w:t>
-      </w:r>
-      <w:proofErr w:type="spellStart"/>
-      <w:r>
-        <w:rPr>
-          <w:sz w:val="20"/>
-          <w:szCs w:val="20"/>
-        </w:rPr>
-        <w:t>adipiscing</w:t>
-      </w:r>
-      <w:proofErr w:type="spellEnd"/>
-      <w:r>
-        <w:rPr>
-          <w:sz w:val="20"/>
-          <w:szCs w:val="20"/>
-        </w:rPr>
-        <w:t xml:space="preserve"> </w:t>
-      </w:r>
-      <w:proofErr w:type="spellStart"/>
-      <w:r>
-        <w:rPr>
-          <w:sz w:val="20"/>
-          <w:szCs w:val="20"/>
-        </w:rPr>
-        <w:t>elit</w:t>
-      </w:r>
-      <w:proofErr w:type="spellEnd"/>
-      <w:r>
-        <w:rPr>
-          <w:sz w:val="20"/>
-          <w:szCs w:val="20"/>
-        </w:rPr>
-        <w:t>.</w:t>
-      </w:r>
-    </w:p>
-    <w:p>
-      <w:pPr>
-        <w:pStyle w:val="1-Bulletpoints"/>
-        <w:rPr>
-          <w:sz w:val="20"/>
-          <w:szCs w:val="20"/>
-        </w:rPr>
-      </w:pPr>
-      <w:r>
-        <w:rPr>
-          <w:sz w:val="20"/>
-          <w:szCs w:val="20"/>
-        </w:rPr>
-        <w:t xml:space="preserve">20XX - Lorem ipsum dolor sit </w:t>
-      </w:r>
-      <w:proofErr w:type="spellStart"/>
-      <w:r>
-        <w:rPr>
-          <w:sz w:val="20"/>
-          <w:szCs w:val="20"/>
-        </w:rPr>
-        <w:t>amet</w:t>
-      </w:r>
-      <w:proofErr w:type="spellEnd"/>
-      <w:r>
-        <w:rPr>
-          <w:sz w:val="20"/>
-          <w:szCs w:val="20"/>
-        </w:rPr>
-        <w:t xml:space="preserve">, </w:t>
-      </w:r>
-      <w:proofErr w:type="spellStart"/>
-      <w:r>
-        <w:rPr>
-          <w:sz w:val="20"/>
-          <w:szCs w:val="20"/>
-        </w:rPr>
-        <w:t>consectetuer</w:t>
-      </w:r>
-      <w:proofErr w:type="spellEnd"/>
-      <w:r>
-        <w:rPr>
-          <w:sz w:val="20"/>
-          <w:szCs w:val="20"/>
-        </w:rPr>
-        <w:t xml:space="preserve"> </w:t>
-      </w:r>
-      <w:proofErr w:type="spellStart"/>
-      <w:r>
-        <w:rPr>
-          <w:sz w:val="20"/>
-          <w:szCs w:val="20"/>
-        </w:rPr>
-        <w:t>adipiscing</w:t>
-      </w:r>
-      <w:proofErr w:type="spellEnd"/>
-      <w:r>
-        <w:rPr>
-          <w:sz w:val="20"/>
-          <w:szCs w:val="20"/>
-        </w:rPr>
-        <w:t xml:space="preserve"> </w:t>
-      </w:r>
-      <w:proofErr w:type="spellStart"/>
-      <w:r>
-        <w:rPr>
-          <w:sz w:val="20"/>
-          <w:szCs w:val="20"/>
-        </w:rPr>
-        <w:t>elit</w:t>
-      </w:r>
-      <w:proofErr w:type="spellEnd"/>
-      <w:r>
-        <w:rPr>
-          <w:sz w:val="20"/>
-          <w:szCs w:val="20"/>
-        </w:rPr>
-        <w:t>.</w:t>
-      </w:r>
-    </w:p>
-    <w:p>
-      <w:pPr>
-        <w:pStyle w:val="1-Bulletpoints"/>
-        <w:rPr>
-          <w:sz w:val="20"/>
-          <w:szCs w:val="20"/>
-        </w:rPr>
-      </w:pPr>
-      <w:r>
-        <w:rPr>
-          <w:sz w:val="20"/>
-          <w:szCs w:val="20"/>
-        </w:rPr>
-        <w:t>…</w:t>
-      </w:r>
-    </w:p>
-    <w:p>
-      <w:pPr>
-        <w:rPr>
-          <w:color w:val="000000" w:themeColor="text1"/>
-          <w:sz w:val="24"/>
-        </w:rPr>
-      </w:pPr>
-    </w:p>
-    <w:p>
-      <w:pPr>
-        <w:pStyle w:val="Titre1"/>
+        <w:ind w:left="864"/>
+        <w:rPr>
+          <w:sz w:val="20"/>
+          <w:szCs w:val="20"/>
+        </w:rPr>
+      </w:pPr>
+    </w:p>
+    <w:p>
+      <w:pPr>
+        <w:pStyle w:val="Heading1"/>
         <w:numPr>
           <w:ilvl w:val="0"/>
           <w:numId w:val="0"/>
         </w:numPr>
         <w:rPr>
+          <w:bCs/>
           <w:sz w:val="28"/>
         </w:rPr>
       </w:pPr>
       <w:r>
         <w:rPr>
+          <w:bCs/>
           <w:sz w:val="28"/>
         </w:rPr>
+        <w:t>Trainings &amp; certifications</w:t>
+      </w:r>
+    </w:p>
+    <w:p>
+      <w:pPr>
+        <w:pStyle w:val="1-Bulletpoints"/>
+        <w:rPr>
+          <w:sz w:val="20"/>
+          <w:szCs w:val="20"/>
+        </w:rPr>
+      </w:pPr>
+      <w:r>
+        <w:rPr>
+          <w:sz w:val="20"/>
+          <w:szCs w:val="20"/>
+        </w:rPr>
+        <w:t xml:space="preserve">2025   - </w:t>
+      </w:r>
+      <w:r>
+        <w:rPr>
+          <w:sz w:val="20"/>
+          <w:szCs w:val="20"/>
+        </w:rPr>
+        <w:t>Azure Developer Associate (AZ-204)</w:t>
+      </w:r>
+      <w:r>
+        <w:rPr>
+          <w:sz w:val="20"/>
+          <w:szCs w:val="20"/>
+        </w:rPr>
+        <w:t xml:space="preserve"> </w:t>
+      </w:r>
+      <w:r>
+        <w:rPr>
+          <w:sz w:val="20"/>
+          <w:szCs w:val="20"/>
+        </w:rPr>
+        <w:t xml:space="preserve">Training </w:t>
+      </w:r>
+    </w:p>
+    <w:p>
+      <w:pPr>
+        <w:pStyle w:val="1-Bulletpoints"/>
+        <w:rPr>
+          <w:sz w:val="20"/>
+          <w:szCs w:val="20"/>
+        </w:rPr>
+      </w:pPr>
+      <w:r>
+        <w:rPr>
+          <w:sz w:val="20"/>
+          <w:szCs w:val="20"/>
+        </w:rPr>
+        <w:t xml:space="preserve">2024   - </w:t>
+      </w:r>
+      <w:r>
+        <w:rPr>
+          <w:sz w:val="20"/>
+          <w:szCs w:val="20"/>
+        </w:rPr>
+        <w:t>Microsoft Azure Fundamentals (AZ-900)</w:t>
+      </w:r>
+    </w:p>
+    <w:p>
+      <w:pPr>
+        <w:pStyle w:val="1-Bulletpoints"/>
+        <w:rPr>
+          <w:sz w:val="20"/>
+          <w:szCs w:val="20"/>
+        </w:rPr>
+      </w:pPr>
+      <w:r>
+        <w:rPr>
+          <w:sz w:val="20"/>
+          <w:szCs w:val="20"/>
+        </w:rPr>
+        <w:t xml:space="preserve">2023   - </w:t>
+      </w:r>
+      <w:r>
+        <w:rPr>
+          <w:sz w:val="20"/>
+          <w:szCs w:val="20"/>
+        </w:rPr>
+        <w:t xml:space="preserve">Vue.js Training </w:t>
+      </w:r>
+      <w:r>
+        <w:rPr>
+          <w:sz w:val="20"/>
+          <w:szCs w:val="20"/>
+        </w:rPr>
+        <w:t xml:space="preserve">- </w:t>
+      </w:r>
+      <w:r>
+        <w:rPr>
+          <w:sz w:val="20"/>
+          <w:szCs w:val="20"/>
+        </w:rPr>
+        <w:t xml:space="preserve">Advancia Training Center Tunis </w:t>
+      </w:r>
+    </w:p>
+    <w:p>
+      <w:pPr>
+        <w:pStyle w:val="1-Bulletpoints"/>
+        <w:rPr>
+          <w:sz w:val="20"/>
+          <w:szCs w:val="20"/>
+        </w:rPr>
+      </w:pPr>
+      <w:r>
+        <w:rPr>
+          <w:sz w:val="20"/>
+          <w:szCs w:val="20"/>
+        </w:rPr>
+        <w:t xml:space="preserve">2023   - </w:t>
+      </w:r>
+      <w:r>
+        <w:rPr>
+          <w:sz w:val="20"/>
+          <w:szCs w:val="20"/>
+        </w:rPr>
+        <w:t>NestJs Training</w:t>
+      </w:r>
+      <w:r>
+        <w:rPr>
+          <w:sz w:val="20"/>
+          <w:szCs w:val="20"/>
+        </w:rPr>
+        <w:t xml:space="preserve"> -</w:t>
+      </w:r>
+      <w:r>
+        <w:rPr>
+          <w:sz w:val="20"/>
+          <w:szCs w:val="20"/>
+        </w:rPr>
+        <w:t xml:space="preserve"> Clevory Training Center Tunis </w:t>
+      </w:r>
+    </w:p>
+    <w:p>
+      <w:pPr>
+        <w:pStyle w:val="1-Bulletpoints"/>
+        <w:rPr>
+          <w:sz w:val="20"/>
+          <w:szCs w:val="20"/>
+        </w:rPr>
+      </w:pPr>
+      <w:r>
+        <w:rPr>
+          <w:sz w:val="20"/>
+          <w:szCs w:val="20"/>
+        </w:rPr>
+        <w:t xml:space="preserve">2022   - </w:t>
+      </w:r>
+      <w:r>
+        <w:rPr>
+          <w:sz w:val="20"/>
+          <w:szCs w:val="20"/>
+        </w:rPr>
+        <w:t>Full-Stack Javascript (MERN</w:t>
+      </w:r>
+      <w:r>
+        <w:rPr>
+          <w:sz w:val="20"/>
+          <w:szCs w:val="20"/>
+        </w:rPr>
+        <w:t xml:space="preserve">) </w:t>
+      </w:r>
+      <w:r>
+        <w:rPr>
+          <w:sz w:val="20"/>
+          <w:szCs w:val="20"/>
+        </w:rPr>
+        <w:t>–</w:t>
+      </w:r>
+      <w:r>
+        <w:rPr>
+          <w:sz w:val="20"/>
+          <w:szCs w:val="20"/>
+        </w:rPr>
+        <w:t xml:space="preserve"> GoMyCode</w:t>
+      </w:r>
+    </w:p>
+    <w:p>
+      <w:pPr>
+        <w:pStyle w:val="1-Bulletpoints"/>
+        <w:numPr>
+          <w:ilvl w:val="0"/>
+          <w:numId w:val="0"/>
+        </w:numPr>
+        <w:ind w:left="594"/>
+        <w:rPr>
+          <w:sz w:val="20"/>
+          <w:szCs w:val="20"/>
+        </w:rPr>
+      </w:pPr>
+    </w:p>
+    <w:p>
+      <w:pPr>
+        <w:pStyle w:val="1-Bulletpoints"/>
+        <w:numPr>
+          <w:ilvl w:val="0"/>
+          <w:numId w:val="0"/>
+        </w:numPr>
+        <w:ind w:left="594"/>
+        <w:rPr>
+          <w:sz w:val="20"/>
+          <w:szCs w:val="20"/>
+        </w:rPr>
+      </w:pPr>
+    </w:p>
+    <w:p>
+      <w:pPr>
+        <w:pStyle w:val="1-Bulletpoints"/>
+        <w:numPr>
+          <w:ilvl w:val="0"/>
+          <w:numId w:val="0"/>
+        </w:numPr>
+        <w:ind w:left="594"/>
+        <w:rPr>
+          <w:sz w:val="20"/>
+          <w:szCs w:val="20"/>
+        </w:rPr>
+      </w:pPr>
+    </w:p>
+    <w:p>
+      <w:pPr>
+        <w:pStyle w:val="1-Bulletpoints"/>
+        <w:numPr>
+          <w:ilvl w:val="0"/>
+          <w:numId w:val="0"/>
+        </w:numPr>
+        <w:ind w:left="594"/>
+        <w:rPr>
+          <w:sz w:val="20"/>
+          <w:szCs w:val="20"/>
+        </w:rPr>
+      </w:pPr>
+    </w:p>
+    <w:p>
+      <w:pPr>
+        <w:pStyle w:val="Heading1"/>
+        <w:numPr>
+          <w:ilvl w:val="0"/>
+          <w:numId w:val="0"/>
+        </w:numPr>
+        <w:rPr>
+          <w:sz w:val="28"/>
+        </w:rPr>
+      </w:pPr>
+      <w:r>
+        <w:rPr>
+          <w:bCs/>
+          <w:sz w:val="28"/>
+        </w:rPr>
+        <w:t>Education</w:t>
+      </w:r>
+    </w:p>
+    <w:p>
+      <w:pPr>
+        <w:pStyle w:val="1-Bulletpoints"/>
+        <w:rPr>
+          <w:sz w:val="20"/>
+          <w:szCs w:val="20"/>
+        </w:rPr>
+      </w:pPr>
+      <w:r>
+        <w:rPr>
+          <w:sz w:val="20"/>
+          <w:szCs w:val="20"/>
+        </w:rPr>
+        <w:t>2019/</w:t>
+      </w:r>
+      <w:r>
+        <w:rPr>
+          <w:sz w:val="20"/>
+          <w:szCs w:val="20"/>
+        </w:rPr>
+        <w:t>2022</w:t>
+      </w:r>
+      <w:r>
+        <w:rPr>
+          <w:sz w:val="20"/>
+          <w:szCs w:val="20"/>
+        </w:rPr>
+        <w:t xml:space="preserve"> - </w:t>
+      </w:r>
+      <w:r>
+        <w:rPr>
+          <w:sz w:val="20"/>
+          <w:szCs w:val="20"/>
+        </w:rPr>
+        <w:t>Engineering Degree in Software Engineering</w:t>
+      </w:r>
+      <w:r>
+        <w:rPr>
+          <w:sz w:val="20"/>
+          <w:szCs w:val="20"/>
+        </w:rPr>
+        <w:t xml:space="preserve"> - </w:t>
+      </w:r>
+      <w:r>
+        <w:rPr>
+          <w:sz w:val="20"/>
+          <w:szCs w:val="20"/>
+        </w:rPr>
+        <w:t xml:space="preserve">ESSAT </w:t>
+      </w:r>
+    </w:p>
+    <w:p>
+      <w:pPr>
+        <w:pStyle w:val="1-Bulletpoints"/>
+      </w:pPr>
+      <w:r>
+        <w:rPr>
+          <w:sz w:val="20"/>
+          <w:szCs w:val="20"/>
+        </w:rPr>
+        <w:t xml:space="preserve">2017/2019 - </w:t>
+      </w:r>
+      <w:r>
+        <w:rPr>
+          <w:sz w:val="20"/>
+          <w:szCs w:val="20"/>
+        </w:rPr>
+        <w:t>Engineering Preparatory Cycle</w:t>
+      </w:r>
+      <w:r>
+        <w:rPr>
+          <w:sz w:val="20"/>
+          <w:szCs w:val="20"/>
+        </w:rPr>
+        <w:t xml:space="preserve"> </w:t>
+      </w:r>
+      <w:r>
+        <w:rPr>
+          <w:sz w:val="20"/>
+          <w:szCs w:val="20"/>
+        </w:rPr>
+        <w:t xml:space="preserve">- </w:t>
+      </w:r>
+      <w:r>
+        <w:rPr>
+          <w:sz w:val="20"/>
+          <w:szCs w:val="20"/>
+        </w:rPr>
+        <w:t xml:space="preserve">ESSAT </w:t>
+      </w:r>
+    </w:p>
+    <w:p>
+      <w:pPr>
+        <w:pStyle w:val="1-Bulletpoints"/>
+      </w:pPr>
+      <w:r>
+        <w:rPr>
+          <w:sz w:val="20"/>
+          <w:szCs w:val="20"/>
+        </w:rPr>
+        <w:t xml:space="preserve">2015/2016 </w:t>
+      </w:r>
+      <w:r>
+        <w:rPr>
+          <w:sz w:val="20"/>
+          <w:szCs w:val="20"/>
+        </w:rPr>
+        <w:t>–</w:t>
+      </w:r>
+      <w:r>
+        <w:rPr>
+          <w:sz w:val="20"/>
+          <w:szCs w:val="20"/>
+        </w:rPr>
+        <w:t xml:space="preserve"> </w:t>
+      </w:r>
+      <w:r>
+        <w:rPr>
+          <w:sz w:val="20"/>
+          <w:szCs w:val="20"/>
+        </w:rPr>
+        <w:t>Baccalauréat</w:t>
+      </w:r>
+    </w:p>
+    <w:p>
+      <w:pPr>
+        <w:pStyle w:val="1-Bulletpoints"/>
+        <w:numPr>
+          <w:ilvl w:val="0"/>
+          <w:numId w:val="0"/>
+        </w:numPr>
+        <w:ind w:left="594"/>
+        <w:rPr>
+          <w:sz w:val="20"/>
+          <w:szCs w:val="20"/>
+        </w:rPr>
+      </w:pPr>
+    </w:p>
+    <w:p>
+      <w:pPr>
+        <w:pStyle w:val="1-Bulletpoints"/>
+        <w:numPr>
+          <w:ilvl w:val="0"/>
+          <w:numId w:val="0"/>
+        </w:numPr>
+        <w:ind w:left="594"/>
+      </w:pPr>
+    </w:p>
+    <w:p>
+      <w:pPr>
+        <w:pStyle w:val="Heading1"/>
+        <w:numPr>
+          <w:ilvl w:val="0"/>
+          <w:numId w:val="0"/>
+        </w:numPr>
+        <w:rPr>
+          <w:sz w:val="28"/>
+        </w:rPr>
+      </w:pPr>
+      <w:r>
+        <w:rPr>
+          <w:sz w:val="28"/>
+        </w:rPr>
         <w:t>Languages</w:t>
       </w:r>
     </w:p>
@@ -969,7 +1212,23 @@
           <w:sz w:val="20"/>
           <w:szCs w:val="20"/>
         </w:rPr>
-        <w:t>…</w:t>
+        <w:t>Frensh</w:t>
+      </w:r>
+    </w:p>
+    <w:p>
+      <w:pPr>
+        <w:pStyle w:val="1-Bulletpoints"/>
+        <w:rPr>
+          <w:sz w:val="20"/>
+          <w:szCs w:val="20"/>
+        </w:rPr>
+      </w:pPr>
+      <w:r>
+        <w:rPr>
+          <w:sz w:val="20"/>
+          <w:szCs w:val="20"/>
+        </w:rPr>
+        <w:t>Arabic</w:t>
       </w:r>
     </w:p>
     <w:p>
@@ -978,58 +1237,12 @@
           <w:tab w:val="left" w:pos="2160"/>
         </w:tabs>
       </w:pPr>
-      <w:r>
-        <w:tab/>
-      </w:r>
     </w:p>
     <w:p>
       <w:pPr>
         <w:tabs>
           <w:tab w:val="left" w:pos="2160"/>
         </w:tabs>
-      </w:pPr>
-    </w:p>
-    <w:p>
-      <w:pPr>
-        <w:tabs>
-          <w:tab w:val="left" w:pos="2160"/>
-        </w:tabs>
-      </w:pPr>
-    </w:p>
-    <w:p>
-      <w:pPr>
-        <w:tabs>
-          <w:tab w:val="left" w:pos="2160"/>
-        </w:tabs>
-      </w:pPr>
-    </w:p>
-    <w:p>
-      <w:pPr>
-        <w:tabs>
-          <w:tab w:val="left" w:pos="2160"/>
-        </w:tabs>
-      </w:pPr>
-    </w:p>
-    <w:p>
-      <w:pPr>
-        <w:tabs>
-          <w:tab w:val="left" w:pos="2160"/>
-        </w:tabs>
-      </w:pPr>
-    </w:p>
-    <w:p>
-      <w:pPr>
-        <w:tabs>
-          <w:tab w:val="left" w:pos="2160"/>
-        </w:tabs>
-      </w:pPr>
-    </w:p>
-    <w:p/>
-    <w:p>
-      <w:pPr>
-        <w:rPr>
-          <w:lang w:val="en-GB"/>
-        </w:rPr>
       </w:pPr>
     </w:p>
     <w:p>
@@ -1050,12 +1263,11 @@
           <w:szCs w:val="56"/>
           <w:lang w:val="en-GB"/>
         </w:rPr>
-        <w:lastRenderedPageBreak/>
         <w:t>Projects Portfolio</w:t>
       </w:r>
       <w:r>
         <w:rPr>
-          <w:rStyle w:val="TitreCar"/>
+          <w:rStyle w:val="TitleChar"/>
           <w:rFonts w:eastAsiaTheme="minorHAnsi"/>
           <w:b/>
           <w:bCs/>
@@ -1063,45 +1275,33 @@
         <w:tab/>
       </w:r>
     </w:p>
-    <w:p/>
-    <w:p/>
-    <w:p>
-      <w:pPr>
-        <w:rPr>
-          <w:lang w:val="fr-FR"/>
-        </w:rPr>
-      </w:pPr>
-      <w:proofErr w:type="gramStart"/>
-      <w:r>
+    <w:p>
+      <w:pPr>
         <w:rPr>
           <w:b/>
           <w:bCs/>
           <w:color w:val="272774" w:themeColor="accent1"/>
           <w:sz w:val="24"/>
-          <w:lang w:val="fr-FR"/>
-        </w:rPr>
-        <w:t xml:space="preserve">CLIENT  </w:t>
-      </w:r>
-      <w:r>
+        </w:rPr>
+      </w:pPr>
+    </w:p>
+    <w:p>
+      <w:pPr>
         <w:rPr>
           <w:b/>
           <w:bCs/>
           <w:color w:val="272774" w:themeColor="accent1"/>
           <w:sz w:val="24"/>
-          <w:lang w:val="fr-FR"/>
-        </w:rPr>
-        <w:tab/>
-      </w:r>
-      <w:proofErr w:type="gramEnd"/>
+        </w:rPr>
+      </w:pPr>
       <w:r>
         <w:rPr>
           <w:b/>
           <w:bCs/>
           <w:color w:val="272774" w:themeColor="accent1"/>
           <w:sz w:val="24"/>
-          <w:lang w:val="fr-FR"/>
-        </w:rPr>
-        <w:tab/>
+        </w:rPr>
+        <w:t>Amaris Consulting (Mission at Forvia</w:t>
       </w:r>
       <w:r>
         <w:rPr>
@@ -1109,9 +1309,8 @@
           <w:bCs/>
           <w:color w:val="272774" w:themeColor="accent1"/>
           <w:sz w:val="24"/>
-          <w:lang w:val="fr-FR"/>
-        </w:rPr>
-        <w:tab/>
+        </w:rPr>
+        <w:t>)</w:t>
       </w:r>
       <w:r>
         <w:rPr>
@@ -1119,7 +1318,6 @@
           <w:bCs/>
           <w:color w:val="272774" w:themeColor="accent1"/>
           <w:sz w:val="24"/>
-          <w:lang w:val="fr-FR"/>
         </w:rPr>
         <w:tab/>
       </w:r>
@@ -1129,7 +1327,6 @@
           <w:bCs/>
           <w:color w:val="272774" w:themeColor="accent1"/>
           <w:sz w:val="24"/>
-          <w:lang w:val="fr-FR"/>
         </w:rPr>
         <w:tab/>
       </w:r>
@@ -1139,7 +1336,6 @@
           <w:bCs/>
           <w:color w:val="272774" w:themeColor="accent1"/>
           <w:sz w:val="24"/>
-          <w:lang w:val="fr-FR"/>
         </w:rPr>
         <w:tab/>
       </w:r>
@@ -1149,9 +1345,9 @@
           <w:bCs/>
           <w:color w:val="272774" w:themeColor="accent1"/>
           <w:sz w:val="24"/>
-          <w:lang w:val="fr-FR"/>
         </w:rPr>
         <w:tab/>
+        <w:t>[</w:t>
       </w:r>
       <w:r>
         <w:rPr>
@@ -1159,9 +1355,8 @@
           <w:bCs/>
           <w:color w:val="272774" w:themeColor="accent1"/>
           <w:sz w:val="24"/>
-          <w:lang w:val="fr-FR"/>
-        </w:rPr>
-        <w:tab/>
+        </w:rPr>
+        <w:t>01/2025</w:t>
       </w:r>
       <w:r>
         <w:rPr>
@@ -1169,9 +1364,8 @@
           <w:bCs/>
           <w:color w:val="272774" w:themeColor="accent1"/>
           <w:sz w:val="24"/>
-          <w:lang w:val="fr-FR"/>
-        </w:rPr>
-        <w:tab/>
+        </w:rPr>
+        <w:t>- Present</w:t>
       </w:r>
       <w:r>
         <w:rPr>
@@ -1179,10 +1373,431 @@
           <w:bCs/>
           <w:color w:val="272774" w:themeColor="accent1"/>
           <w:sz w:val="24"/>
+        </w:rPr>
+        <w:t>]</w:t>
+      </w:r>
+    </w:p>
+    <w:p>
+      <w:pPr>
+        <w:jc w:val="left"/>
+        <w:rPr>
+          <w:b/>
+          <w:sz w:val="20"/>
+          <w:szCs w:val="20"/>
+        </w:rPr>
+      </w:pPr>
+      <w:r>
+        <w:rPr>
+          <w:b/>
+          <w:sz w:val="20"/>
+          <w:szCs w:val="20"/>
+        </w:rPr>
+        <w:t xml:space="preserve">Role: </w:t>
+      </w:r>
+      <w:r>
+        <w:rPr>
+          <w:color w:val="000000" w:themeColor="text1"/>
+          <w:sz w:val="20"/>
+          <w:szCs w:val="20"/>
+        </w:rPr>
+        <w:t>Full-Stack MES Consultant</w:t>
+      </w:r>
+    </w:p>
+    <w:p>
+      <w:pPr>
+        <w:jc w:val="left"/>
+        <w:rPr>
+          <w:sz w:val="20"/>
+          <w:szCs w:val="20"/>
+        </w:rPr>
+      </w:pPr>
+    </w:p>
+    <w:p>
+      <w:pPr>
+        <w:jc w:val="left"/>
+        <w:rPr>
+          <w:sz w:val="20"/>
+          <w:szCs w:val="20"/>
           <w:lang w:val="fr-FR"/>
         </w:rPr>
+      </w:pPr>
+      <w:r>
+        <w:rPr>
+          <w:sz w:val="20"/>
+          <w:szCs w:val="20"/>
+          <w:lang w:val="fr-FR"/>
+        </w:rPr>
+        <w:t>Context:</w:t>
+      </w:r>
+    </w:p>
+    <w:p>
+      <w:pPr>
+        <w:jc w:val="left"/>
+        <w:rPr>
+          <w:color w:val="000000" w:themeColor="text1"/>
+          <w:sz w:val="20"/>
+          <w:szCs w:val="20"/>
+        </w:rPr>
+      </w:pPr>
+      <w:r>
+        <w:rPr>
+          <w:color w:val="000000" w:themeColor="text1"/>
+          <w:sz w:val="20"/>
+          <w:szCs w:val="20"/>
+        </w:rPr>
+        <w:t xml:space="preserve">I joined Amaris as an external consultant to continue working on the same Manufacturing Execution System (MES) project at Forvia (formerly Faurecia), where I previously served as a full-time developer. </w:t>
+      </w:r>
+    </w:p>
+    <w:p>
+      <w:pPr>
+        <w:jc w:val="left"/>
+        <w:rPr>
+          <w:color w:val="000000" w:themeColor="text1"/>
+          <w:sz w:val="20"/>
+          <w:szCs w:val="20"/>
+        </w:rPr>
+      </w:pPr>
+      <w:r>
+        <w:rPr>
+          <w:color w:val="000000" w:themeColor="text1"/>
+          <w:sz w:val="20"/>
+          <w:szCs w:val="20"/>
+        </w:rPr>
+        <w:t>The project involves building scalable microservices and microfrontends to manage logistics, buffers, production orders, and downtime tracking across automotive plants.</w:t>
+      </w:r>
+    </w:p>
+    <w:p>
+      <w:pPr>
+        <w:jc w:val="left"/>
+        <w:rPr>
+          <w:sz w:val="20"/>
+          <w:szCs w:val="20"/>
+        </w:rPr>
+      </w:pPr>
+      <w:r>
+        <w:rPr>
+          <w:sz w:val="20"/>
+          <w:szCs w:val="20"/>
+        </w:rPr>
+        <w:t xml:space="preserve"> </w:t>
+      </w:r>
+    </w:p>
+    <w:p>
+      <w:pPr>
+        <w:jc w:val="left"/>
+        <w:rPr>
+          <w:sz w:val="20"/>
+          <w:szCs w:val="20"/>
+          <w:lang w:val="fr-FR"/>
+        </w:rPr>
+      </w:pPr>
+      <w:r>
+        <w:rPr>
+          <w:sz w:val="20"/>
+          <w:szCs w:val="20"/>
+          <w:lang w:val="fr-FR"/>
+        </w:rPr>
+        <w:t>Responsibilities:</w:t>
+      </w:r>
+    </w:p>
+    <w:p>
+      <w:pPr>
+        <w:pStyle w:val="1-Bulletpoints"/>
+        <w:ind w:left="864"/>
+        <w:jc w:val="left"/>
+        <w:rPr>
+          <w:sz w:val="20"/>
+          <w:szCs w:val="20"/>
+        </w:rPr>
+      </w:pPr>
+      <w:r>
+        <w:rPr>
+          <w:sz w:val="20"/>
+          <w:szCs w:val="20"/>
+        </w:rPr>
+        <w:t>D</w:t>
+      </w:r>
+      <w:r>
+        <w:rPr>
+          <w:sz w:val="20"/>
+          <w:szCs w:val="20"/>
+        </w:rPr>
+        <w:t>eveloped microservices using NestJS, TypeORM, and MSSQL to support enterprise logistics and workflows</w:t>
+      </w:r>
+    </w:p>
+    <w:p>
+      <w:pPr>
+        <w:pStyle w:val="1-Bulletpoints"/>
+        <w:ind w:left="864"/>
+        <w:jc w:val="left"/>
+        <w:rPr>
+          <w:sz w:val="20"/>
+          <w:szCs w:val="20"/>
+        </w:rPr>
+      </w:pPr>
+      <w:r>
+        <w:rPr>
+          <w:sz w:val="20"/>
+          <w:szCs w:val="20"/>
+        </w:rPr>
+        <w:t>Implemented responsive and reusable Vue 3 with Quasar components, ensuring consistency across microfrontends</w:t>
+      </w:r>
+    </w:p>
+    <w:p>
+      <w:pPr>
+        <w:pStyle w:val="1-Bulletpoints"/>
+        <w:ind w:left="864"/>
+        <w:jc w:val="left"/>
+        <w:rPr>
+          <w:sz w:val="20"/>
+          <w:szCs w:val="20"/>
+        </w:rPr>
+      </w:pPr>
+      <w:r>
+        <w:rPr>
+          <w:sz w:val="20"/>
+          <w:szCs w:val="20"/>
+        </w:rPr>
+        <w:t>Investigated and fixed production bugs to ensure application stability and minimize user impact</w:t>
+      </w:r>
+    </w:p>
+    <w:p>
+      <w:pPr>
+        <w:pStyle w:val="1-Bulletpoints"/>
+        <w:ind w:left="864"/>
+        <w:jc w:val="left"/>
+        <w:rPr>
+          <w:sz w:val="20"/>
+          <w:szCs w:val="20"/>
+        </w:rPr>
+      </w:pPr>
+      <w:r>
+        <w:rPr>
+          <w:sz w:val="20"/>
+          <w:szCs w:val="20"/>
+        </w:rPr>
+        <w:t>P</w:t>
+      </w:r>
+      <w:r>
+        <w:rPr>
+          <w:sz w:val="20"/>
+          <w:szCs w:val="20"/>
+        </w:rPr>
+        <w:t>articipated in peer code reviews to improve code quality and align with team standards</w:t>
+      </w:r>
+    </w:p>
+    <w:p>
+      <w:pPr>
+        <w:pStyle w:val="1-Bulletpoints"/>
+        <w:ind w:left="864"/>
+        <w:jc w:val="left"/>
+        <w:rPr>
+          <w:sz w:val="20"/>
+          <w:szCs w:val="20"/>
+        </w:rPr>
+      </w:pPr>
+      <w:r>
+        <w:rPr>
+          <w:sz w:val="20"/>
+          <w:szCs w:val="20"/>
+        </w:rPr>
+        <w:t xml:space="preserve"> </w:t>
+      </w:r>
+      <w:r>
+        <w:rPr>
+          <w:sz w:val="20"/>
+          <w:szCs w:val="20"/>
+        </w:rPr>
+        <w:t>D</w:t>
+      </w:r>
+      <w:r>
+        <w:rPr>
+          <w:sz w:val="20"/>
+          <w:szCs w:val="20"/>
+        </w:rPr>
+        <w:t>ocumented components, APIs, and functionalities to support onboarding and team knowledge sharing</w:t>
+      </w:r>
+    </w:p>
+    <w:p>
+      <w:pPr>
+        <w:pStyle w:val="1-Bulletpoints"/>
+        <w:ind w:left="864"/>
+        <w:jc w:val="left"/>
+        <w:rPr>
+          <w:sz w:val="20"/>
+          <w:szCs w:val="20"/>
+        </w:rPr>
+      </w:pPr>
+      <w:r>
+        <w:rPr>
+          <w:sz w:val="20"/>
+          <w:szCs w:val="20"/>
+        </w:rPr>
+        <w:t>collaborated in Agile teams, participating in sprint planning, daily standups, and technical meetings</w:t>
+      </w:r>
+    </w:p>
+    <w:p>
+      <w:pPr>
+        <w:pStyle w:val="1-Bulletpoints"/>
+        <w:ind w:left="864"/>
+        <w:jc w:val="left"/>
+        <w:rPr>
+          <w:sz w:val="20"/>
+          <w:szCs w:val="20"/>
+        </w:rPr>
+      </w:pPr>
+      <w:r>
+        <w:rPr>
+          <w:sz w:val="20"/>
+          <w:szCs w:val="20"/>
+        </w:rPr>
+        <w:t>A</w:t>
+      </w:r>
+      <w:r>
+        <w:rPr>
+          <w:sz w:val="20"/>
+          <w:szCs w:val="20"/>
+        </w:rPr>
+        <w:t>ssisted junior developers by sharing best practices and guiding architecture discussions</w:t>
+      </w:r>
+    </w:p>
+    <w:p>
+      <w:pPr>
+        <w:pStyle w:val="1-Bulletpoints"/>
+        <w:numPr>
+          <w:ilvl w:val="0"/>
+          <w:numId w:val="0"/>
+        </w:numPr>
+        <w:ind w:left="90"/>
+        <w:jc w:val="left"/>
+        <w:rPr>
+          <w:sz w:val="20"/>
+          <w:szCs w:val="20"/>
+        </w:rPr>
+      </w:pPr>
+    </w:p>
+    <w:p>
+      <w:r>
+        <w:rPr>
+          <w:sz w:val="20"/>
+          <w:szCs w:val="20"/>
+        </w:rPr>
+        <w:t>Environment:</w:t>
+      </w:r>
+    </w:p>
+    <w:p>
+      <w:pPr>
+        <w:pStyle w:val="1-Bulletpoints"/>
+        <w:numPr>
+          <w:ilvl w:val="0"/>
+          <w:numId w:val="0"/>
+        </w:numPr>
+        <w:ind w:left="90"/>
+        <w:jc w:val="left"/>
+        <w:rPr>
+          <w:sz w:val="20"/>
+          <w:szCs w:val="20"/>
+        </w:rPr>
+      </w:pPr>
+      <w:r>
+        <w:rPr>
+          <w:sz w:val="20"/>
+          <w:szCs w:val="20"/>
+        </w:rPr>
+        <w:t>Vue 3, Quasar, TypeScript, NestJS, TypeORM, MSSQL, Redis, Swagger, Jest, Pinia, ESLint, SonarQube, Azure DevOps, Docker, Microservices, Microfrontends</w:t>
+      </w:r>
+    </w:p>
+    <w:p>
+      <w:pPr>
+        <w:rPr>
+          <w:b/>
+          <w:bCs/>
+          <w:color w:val="272774" w:themeColor="accent1"/>
+          <w:sz w:val="24"/>
+        </w:rPr>
+      </w:pPr>
+      <w:r>
+        <w:rPr>
+          <w:b/>
+          <w:bCs/>
+          <w:color w:val="272774" w:themeColor="accent1"/>
+          <w:sz w:val="24"/>
+        </w:rPr>
+        <w:lastRenderedPageBreak/>
+        <w:t>Forvia (Faurecia)</w:t>
+      </w:r>
+      <w:r>
+        <w:rPr>
+          <w:b/>
+          <w:bCs/>
+          <w:color w:val="272774" w:themeColor="accent1"/>
+          <w:sz w:val="24"/>
+        </w:rPr>
         <w:tab/>
-        <w:t>[Dates]</w:t>
+      </w:r>
+      <w:r>
+        <w:rPr>
+          <w:b/>
+          <w:bCs/>
+          <w:color w:val="272774" w:themeColor="accent1"/>
+          <w:sz w:val="24"/>
+        </w:rPr>
+        <w:tab/>
+      </w:r>
+      <w:r>
+        <w:rPr>
+          <w:b/>
+          <w:bCs/>
+          <w:color w:val="272774" w:themeColor="accent1"/>
+          <w:sz w:val="24"/>
+        </w:rPr>
+        <w:tab/>
+      </w:r>
+      <w:r>
+        <w:rPr>
+          <w:b/>
+          <w:bCs/>
+          <w:color w:val="272774" w:themeColor="accent1"/>
+          <w:sz w:val="24"/>
+        </w:rPr>
+        <w:tab/>
+      </w:r>
+      <w:r>
+        <w:rPr>
+          <w:b/>
+          <w:bCs/>
+          <w:color w:val="272774" w:themeColor="accent1"/>
+          <w:sz w:val="24"/>
+        </w:rPr>
+        <w:t xml:space="preserve">                      </w:t>
+      </w:r>
+      <w:r>
+        <w:rPr>
+          <w:b/>
+          <w:bCs/>
+          <w:color w:val="272774" w:themeColor="accent1"/>
+          <w:sz w:val="24"/>
+        </w:rPr>
+        <w:tab/>
+        <w:t>[</w:t>
+      </w:r>
+      <w:r>
+        <w:rPr>
+          <w:b/>
+          <w:bCs/>
+          <w:color w:val="272774" w:themeColor="accent1"/>
+          <w:sz w:val="24"/>
+        </w:rPr>
+        <w:t>06/2023 – 12/2024</w:t>
+      </w:r>
+      <w:r>
+        <w:rPr>
+          <w:b/>
+          <w:bCs/>
+          <w:color w:val="272774" w:themeColor="accent1"/>
+          <w:sz w:val="24"/>
+        </w:rPr>
+        <w:t>]</w:t>
       </w:r>
     </w:p>
     <w:p>
@@ -1190,9 +1805,6 @@
         <w:tabs>
           <w:tab w:val="left" w:pos="8550"/>
         </w:tabs>
-        <w:rPr>
-          <w:lang w:val="fr-FR"/>
-        </w:rPr>
       </w:pPr>
       <w:r>
         <w:rPr>
@@ -1202,7 +1814,7 @@
         <mc:AlternateContent>
           <mc:Choice Requires="wps">
             <w:drawing>
-              <wp:anchor distT="0" distB="0" distL="114300" distR="114300" simplePos="0" relativeHeight="251660288" behindDoc="0" locked="0" layoutInCell="1" allowOverlap="1" wp14:anchorId="63060962" wp14:editId="1A2B9C24">
+              <wp:anchor distT="0" distB="0" distL="114300" distR="114300" simplePos="0" relativeHeight="251666432" behindDoc="0" locked="0" layoutInCell="1" allowOverlap="1" wp14:anchorId="4F7A17DE" wp14:editId="19F26F73">
                 <wp:simplePos x="0" y="0"/>
                 <wp:positionH relativeFrom="column">
                   <wp:posOffset>6350</wp:posOffset>
@@ -1213,7 +1825,7 @@
                 <wp:extent cx="5505450" cy="19050"/>
                 <wp:effectExtent l="0" t="0" r="19050" b="19050"/>
                 <wp:wrapNone/>
-                <wp:docPr id="8" name="Straight Connector 8"/>
+                <wp:docPr id="1575182950" name="Straight Connector 1575182950"/>
                 <wp:cNvGraphicFramePr/>
                 <a:graphic xmlns:a="http://schemas.openxmlformats.org/drawingml/2006/main">
                   <a:graphicData uri="http://schemas.microsoft.com/office/word/2010/wordprocessingShape">
@@ -1252,151 +1864,211 @@
           </mc:Choice>
           <mc:Fallback>
             <w:pict>
-              <v:line w14:anchorId="2DD472EA" id="Straight Connector 8" o:spid="_x0000_s1026" style="position:absolute;z-index:251660288;visibility:visible;mso-wrap-style:square;mso-wrap-distance-left:9pt;mso-wrap-distance-top:0;mso-wrap-distance-right:9pt;mso-wrap-distance-bottom:0;mso-position-horizontal:absolute;mso-position-horizontal-relative:text;mso-position-vertical:absolute;mso-position-vertical-relative:text" from=".5pt,.4pt" to="434pt,1.9pt" o:gfxdata="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" strokecolor="#e6b6a3 [3045]" strokeweight=".25pt"/>
+              <v:line w14:anchorId="24177753" id="Straight Connector 1575182950" o:spid="_x0000_s1026" style="position:absolute;z-index:251666432;visibility:visible;mso-wrap-style:square;mso-wrap-distance-left:9pt;mso-wrap-distance-top:0;mso-wrap-distance-right:9pt;mso-wrap-distance-bottom:0;mso-position-horizontal:absolute;mso-position-horizontal-relative:text;mso-position-vertical:absolute;mso-position-vertical-relative:text" from=".5pt,.4pt" to="434pt,1.9pt" o:gfxdata="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" strokecolor="#e6b6a3 [3045]" strokeweight=".25pt"/>
             </w:pict>
           </mc:Fallback>
         </mc:AlternateContent>
       </w:r>
       <w:r>
-        <w:rPr>
+        <w:tab/>
+      </w:r>
+    </w:p>
+    <w:p>
+      <w:pPr>
+        <w:jc w:val="left"/>
+        <w:rPr>
+          <w:b/>
+          <w:sz w:val="20"/>
+          <w:szCs w:val="20"/>
+        </w:rPr>
+      </w:pPr>
+      <w:r>
+        <w:rPr>
+          <w:b/>
+          <w:sz w:val="20"/>
+          <w:szCs w:val="20"/>
+        </w:rPr>
+        <w:t xml:space="preserve">Role: </w:t>
+      </w:r>
+      <w:r>
+        <w:rPr>
+          <w:color w:val="000000" w:themeColor="text1"/>
+          <w:sz w:val="20"/>
+          <w:szCs w:val="20"/>
+        </w:rPr>
+        <w:t xml:space="preserve">Full-Stack MES </w:t>
+      </w:r>
+      <w:r>
+        <w:rPr>
+          <w:color w:val="000000" w:themeColor="text1"/>
+          <w:sz w:val="20"/>
+          <w:szCs w:val="20"/>
+        </w:rPr>
+        <w:t>Developer</w:t>
+      </w:r>
+    </w:p>
+    <w:p>
+      <w:pPr>
+        <w:jc w:val="left"/>
+        <w:rPr>
+          <w:sz w:val="20"/>
+          <w:szCs w:val="20"/>
+        </w:rPr>
+      </w:pPr>
+      <w:r>
+        <w:rPr>
+          <w:sz w:val="20"/>
+          <w:szCs w:val="20"/>
+        </w:rPr>
+        <w:t>Context:</w:t>
+      </w:r>
+    </w:p>
+    <w:p>
+      <w:pPr>
+        <w:jc w:val="left"/>
+        <w:rPr>
+          <w:color w:val="000000" w:themeColor="text1"/>
+          <w:sz w:val="20"/>
+          <w:szCs w:val="20"/>
+        </w:rPr>
+      </w:pPr>
+      <w:r>
+        <w:rPr>
+          <w:color w:val="000000" w:themeColor="text1"/>
+          <w:sz w:val="20"/>
+          <w:szCs w:val="20"/>
+        </w:rPr>
+        <w:t>I was part of Forvia’s MES development team, contributing to the digital transformation of manufacturing processes. The project delivered modular, scalable systems for production tracking, WK management, and buffer optimization, deployed across multiple plants in Europe.</w:t>
+      </w:r>
+    </w:p>
+    <w:p>
+      <w:pPr>
+        <w:jc w:val="left"/>
+        <w:rPr>
+          <w:sz w:val="20"/>
+          <w:szCs w:val="20"/>
+        </w:rPr>
+      </w:pPr>
+      <w:r>
+        <w:rPr>
+          <w:sz w:val="20"/>
+          <w:szCs w:val="20"/>
+        </w:rPr>
+        <w:t xml:space="preserve"> </w:t>
+      </w:r>
+    </w:p>
+    <w:p>
+      <w:pPr>
+        <w:jc w:val="left"/>
+        <w:rPr>
+          <w:sz w:val="20"/>
+          <w:szCs w:val="20"/>
           <w:lang w:val="fr-FR"/>
         </w:rPr>
-        <w:tab/>
-      </w:r>
-    </w:p>
-    <w:p>
-      <w:pPr>
+      </w:pPr>
+      <w:r>
+        <w:rPr>
+          <w:sz w:val="20"/>
+          <w:szCs w:val="20"/>
+          <w:lang w:val="fr-FR"/>
+        </w:rPr>
+        <w:t>Responsibilities:</w:t>
+      </w:r>
+    </w:p>
+    <w:p>
+      <w:pPr>
+        <w:pStyle w:val="1-Bulletpoints"/>
+        <w:ind w:left="864"/>
         <w:jc w:val="left"/>
         <w:rPr>
-          <w:b/>
-          <w:sz w:val="20"/>
-          <w:szCs w:val="20"/>
-          <w:lang w:val="fr-FR"/>
-        </w:rPr>
-      </w:pPr>
-      <w:proofErr w:type="spellStart"/>
-      <w:proofErr w:type="gramStart"/>
-      <w:r>
-        <w:rPr>
-          <w:b/>
-          <w:sz w:val="20"/>
-          <w:szCs w:val="20"/>
-          <w:lang w:val="fr-FR"/>
-        </w:rPr>
-        <w:t>Role</w:t>
-      </w:r>
-      <w:proofErr w:type="spellEnd"/>
-      <w:r>
-        <w:rPr>
-          <w:b/>
-          <w:sz w:val="20"/>
-          <w:szCs w:val="20"/>
-          <w:lang w:val="fr-FR"/>
-        </w:rPr>
-        <w:t>:</w:t>
-      </w:r>
-      <w:proofErr w:type="gramEnd"/>
-      <w:r>
-        <w:rPr>
-          <w:b/>
-          <w:sz w:val="20"/>
-          <w:szCs w:val="20"/>
-          <w:lang w:val="fr-FR"/>
-        </w:rPr>
-        <w:t xml:space="preserve"> </w:t>
-      </w:r>
-    </w:p>
-    <w:p>
-      <w:pPr>
+          <w:sz w:val="20"/>
+          <w:szCs w:val="20"/>
+        </w:rPr>
+      </w:pPr>
+      <w:r>
+        <w:rPr>
+          <w:sz w:val="20"/>
+          <w:szCs w:val="20"/>
+        </w:rPr>
+        <w:t>Developed microservices using NestJS, TypeORM, and MSSQL to support enterprise logistics and workflows</w:t>
+      </w:r>
+    </w:p>
+    <w:p>
+      <w:pPr>
+        <w:pStyle w:val="1-Bulletpoints"/>
+        <w:ind w:left="864"/>
         <w:jc w:val="left"/>
         <w:rPr>
           <w:sz w:val="20"/>
           <w:szCs w:val="20"/>
-          <w:lang w:val="fr-FR"/>
-        </w:rPr>
-      </w:pPr>
-    </w:p>
-    <w:p>
-      <w:pPr>
+        </w:rPr>
+      </w:pPr>
+      <w:r>
+        <w:rPr>
+          <w:sz w:val="20"/>
+          <w:szCs w:val="20"/>
+        </w:rPr>
+        <w:t>Implemented responsive and reusable Vue 3 with Quasar components, ensuring consistency across microfrontends</w:t>
+      </w:r>
+    </w:p>
+    <w:p>
+      <w:pPr>
+        <w:pStyle w:val="1-Bulletpoints"/>
+        <w:ind w:left="864"/>
         <w:jc w:val="left"/>
         <w:rPr>
           <w:sz w:val="20"/>
           <w:szCs w:val="20"/>
-          <w:lang w:val="fr-FR"/>
-        </w:rPr>
-      </w:pPr>
-      <w:proofErr w:type="spellStart"/>
-      <w:proofErr w:type="gramStart"/>
-      <w:r>
-        <w:rPr>
-          <w:sz w:val="20"/>
-          <w:szCs w:val="20"/>
-          <w:lang w:val="fr-FR"/>
-        </w:rPr>
-        <w:t>Context</w:t>
-      </w:r>
-      <w:proofErr w:type="spellEnd"/>
-      <w:r>
-        <w:rPr>
-          <w:sz w:val="20"/>
-          <w:szCs w:val="20"/>
-          <w:lang w:val="fr-FR"/>
-        </w:rPr>
-        <w:t>:</w:t>
-      </w:r>
-      <w:proofErr w:type="gramEnd"/>
-    </w:p>
-    <w:p>
-      <w:pPr>
+        </w:rPr>
+      </w:pPr>
+      <w:r>
+        <w:rPr>
+          <w:sz w:val="20"/>
+          <w:szCs w:val="20"/>
+        </w:rPr>
+        <w:t>Investigated and fixed production bugs to ensure application stability and minimize user impact</w:t>
+      </w:r>
+    </w:p>
+    <w:p>
+      <w:pPr>
+        <w:pStyle w:val="1-Bulletpoints"/>
+        <w:ind w:left="864"/>
         <w:jc w:val="left"/>
         <w:rPr>
           <w:sz w:val="20"/>
           <w:szCs w:val="20"/>
-          <w:lang w:val="fr-FR"/>
-        </w:rPr>
-      </w:pPr>
-      <w:r>
-        <w:rPr>
-          <w:sz w:val="20"/>
-          <w:szCs w:val="20"/>
-          <w:lang w:val="fr-FR"/>
-        </w:rPr>
-        <w:t xml:space="preserve"> </w:t>
-      </w:r>
-    </w:p>
-    <w:p>
-      <w:pPr>
+        </w:rPr>
+      </w:pPr>
+      <w:r>
+        <w:rPr>
+          <w:sz w:val="20"/>
+          <w:szCs w:val="20"/>
+        </w:rPr>
+        <w:t>Participated in peer code reviews to improve code quality and align with team standards</w:t>
+      </w:r>
+    </w:p>
+    <w:p>
+      <w:pPr>
+        <w:pStyle w:val="1-Bulletpoints"/>
+        <w:ind w:left="864"/>
         <w:jc w:val="left"/>
         <w:rPr>
           <w:sz w:val="20"/>
           <w:szCs w:val="20"/>
-          <w:lang w:val="fr-FR"/>
-        </w:rPr>
-      </w:pPr>
-      <w:proofErr w:type="spellStart"/>
-      <w:proofErr w:type="gramStart"/>
-      <w:r>
-        <w:rPr>
-          <w:sz w:val="20"/>
-          <w:szCs w:val="20"/>
-          <w:lang w:val="fr-FR"/>
-        </w:rPr>
-        <w:t>Responsibilities</w:t>
-      </w:r>
-      <w:proofErr w:type="spellEnd"/>
-      <w:r>
-        <w:rPr>
-          <w:sz w:val="20"/>
-          <w:szCs w:val="20"/>
-          <w:lang w:val="fr-FR"/>
-        </w:rPr>
-        <w:t>:</w:t>
-      </w:r>
-      <w:proofErr w:type="gramEnd"/>
+        </w:rPr>
+      </w:pPr>
+      <w:r>
+        <w:rPr>
+          <w:sz w:val="20"/>
+          <w:szCs w:val="20"/>
+        </w:rPr>
+        <w:t xml:space="preserve"> Documented components, APIs, and functionalities to support onboarding and team knowledge sharing</w:t>
+      </w:r>
     </w:p>
     <w:p>
       <w:pPr>
         <w:pStyle w:val="1-Bulletpoints"/>
+        <w:ind w:left="864"/>
         <w:jc w:val="left"/>
         <w:rPr>
           <w:sz w:val="20"/>
@@ -1408,18 +2080,41 @@
           <w:sz w:val="20"/>
           <w:szCs w:val="20"/>
         </w:rPr>
-        <w:t>…</w:t>
+        <w:t>collaborated in Agile teams, participating in sprint planning, daily standups, and technical meetings</w:t>
       </w:r>
     </w:p>
     <w:p>
       <w:pPr>
         <w:pStyle w:val="1-Bulletpoints"/>
+        <w:ind w:left="864"/>
         <w:jc w:val="left"/>
         <w:rPr>
           <w:sz w:val="20"/>
           <w:szCs w:val="20"/>
         </w:rPr>
       </w:pPr>
+      <w:r>
+        <w:rPr>
+          <w:sz w:val="20"/>
+          <w:szCs w:val="20"/>
+        </w:rPr>
+        <w:t>Assisted junior developers by sharing best practices and guiding architecture discussions</w:t>
+      </w:r>
+    </w:p>
+    <w:p>
+      <w:pPr>
+        <w:pStyle w:val="1-Bulletpoints"/>
+        <w:numPr>
+          <w:ilvl w:val="0"/>
+          <w:numId w:val="0"/>
+        </w:numPr>
+        <w:ind w:left="90"/>
+        <w:jc w:val="left"/>
+        <w:rPr>
+          <w:sz w:val="20"/>
+          <w:szCs w:val="20"/>
+        </w:rPr>
+      </w:pPr>
     </w:p>
     <w:p>
       <w:r>
@@ -1428,26 +2123,42 @@
           <w:szCs w:val="20"/>
         </w:rPr>
         <w:t>Environment:</w:t>
+      </w:r>
+    </w:p>
+    <w:p>
+      <w:pPr>
+        <w:pStyle w:val="1-Bulletpoints"/>
+        <w:numPr>
+          <w:ilvl w:val="0"/>
+          <w:numId w:val="0"/>
+        </w:numPr>
+        <w:ind w:left="90"/>
+        <w:jc w:val="left"/>
+        <w:rPr>
+          <w:sz w:val="20"/>
+          <w:szCs w:val="20"/>
+        </w:rPr>
+      </w:pPr>
+      <w:r>
+        <w:rPr>
+          <w:sz w:val="20"/>
+          <w:szCs w:val="20"/>
+        </w:rPr>
+        <w:t>Vue 3, Quasar, TypeScript, NestJS, TypeORM, MSSQL, Redis, Swagger, Jest, Pinia, ESLint, SonarQube, Azure DevOps, Docker, Microservices, Microfrontends</w:t>
       </w:r>
     </w:p>
     <w:p/>
     <w:p/>
     <w:p>
-      <w:pPr>
-        <w:tabs>
-          <w:tab w:val="left" w:pos="2160"/>
-        </w:tabs>
-      </w:pPr>
-    </w:p>
-    <w:p/>
-    <w:p/>
-    <w:p>
-      <w:pPr>
-        <w:rPr>
-          <w:lang w:val="fr-FR"/>
-        </w:rPr>
-      </w:pPr>
-      <w:proofErr w:type="gramStart"/>
+      <w:r>
+        <w:rPr>
+          <w:b/>
+          <w:bCs/>
+          <w:color w:val="272774" w:themeColor="accent1"/>
+          <w:sz w:val="24"/>
+        </w:rPr>
+        <w:t>ITM-BC</w:t>
+      </w:r>
       <w:r>
         <w:rPr>
           <w:b/>
@@ -1456,7 +2167,7 @@
           <w:sz w:val="24"/>
           <w:lang w:val="fr-FR"/>
         </w:rPr>
-        <w:t xml:space="preserve">CLIENT  </w:t>
+        <w:tab/>
       </w:r>
       <w:r>
         <w:rPr>
@@ -1468,7 +2179,6 @@
         </w:rPr>
         <w:tab/>
       </w:r>
-      <w:proofErr w:type="gramEnd"/>
       <w:r>
         <w:rPr>
           <w:b/>
@@ -1535,9 +2245,8 @@
           <w:bCs/>
           <w:color w:val="272774" w:themeColor="accent1"/>
           <w:sz w:val="24"/>
-          <w:lang w:val="fr-FR"/>
-        </w:rPr>
-        <w:tab/>
+        </w:rPr>
+        <w:t>[</w:t>
       </w:r>
       <w:r>
         <w:rPr>
@@ -1545,9 +2254,8 @@
           <w:bCs/>
           <w:color w:val="272774" w:themeColor="accent1"/>
           <w:sz w:val="24"/>
-          <w:lang w:val="fr-FR"/>
-        </w:rPr>
-        <w:tab/>
+        </w:rPr>
+        <w:t>10/2022 – 06/2023</w:t>
       </w:r>
       <w:r>
         <w:rPr>
@@ -1555,10 +2263,8 @@
           <w:bCs/>
           <w:color w:val="272774" w:themeColor="accent1"/>
           <w:sz w:val="24"/>
-          <w:lang w:val="fr-FR"/>
-        </w:rPr>
-        <w:tab/>
-        <w:t>[Dates]</w:t>
+        </w:rPr>
+        <w:t>]</w:t>
       </w:r>
     </w:p>
     <w:p>
@@ -1566,390 +2272,6 @@
         <w:tabs>
           <w:tab w:val="left" w:pos="8550"/>
         </w:tabs>
-        <w:rPr>
-          <w:lang w:val="fr-FR"/>
-        </w:rPr>
-      </w:pPr>
-      <w:r>
-        <w:rPr>
-          <w:noProof/>
-          <w:lang w:val="fr-FR"/>
-        </w:rPr>
-        <mc:AlternateContent>
-          <mc:Choice Requires="wps">
-            <w:drawing>
-              <wp:anchor distT="0" distB="0" distL="114300" distR="114300" simplePos="0" relativeHeight="251662336" behindDoc="0" locked="0" layoutInCell="1" allowOverlap="1" wp14:anchorId="74835C6B" wp14:editId="6E7D5C0B">
-                <wp:simplePos x="0" y="0"/>
-                <wp:positionH relativeFrom="column">
-                  <wp:posOffset>6350</wp:posOffset>
-                </wp:positionH>
-                <wp:positionV relativeFrom="paragraph">
-                  <wp:posOffset>5080</wp:posOffset>
-                </wp:positionV>
-                <wp:extent cx="5505450" cy="19050"/>
-                <wp:effectExtent l="0" t="0" r="19050" b="19050"/>
-                <wp:wrapNone/>
-                <wp:docPr id="10" name="Straight Connector 10"/>
-                <wp:cNvGraphicFramePr/>
-                <a:graphic xmlns:a="http://schemas.openxmlformats.org/drawingml/2006/main">
-                  <a:graphicData uri="http://schemas.microsoft.com/office/word/2010/wordprocessingShape">
-                    <wps:wsp>
-                      <wps:cNvCnPr/>
-                      <wps:spPr>
-                        <a:xfrm>
-                          <a:off x="0" y="0"/>
-                          <a:ext cx="5505450" cy="19050"/>
-                        </a:xfrm>
-                        <a:prstGeom prst="line">
-                          <a:avLst/>
-                        </a:prstGeom>
-                        <a:ln w="3175"/>
-                      </wps:spPr>
-                      <wps:style>
-                        <a:lnRef idx="1">
-                          <a:schemeClr val="accent2"/>
-                        </a:lnRef>
-                        <a:fillRef idx="0">
-                          <a:schemeClr val="accent2"/>
-                        </a:fillRef>
-                        <a:effectRef idx="0">
-                          <a:schemeClr val="accent2"/>
-                        </a:effectRef>
-                        <a:fontRef idx="minor">
-                          <a:schemeClr val="tx1"/>
-                        </a:fontRef>
-                      </wps:style>
-                      <wps:bodyPr/>
-                    </wps:wsp>
-                  </a:graphicData>
-                </a:graphic>
-              </wp:anchor>
-            </w:drawing>
-          </mc:Choice>
-          <mc:Fallback>
-            <w:pict>
-              <v:line w14:anchorId="3F911EBF" id="Straight Connector 10" o:spid="_x0000_s1026" style="position:absolute;z-index:251662336;visibility:visible;mso-wrap-style:square;mso-wrap-distance-left:9pt;mso-wrap-distance-top:0;mso-wrap-distance-right:9pt;mso-wrap-distance-bottom:0;mso-position-horizontal:absolute;mso-position-horizontal-relative:text;mso-position-vertical:absolute;mso-position-vertical-relative:text" from=".5pt,.4pt" to="434pt,1.9pt" o:gfxdata="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" strokecolor="#e6b6a3 [3045]" strokeweight=".25pt"/>
-            </w:pict>
-          </mc:Fallback>
-        </mc:AlternateContent>
-      </w:r>
-      <w:r>
-        <w:rPr>
-          <w:lang w:val="fr-FR"/>
-        </w:rPr>
-        <w:tab/>
-      </w:r>
-    </w:p>
-    <w:p>
-      <w:pPr>
-        <w:jc w:val="left"/>
-        <w:rPr>
-          <w:b/>
-          <w:sz w:val="20"/>
-          <w:szCs w:val="20"/>
-          <w:lang w:val="fr-FR"/>
-        </w:rPr>
-      </w:pPr>
-      <w:proofErr w:type="spellStart"/>
-      <w:proofErr w:type="gramStart"/>
-      <w:r>
-        <w:rPr>
-          <w:b/>
-          <w:sz w:val="20"/>
-          <w:szCs w:val="20"/>
-          <w:lang w:val="fr-FR"/>
-        </w:rPr>
-        <w:t>Role</w:t>
-      </w:r>
-      <w:proofErr w:type="spellEnd"/>
-      <w:r>
-        <w:rPr>
-          <w:b/>
-          <w:sz w:val="20"/>
-          <w:szCs w:val="20"/>
-          <w:lang w:val="fr-FR"/>
-        </w:rPr>
-        <w:t>:</w:t>
-      </w:r>
-      <w:proofErr w:type="gramEnd"/>
-      <w:r>
-        <w:rPr>
-          <w:b/>
-          <w:sz w:val="20"/>
-          <w:szCs w:val="20"/>
-          <w:lang w:val="fr-FR"/>
-        </w:rPr>
-        <w:t xml:space="preserve"> </w:t>
-      </w:r>
-    </w:p>
-    <w:p>
-      <w:pPr>
-        <w:jc w:val="left"/>
-        <w:rPr>
-          <w:sz w:val="20"/>
-          <w:szCs w:val="20"/>
-          <w:lang w:val="fr-FR"/>
-        </w:rPr>
-      </w:pPr>
-    </w:p>
-    <w:p>
-      <w:pPr>
-        <w:jc w:val="left"/>
-        <w:rPr>
-          <w:sz w:val="20"/>
-          <w:szCs w:val="20"/>
-          <w:lang w:val="fr-FR"/>
-        </w:rPr>
-      </w:pPr>
-      <w:proofErr w:type="spellStart"/>
-      <w:proofErr w:type="gramStart"/>
-      <w:r>
-        <w:rPr>
-          <w:sz w:val="20"/>
-          <w:szCs w:val="20"/>
-          <w:lang w:val="fr-FR"/>
-        </w:rPr>
-        <w:t>Context</w:t>
-      </w:r>
-      <w:proofErr w:type="spellEnd"/>
-      <w:r>
-        <w:rPr>
-          <w:sz w:val="20"/>
-          <w:szCs w:val="20"/>
-          <w:lang w:val="fr-FR"/>
-        </w:rPr>
-        <w:t>:</w:t>
-      </w:r>
-      <w:proofErr w:type="gramEnd"/>
-    </w:p>
-    <w:p>
-      <w:pPr>
-        <w:jc w:val="left"/>
-        <w:rPr>
-          <w:sz w:val="20"/>
-          <w:szCs w:val="20"/>
-          <w:lang w:val="fr-FR"/>
-        </w:rPr>
-      </w:pPr>
-      <w:r>
-        <w:rPr>
-          <w:sz w:val="20"/>
-          <w:szCs w:val="20"/>
-          <w:lang w:val="fr-FR"/>
-        </w:rPr>
-        <w:t xml:space="preserve"> </w:t>
-      </w:r>
-    </w:p>
-    <w:p>
-      <w:pPr>
-        <w:jc w:val="left"/>
-        <w:rPr>
-          <w:sz w:val="20"/>
-          <w:szCs w:val="20"/>
-          <w:lang w:val="fr-FR"/>
-        </w:rPr>
-      </w:pPr>
-      <w:proofErr w:type="spellStart"/>
-      <w:proofErr w:type="gramStart"/>
-      <w:r>
-        <w:rPr>
-          <w:sz w:val="20"/>
-          <w:szCs w:val="20"/>
-          <w:lang w:val="fr-FR"/>
-        </w:rPr>
-        <w:t>Responsibilities</w:t>
-      </w:r>
-      <w:proofErr w:type="spellEnd"/>
-      <w:r>
-        <w:rPr>
-          <w:sz w:val="20"/>
-          <w:szCs w:val="20"/>
-          <w:lang w:val="fr-FR"/>
-        </w:rPr>
-        <w:t>:</w:t>
-      </w:r>
-      <w:proofErr w:type="gramEnd"/>
-    </w:p>
-    <w:p>
-      <w:pPr>
-        <w:pStyle w:val="1-Bulletpoints"/>
-        <w:jc w:val="left"/>
-        <w:rPr>
-          <w:sz w:val="20"/>
-          <w:szCs w:val="20"/>
-        </w:rPr>
-      </w:pPr>
-      <w:r>
-        <w:rPr>
-          <w:sz w:val="20"/>
-          <w:szCs w:val="20"/>
-        </w:rPr>
-        <w:t>…</w:t>
-      </w:r>
-    </w:p>
-    <w:p>
-      <w:pPr>
-        <w:pStyle w:val="1-Bulletpoints"/>
-        <w:jc w:val="left"/>
-        <w:rPr>
-          <w:sz w:val="20"/>
-          <w:szCs w:val="20"/>
-        </w:rPr>
-      </w:pPr>
-    </w:p>
-    <w:p>
-      <w:r>
-        <w:rPr>
-          <w:sz w:val="20"/>
-          <w:szCs w:val="20"/>
-        </w:rPr>
-        <w:t>Environment:</w:t>
-      </w:r>
-    </w:p>
-    <w:p/>
-    <w:p>
-      <w:pPr>
-        <w:tabs>
-          <w:tab w:val="left" w:pos="1763"/>
-        </w:tabs>
-      </w:pPr>
-    </w:p>
-    <w:p>
-      <w:pPr>
-        <w:tabs>
-          <w:tab w:val="left" w:pos="1763"/>
-        </w:tabs>
-      </w:pPr>
-    </w:p>
-    <w:p/>
-    <w:p>
-      <w:pPr>
-        <w:rPr>
-          <w:lang w:val="fr-FR"/>
-        </w:rPr>
-      </w:pPr>
-      <w:proofErr w:type="gramStart"/>
-      <w:r>
-        <w:rPr>
-          <w:b/>
-          <w:bCs/>
-          <w:color w:val="272774" w:themeColor="accent1"/>
-          <w:sz w:val="24"/>
-          <w:lang w:val="fr-FR"/>
-        </w:rPr>
-        <w:t xml:space="preserve">CLIENT  </w:t>
-      </w:r>
-      <w:r>
-        <w:rPr>
-          <w:b/>
-          <w:bCs/>
-          <w:color w:val="272774" w:themeColor="accent1"/>
-          <w:sz w:val="24"/>
-          <w:lang w:val="fr-FR"/>
-        </w:rPr>
-        <w:tab/>
-      </w:r>
-      <w:proofErr w:type="gramEnd"/>
-      <w:r>
-        <w:rPr>
-          <w:b/>
-          <w:bCs/>
-          <w:color w:val="272774" w:themeColor="accent1"/>
-          <w:sz w:val="24"/>
-          <w:lang w:val="fr-FR"/>
-        </w:rPr>
-        <w:tab/>
-      </w:r>
-      <w:r>
-        <w:rPr>
-          <w:b/>
-          <w:bCs/>
-          <w:color w:val="272774" w:themeColor="accent1"/>
-          <w:sz w:val="24"/>
-          <w:lang w:val="fr-FR"/>
-        </w:rPr>
-        <w:tab/>
-      </w:r>
-      <w:r>
-        <w:rPr>
-          <w:b/>
-          <w:bCs/>
-          <w:color w:val="272774" w:themeColor="accent1"/>
-          <w:sz w:val="24"/>
-          <w:lang w:val="fr-FR"/>
-        </w:rPr>
-        <w:tab/>
-      </w:r>
-      <w:r>
-        <w:rPr>
-          <w:b/>
-          <w:bCs/>
-          <w:color w:val="272774" w:themeColor="accent1"/>
-          <w:sz w:val="24"/>
-          <w:lang w:val="fr-FR"/>
-        </w:rPr>
-        <w:tab/>
-      </w:r>
-      <w:r>
-        <w:rPr>
-          <w:b/>
-          <w:bCs/>
-          <w:color w:val="272774" w:themeColor="accent1"/>
-          <w:sz w:val="24"/>
-          <w:lang w:val="fr-FR"/>
-        </w:rPr>
-        <w:tab/>
-      </w:r>
-      <w:r>
-        <w:rPr>
-          <w:b/>
-          <w:bCs/>
-          <w:color w:val="272774" w:themeColor="accent1"/>
-          <w:sz w:val="24"/>
-          <w:lang w:val="fr-FR"/>
-        </w:rPr>
-        <w:tab/>
-      </w:r>
-      <w:r>
-        <w:rPr>
-          <w:b/>
-          <w:bCs/>
-          <w:color w:val="272774" w:themeColor="accent1"/>
-          <w:sz w:val="24"/>
-          <w:lang w:val="fr-FR"/>
-        </w:rPr>
-        <w:tab/>
-      </w:r>
-      <w:r>
-        <w:rPr>
-          <w:b/>
-          <w:bCs/>
-          <w:color w:val="272774" w:themeColor="accent1"/>
-          <w:sz w:val="24"/>
-          <w:lang w:val="fr-FR"/>
-        </w:rPr>
-        <w:tab/>
-      </w:r>
-      <w:r>
-        <w:rPr>
-          <w:b/>
-          <w:bCs/>
-          <w:color w:val="272774" w:themeColor="accent1"/>
-          <w:sz w:val="24"/>
-          <w:lang w:val="fr-FR"/>
-        </w:rPr>
-        <w:tab/>
-        <w:t>[Dates]</w:t>
-      </w:r>
-    </w:p>
-    <w:p>
-      <w:pPr>
-        <w:tabs>
-          <w:tab w:val="left" w:pos="8550"/>
-        </w:tabs>
-        <w:rPr>
-          <w:lang w:val="fr-FR"/>
-        </w:rPr>
       </w:pPr>
       <w:r>
         <w:rPr>
@@ -2007,7 +2329,7 @@
               </wp:anchor>
             </w:drawing>
           </mc:Choice>
-          <mc:Fallback>
+          <mc:Fallback xmlns:w16sdtfl="http://schemas.microsoft.com/office/word/2024/wordml/sdtformatlock" xmlns:w16du="http://schemas.microsoft.com/office/word/2023/wordml/word16du">
             <w:pict>
               <v:line w14:anchorId="5465FCA4" id="Straight Connector 11" o:spid="_x0000_s1026" style="position:absolute;z-index:251664384;visibility:visible;mso-wrap-style:square;mso-wrap-distance-left:9pt;mso-wrap-distance-top:0;mso-wrap-distance-right:9pt;mso-wrap-distance-bottom:0;mso-position-horizontal:absolute;mso-position-horizontal-relative:text;mso-position-vertical:absolute;mso-position-vertical-relative:text" from=".5pt,.4pt" to="434pt,1.9pt" o:gfxdata="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" strokecolor="#e6b6a3 [3045]" strokeweight=".25pt"/>
             </w:pict>
@@ -2015,53 +2337,93 @@
         </mc:AlternateContent>
       </w:r>
       <w:r>
-        <w:rPr>
-          <w:lang w:val="fr-FR"/>
-        </w:rPr>
         <w:tab/>
       </w:r>
     </w:p>
     <w:p>
       <w:pPr>
+        <w:tabs>
+          <w:tab w:val="left" w:pos="8550"/>
+        </w:tabs>
+      </w:pPr>
+      <w:r>
+        <w:rPr>
+          <w:b/>
+          <w:sz w:val="20"/>
+          <w:szCs w:val="20"/>
+        </w:rPr>
+        <w:t xml:space="preserve">Role: </w:t>
+      </w:r>
+      <w:r>
+        <w:rPr>
+          <w:b/>
+          <w:sz w:val="20"/>
+          <w:szCs w:val="20"/>
+        </w:rPr>
+        <w:t>Full-Stack Developer</w:t>
+      </w:r>
+    </w:p>
+    <w:p>
+      <w:pPr>
         <w:jc w:val="left"/>
         <w:rPr>
-          <w:b/>
-          <w:sz w:val="20"/>
-          <w:szCs w:val="20"/>
-          <w:lang w:val="fr-FR"/>
-        </w:rPr>
-      </w:pPr>
-      <w:proofErr w:type="spellStart"/>
-      <w:proofErr w:type="gramStart"/>
-      <w:r>
-        <w:rPr>
-          <w:b/>
-          <w:sz w:val="20"/>
-          <w:szCs w:val="20"/>
-          <w:lang w:val="fr-FR"/>
-        </w:rPr>
-        <w:t>Role</w:t>
-      </w:r>
-      <w:proofErr w:type="spellEnd"/>
-      <w:r>
-        <w:rPr>
-          <w:b/>
-          <w:sz w:val="20"/>
-          <w:szCs w:val="20"/>
-          <w:lang w:val="fr-FR"/>
-        </w:rPr>
-        <w:t>:</w:t>
-      </w:r>
-      <w:proofErr w:type="gramEnd"/>
-      <w:r>
-        <w:rPr>
-          <w:b/>
-          <w:sz w:val="20"/>
-          <w:szCs w:val="20"/>
-          <w:lang w:val="fr-FR"/>
+          <w:sz w:val="20"/>
+          <w:szCs w:val="20"/>
+        </w:rPr>
+      </w:pPr>
+    </w:p>
+    <w:p>
+      <w:pPr>
+        <w:jc w:val="left"/>
+        <w:rPr>
+          <w:sz w:val="20"/>
+          <w:szCs w:val="20"/>
+        </w:rPr>
+      </w:pPr>
+      <w:r>
+        <w:rPr>
+          <w:sz w:val="20"/>
+          <w:szCs w:val="20"/>
+        </w:rPr>
+        <w:t>Context:</w:t>
+      </w:r>
+    </w:p>
+    <w:p>
+      <w:pPr>
+        <w:jc w:val="left"/>
+        <w:rPr>
+          <w:sz w:val="20"/>
+          <w:szCs w:val="20"/>
+        </w:rPr>
+      </w:pPr>
+      <w:r>
+        <w:rPr>
+          <w:sz w:val="20"/>
+          <w:szCs w:val="20"/>
         </w:rPr>
         <w:t xml:space="preserve"> </w:t>
       </w:r>
+      <w:r>
+        <w:rPr>
+          <w:sz w:val="20"/>
+          <w:szCs w:val="20"/>
+        </w:rPr>
+        <w:t>I worked as a full-stack developer on client-facing digital platforms at ITM-BC, delivering frontend experiences and backend logic for various business domains using JavaScript</w:t>
+      </w:r>
+      <w:r>
+        <w:rPr>
+          <w:sz w:val="20"/>
+          <w:szCs w:val="20"/>
+        </w:rPr>
+        <w:t xml:space="preserve"> </w:t>
+      </w:r>
+      <w:r>
+        <w:rPr>
+          <w:sz w:val="20"/>
+          <w:szCs w:val="20"/>
+        </w:rPr>
+        <w:t>ecosystems.</w:t>
+      </w:r>
     </w:p>
     <w:p>
       <w:pPr>
@@ -2069,7 +2431,6 @@
         <w:rPr>
           <w:sz w:val="20"/>
           <w:szCs w:val="20"/>
-          <w:lang w:val="fr-FR"/>
         </w:rPr>
       </w:pPr>
     </w:p>
@@ -2079,77 +2440,15 @@
         <w:rPr>
           <w:sz w:val="20"/>
           <w:szCs w:val="20"/>
-          <w:lang w:val="fr-FR"/>
-        </w:rPr>
-      </w:pPr>
-      <w:proofErr w:type="spellStart"/>
-      <w:proofErr w:type="gramStart"/>
-      <w:r>
-        <w:rPr>
-          <w:sz w:val="20"/>
-          <w:szCs w:val="20"/>
-          <w:lang w:val="fr-FR"/>
-        </w:rPr>
-        <w:t>Context</w:t>
-      </w:r>
-      <w:proofErr w:type="spellEnd"/>
-      <w:r>
-        <w:rPr>
-          <w:sz w:val="20"/>
-          <w:szCs w:val="20"/>
-          <w:lang w:val="fr-FR"/>
-        </w:rPr>
-        <w:t>:</w:t>
-      </w:r>
-      <w:proofErr w:type="gramEnd"/>
-    </w:p>
-    <w:p>
-      <w:pPr>
-        <w:jc w:val="left"/>
-        <w:rPr>
-          <w:sz w:val="20"/>
-          <w:szCs w:val="20"/>
-          <w:lang w:val="fr-FR"/>
-        </w:rPr>
-      </w:pPr>
-      <w:r>
-        <w:rPr>
-          <w:sz w:val="20"/>
-          <w:szCs w:val="20"/>
-          <w:lang w:val="fr-FR"/>
-        </w:rPr>
-        <w:t xml:space="preserve"> </w:t>
-      </w:r>
-    </w:p>
-    <w:p>
-      <w:pPr>
-        <w:jc w:val="left"/>
-        <w:rPr>
-          <w:sz w:val="20"/>
-          <w:szCs w:val="20"/>
-          <w:lang w:val="fr-FR"/>
-        </w:rPr>
-      </w:pPr>
-      <w:proofErr w:type="spellStart"/>
-      <w:proofErr w:type="gramStart"/>
-      <w:r>
-        <w:rPr>
-          <w:sz w:val="20"/>
-          <w:szCs w:val="20"/>
-          <w:lang w:val="fr-FR"/>
-        </w:rPr>
-        <w:t>Responsibilities</w:t>
-      </w:r>
-      <w:proofErr w:type="spellEnd"/>
-      <w:r>
-        <w:rPr>
-          <w:sz w:val="20"/>
-          <w:szCs w:val="20"/>
-          <w:lang w:val="fr-FR"/>
-        </w:rPr>
-        <w:t>:</w:t>
-      </w:r>
-      <w:proofErr w:type="gramEnd"/>
+        </w:rPr>
+      </w:pPr>
+      <w:r>
+        <w:rPr>
+          <w:sz w:val="20"/>
+          <w:szCs w:val="20"/>
+        </w:rPr>
+        <w:t>Responsibilities:</w:t>
+      </w:r>
     </w:p>
     <w:p>
       <w:pPr>
@@ -2165,7 +2464,14 @@
           <w:sz w:val="20"/>
           <w:szCs w:val="20"/>
         </w:rPr>
-        <w:t>…</w:t>
+        <w:t>D</w:t>
+      </w:r>
+      <w:r>
+        <w:rPr>
+          <w:sz w:val="20"/>
+          <w:szCs w:val="20"/>
+        </w:rPr>
+        <w:t>eveloped responsive UIs and components to deliver engaging user experiences</w:t>
       </w:r>
     </w:p>
     <w:p>
@@ -2177,8 +2483,76 @@
           <w:szCs w:val="20"/>
         </w:rPr>
       </w:pPr>
-    </w:p>
-    <w:p>
+      <w:r>
+        <w:rPr>
+          <w:sz w:val="20"/>
+          <w:szCs w:val="20"/>
+        </w:rPr>
+        <w:t xml:space="preserve">Built and maintained routes with Express and Node.js on the backend. </w:t>
+      </w:r>
+    </w:p>
+    <w:p>
+      <w:pPr>
+        <w:pStyle w:val="1-Bulletpoints"/>
+        <w:jc w:val="left"/>
+        <w:rPr>
+          <w:sz w:val="20"/>
+          <w:szCs w:val="20"/>
+        </w:rPr>
+      </w:pPr>
+      <w:r>
+        <w:rPr>
+          <w:sz w:val="20"/>
+          <w:szCs w:val="20"/>
+        </w:rPr>
+        <w:t xml:space="preserve">Participated in Agile sprints, contributed to bug fixing, and followed Git-based workflows for version control. </w:t>
+      </w:r>
+    </w:p>
+    <w:p>
+      <w:pPr>
+        <w:pStyle w:val="1-Bulletpoints"/>
+        <w:jc w:val="left"/>
+        <w:rPr>
+          <w:sz w:val="20"/>
+          <w:szCs w:val="20"/>
+        </w:rPr>
+      </w:pPr>
+      <w:r>
+        <w:rPr>
+          <w:sz w:val="20"/>
+          <w:szCs w:val="20"/>
+        </w:rPr>
+        <w:t xml:space="preserve">Wrote unit tests using tools to validate frontend and backend logic. </w:t>
+      </w:r>
+    </w:p>
+    <w:p>
+      <w:pPr>
+        <w:pStyle w:val="1-Bulletpoints"/>
+        <w:numPr>
+          <w:ilvl w:val="0"/>
+          <w:numId w:val="0"/>
+        </w:numPr>
+        <w:ind w:left="594"/>
+        <w:jc w:val="left"/>
+        <w:rPr>
+          <w:sz w:val="20"/>
+          <w:szCs w:val="20"/>
+        </w:rPr>
+      </w:pPr>
+    </w:p>
+    <w:p>
+      <w:pPr>
+        <w:pStyle w:val="1-Bulletpoints"/>
+        <w:numPr>
+          <w:ilvl w:val="0"/>
+          <w:numId w:val="0"/>
+        </w:numPr>
+        <w:jc w:val="left"/>
+        <w:rPr>
+          <w:sz w:val="20"/>
+          <w:szCs w:val="20"/>
+        </w:rPr>
+      </w:pPr>
       <w:r>
         <w:rPr>
           <w:sz w:val="20"/>
@@ -2187,7 +2561,55 @@
         <w:t>Environment:</w:t>
       </w:r>
     </w:p>
-    <w:p/>
+    <w:p>
+      <w:pPr>
+        <w:rPr>
+          <w:color w:val="000000" w:themeColor="text1"/>
+          <w:sz w:val="20"/>
+          <w:szCs w:val="20"/>
+        </w:rPr>
+      </w:pPr>
+      <w:r>
+        <w:rPr>
+          <w:color w:val="000000" w:themeColor="text1"/>
+          <w:sz w:val="20"/>
+          <w:szCs w:val="20"/>
+        </w:rPr>
+        <w:t xml:space="preserve">React.js, </w:t>
+      </w:r>
+      <w:r>
+        <w:rPr>
+          <w:color w:val="000000" w:themeColor="text1"/>
+          <w:sz w:val="20"/>
+          <w:szCs w:val="20"/>
+        </w:rPr>
+        <w:t>Java</w:t>
+      </w:r>
+      <w:r>
+        <w:rPr>
+          <w:color w:val="000000" w:themeColor="text1"/>
+          <w:sz w:val="20"/>
+          <w:szCs w:val="20"/>
+        </w:rPr>
+        <w:t>Script, Node.js, Express, MySQL, MongoDB, Jest, Git</w:t>
+      </w:r>
+      <w:r>
+        <w:rPr>
+          <w:color w:val="000000" w:themeColor="text1"/>
+          <w:sz w:val="20"/>
+          <w:szCs w:val="20"/>
+        </w:rPr>
+        <w:t>hub</w:t>
+      </w:r>
+      <w:r>
+        <w:rPr>
+          <w:color w:val="000000" w:themeColor="text1"/>
+          <w:sz w:val="20"/>
+          <w:szCs w:val="20"/>
+        </w:rPr>
+        <w:t>, Agile</w:t>
+      </w:r>
+    </w:p>
     <w:p>
       <w:pPr>
         <w:tabs>
@@ -2195,6 +2617,7 @@
         </w:tabs>
       </w:pPr>
       <w:r>
+        <w:lastRenderedPageBreak/>
         <w:tab/>
       </w:r>
     </w:p>
@@ -2214,7 +2637,7 @@
 </file>
 
 <file path=word/endnotes.xml><?xml version="1.0" encoding="utf-8"?>
-<w:endnotes xmlns:wpc="http://schemas.microsoft.com/office/word/2010/wordprocessingCanvas" xmlns:cx="http://schemas.microsoft.com/office/drawing/2014/chartex" xmlns:cx1="http://schemas.microsoft.com/office/drawing/2015/9/8/chartex" xmlns:cx2="http://schemas.microsoft.com/office/drawing/2015/10/21/chartex" xmlns:cx3="http://schemas.microsoft.com/office/drawing/2016/5/9/chartex" xmlns:cx4="http://schemas.microsoft.com/office/drawing/2016/5/10/chartex" xmlns:cx5="http://schemas.microsoft.com/office/drawing/2016/5/11/chartex" xmlns:cx6="http://schemas.microsoft.com/office/drawing/2016/5/12/chartex" xmlns:cx7="http://schemas.microsoft.com/office/drawing/2016/5/13/chartex" xmlns:cx8="http://schemas.microsoft.com/office/drawing/2016/5/14/chartex" xmlns:mc="http://schemas.openxmlformats.org/markup-compatibility/2006" xmlns:aink="http://schemas.microsoft.com/office/drawing/2016/ink" xmlns:am3d="http://schemas.microsoft.com/office/drawing/2017/model3d" xmlns:o="urn:schemas-microsoft-com:office:office" xmlns:oel="http://schemas.microsoft.com/office/2019/extlst" xmlns:r="http://schemas.openxmlformats.org/officeDocument/2006/relationships" xmlns:m="http://schemas.openxmlformats.org/officeDocument/2006/math" xmlns:v="urn:schemas-microsoft-com:vml" xmlns:wp14="http://schemas.microsoft.com/office/word/2010/wordprocessingDrawing" xmlns:wp="http://schemas.openxmlformats.org/drawingml/2006/wordprocessingDrawing" xmlns:w10="urn:schemas-microsoft-com:office:word" xmlns:w="http://schemas.openxmlformats.org/wordprocessingml/2006/main" xmlns:w14="http://schemas.microsoft.com/office/word/2010/wordml" xmlns:w15="http://schemas.microsoft.com/office/word/2012/wordml" xmlns:w16cex="http://schemas.microsoft.com/office/word/2018/wordml/cex" xmlns:w16cid="http://schemas.microsoft.com/office/word/2016/wordml/cid" xmlns:w16="http://schemas.microsoft.com/office/word/2018/wordml" xmlns:w16du="http://schemas.microsoft.com/office/word/2023/wordml/word16du" xmlns:w16sdtdh="http://schemas.microsoft.com/office/word/2020/wordml/sdtdatahash" xmlns:w16sdtfl="http://schemas.microsoft.com/office/word/2024/wordml/sdtformatlock" xmlns:w16se="http://schemas.microsoft.com/office/word/2015/wordml/symex" xmlns:wpg="http://schemas.microsoft.com/office/word/2010/wordprocessingGroup" xmlns:wpi="http://schemas.microsoft.com/office/word/2010/wordprocessingInk" xmlns:wne="http://schemas.microsoft.com/office/word/2006/wordml" xmlns:wps="http://schemas.microsoft.com/office/word/2010/wordprocessingShape" mc:Ignorable="w14 w15 w16se w16cid w16 w16cex w16sdtdh w16sdtfl w16du wp14">
+<w:endnotes xmlns:wpc="http://schemas.microsoft.com/office/word/2010/wordprocessingCanvas" xmlns:cx="http://schemas.microsoft.com/office/drawing/2014/chartex" xmlns:cx1="http://schemas.microsoft.com/office/drawing/2015/9/8/chartex" xmlns:cx2="http://schemas.microsoft.com/office/drawing/2015/10/21/chartex" xmlns:cx3="http://schemas.microsoft.com/office/drawing/2016/5/9/chartex" xmlns:cx4="http://schemas.microsoft.com/office/drawing/2016/5/10/chartex" xmlns:cx5="http://schemas.microsoft.com/office/drawing/2016/5/11/chartex" xmlns:cx6="http://schemas.microsoft.com/office/drawing/2016/5/12/chartex" xmlns:cx7="http://schemas.microsoft.com/office/drawing/2016/5/13/chartex" xmlns:cx8="http://schemas.microsoft.com/office/drawing/2016/5/14/chartex" xmlns:mc="http://schemas.openxmlformats.org/markup-compatibility/2006" xmlns:aink="http://schemas.microsoft.com/office/drawing/2016/ink" xmlns:am3d="http://schemas.microsoft.com/office/drawing/2017/model3d" xmlns:o="urn:schemas-microsoft-com:office:office" xmlns:oel="http://schemas.microsoft.com/office/2019/extlst" xmlns:r="http://schemas.openxmlformats.org/officeDocument/2006/relationships" xmlns:m="http://schemas.openxmlformats.org/officeDocument/2006/math" xmlns:v="urn:schemas-microsoft-com:vml" xmlns:wp14="http://schemas.microsoft.com/office/word/2010/wordprocessingDrawing" xmlns:wp="http://schemas.openxmlformats.org/drawingml/2006/wordprocessingDrawing" xmlns:w10="urn:schemas-microsoft-com:office:word" xmlns:w="http://schemas.openxmlformats.org/wordprocessingml/2006/main" xmlns:w14="http://schemas.microsoft.com/office/word/2010/wordml" xmlns:w15="http://schemas.microsoft.com/office/word/2012/wordml" xmlns:w16cex="http://schemas.microsoft.com/office/word/2018/wordml/cex" xmlns:w16cid="http://schemas.microsoft.com/office/word/2016/wordml/cid" xmlns:w16="http://schemas.microsoft.com/office/word/2018/wordml" xmlns:w16sdtdh="http://schemas.microsoft.com/office/word/2020/wordml/sdtdatahash" xmlns:w16se="http://schemas.microsoft.com/office/word/2015/wordml/symex" xmlns:wpg="http://schemas.microsoft.com/office/word/2010/wordprocessingGroup" xmlns:wpi="http://schemas.microsoft.com/office/word/2010/wordprocessingInk" xmlns:wne="http://schemas.microsoft.com/office/word/2006/wordml" xmlns:wps="http://schemas.microsoft.com/office/word/2010/wordprocessingShape" mc:Ignorable="w14 w15 w16se w16cid w16 w16cex w16sdtdh wp14">
   <w:endnote w:type="separator" w:id="-1">
     <w:p>
       <w:r>
@@ -2236,10 +2659,10 @@
 </file>
 
 <file path=word/footer1.xml><?xml version="1.0" encoding="utf-8"?>
-<w:ftr xmlns:wpc="http://schemas.microsoft.com/office/word/2010/wordprocessingCanvas" xmlns:cx="http://schemas.microsoft.com/office/drawing/2014/chartex" xmlns:cx1="http://schemas.microsoft.com/office/drawing/2015/9/8/chartex" xmlns:cx2="http://schemas.microsoft.com/office/drawing/2015/10/21/chartex" xmlns:cx3="http://schemas.microsoft.com/office/drawing/2016/5/9/chartex" xmlns:cx4="http://schemas.microsoft.com/office/drawing/2016/5/10/chartex" xmlns:cx5="http://schemas.microsoft.com/office/drawing/2016/5/11/chartex" xmlns:cx6="http://schemas.microsoft.com/office/drawing/2016/5/12/chartex" xmlns:cx7="http://schemas.microsoft.com/office/drawing/2016/5/13/chartex" xmlns:cx8="http://schemas.microsoft.com/office/drawing/2016/5/14/chartex" xmlns:mc="http://schemas.openxmlformats.org/markup-compatibility/2006" xmlns:aink="http://schemas.microsoft.com/office/drawing/2016/ink" xmlns:am3d="http://schemas.microsoft.com/office/drawing/2017/model3d" xmlns:o="urn:schemas-microsoft-com:office:office" xmlns:oel="http://schemas.microsoft.com/office/2019/extlst" xmlns:r="http://schemas.openxmlformats.org/officeDocument/2006/relationships" xmlns:m="http://schemas.openxmlformats.org/officeDocument/2006/math" xmlns:v="urn:schemas-microsoft-com:vml" xmlns:wp14="http://schemas.microsoft.com/office/word/2010/wordprocessingDrawing" xmlns:wp="http://schemas.openxmlformats.org/drawingml/2006/wordprocessingDrawing" xmlns:w10="urn:schemas-microsoft-com:office:word" xmlns:w="http://schemas.openxmlformats.org/wordprocessingml/2006/main" xmlns:w14="http://schemas.microsoft.com/office/word/2010/wordml" xmlns:w15="http://schemas.microsoft.com/office/word/2012/wordml" xmlns:w16cex="http://schemas.microsoft.com/office/word/2018/wordml/cex" xmlns:w16cid="http://schemas.microsoft.com/office/word/2016/wordml/cid" xmlns:w16="http://schemas.microsoft.com/office/word/2018/wordml" xmlns:w16du="http://schemas.microsoft.com/office/word/2023/wordml/word16du" xmlns:w16sdtdh="http://schemas.microsoft.com/office/word/2020/wordml/sdtdatahash" xmlns:w16sdtfl="http://schemas.microsoft.com/office/word/2024/wordml/sdtformatlock" xmlns:w16se="http://schemas.microsoft.com/office/word/2015/wordml/symex" xmlns:wpg="http://schemas.microsoft.com/office/word/2010/wordprocessingGroup" xmlns:wpi="http://schemas.microsoft.com/office/word/2010/wordprocessingInk" xmlns:wne="http://schemas.microsoft.com/office/word/2006/wordml" xmlns:wps="http://schemas.microsoft.com/office/word/2010/wordprocessingShape" mc:Ignorable="w14 w15 w16se w16cid w16 w16cex w16sdtdh w16sdtfl w16du wp14">
+<w:ftr xmlns:wpc="http://schemas.microsoft.com/office/word/2010/wordprocessingCanvas" xmlns:cx="http://schemas.microsoft.com/office/drawing/2014/chartex" xmlns:cx1="http://schemas.microsoft.com/office/drawing/2015/9/8/chartex" xmlns:cx2="http://schemas.microsoft.com/office/drawing/2015/10/21/chartex" xmlns:cx3="http://schemas.microsoft.com/office/drawing/2016/5/9/chartex" xmlns:cx4="http://schemas.microsoft.com/office/drawing/2016/5/10/chartex" xmlns:cx5="http://schemas.microsoft.com/office/drawing/2016/5/11/chartex" xmlns:cx6="http://schemas.microsoft.com/office/drawing/2016/5/12/chartex" xmlns:cx7="http://schemas.microsoft.com/office/drawing/2016/5/13/chartex" xmlns:cx8="http://schemas.microsoft.com/office/drawing/2016/5/14/chartex" xmlns:mc="http://schemas.openxmlformats.org/markup-compatibility/2006" xmlns:aink="http://schemas.microsoft.com/office/drawing/2016/ink" xmlns:am3d="http://schemas.microsoft.com/office/drawing/2017/model3d" xmlns:o="urn:schemas-microsoft-com:office:office" xmlns:oel="http://schemas.microsoft.com/office/2019/extlst" xmlns:r="http://schemas.openxmlformats.org/officeDocument/2006/relationships" xmlns:m="http://schemas.openxmlformats.org/officeDocument/2006/math" xmlns:v="urn:schemas-microsoft-com:vml" xmlns:wp14="http://schemas.microsoft.com/office/word/2010/wordprocessingDrawing" xmlns:wp="http://schemas.openxmlformats.org/drawingml/2006/wordprocessingDrawing" xmlns:w10="urn:schemas-microsoft-com:office:word" xmlns:w="http://schemas.openxmlformats.org/wordprocessingml/2006/main" xmlns:w14="http://schemas.microsoft.com/office/word/2010/wordml" xmlns:w15="http://schemas.microsoft.com/office/word/2012/wordml" xmlns:w16cex="http://schemas.microsoft.com/office/word/2018/wordml/cex" xmlns:w16cid="http://schemas.microsoft.com/office/word/2016/wordml/cid" xmlns:w16="http://schemas.microsoft.com/office/word/2018/wordml" xmlns:w16sdtdh="http://schemas.microsoft.com/office/word/2020/wordml/sdtdatahash" xmlns:w16se="http://schemas.microsoft.com/office/word/2015/wordml/symex" xmlns:wpg="http://schemas.microsoft.com/office/word/2010/wordprocessingGroup" xmlns:wpi="http://schemas.microsoft.com/office/word/2010/wordprocessingInk" xmlns:wne="http://schemas.microsoft.com/office/word/2006/wordml" xmlns:wps="http://schemas.microsoft.com/office/word/2010/wordprocessingShape" mc:Ignorable="w14 w15 w16se w16cid w16 w16cex w16sdtdh wp14">
   <w:p>
     <w:pPr>
-      <w:pStyle w:val="Pieddepage"/>
+      <w:pStyle w:val="Footer"/>
       <w:jc w:val="left"/>
       <w:rPr>
         <w:sz w:val="18"/>
@@ -2407,7 +2830,7 @@
 </file>
 
 <file path=word/footer2.xml><?xml version="1.0" encoding="utf-8"?>
-<w:ftr xmlns:wpc="http://schemas.microsoft.com/office/word/2010/wordprocessingCanvas" xmlns:cx="http://schemas.microsoft.com/office/drawing/2014/chartex" xmlns:cx1="http://schemas.microsoft.com/office/drawing/2015/9/8/chartex" xmlns:cx2="http://schemas.microsoft.com/office/drawing/2015/10/21/chartex" xmlns:cx3="http://schemas.microsoft.com/office/drawing/2016/5/9/chartex" xmlns:cx4="http://schemas.microsoft.com/office/drawing/2016/5/10/chartex" xmlns:cx5="http://schemas.microsoft.com/office/drawing/2016/5/11/chartex" xmlns:cx6="http://schemas.microsoft.com/office/drawing/2016/5/12/chartex" xmlns:cx7="http://schemas.microsoft.com/office/drawing/2016/5/13/chartex" xmlns:cx8="http://schemas.microsoft.com/office/drawing/2016/5/14/chartex" xmlns:mc="http://schemas.openxmlformats.org/markup-compatibility/2006" xmlns:aink="http://schemas.microsoft.com/office/drawing/2016/ink" xmlns:am3d="http://schemas.microsoft.com/office/drawing/2017/model3d" xmlns:o="urn:schemas-microsoft-com:office:office" xmlns:oel="http://schemas.microsoft.com/office/2019/extlst" xmlns:r="http://schemas.openxmlformats.org/officeDocument/2006/relationships" xmlns:m="http://schemas.openxmlformats.org/officeDocument/2006/math" xmlns:v="urn:schemas-microsoft-com:vml" xmlns:wp14="http://schemas.microsoft.com/office/word/2010/wordprocessingDrawing" xmlns:wp="http://schemas.openxmlformats.org/drawingml/2006/wordprocessingDrawing" xmlns:w10="urn:schemas-microsoft-com:office:word" xmlns:w="http://schemas.openxmlformats.org/wordprocessingml/2006/main" xmlns:w14="http://schemas.microsoft.com/office/word/2010/wordml" xmlns:w15="http://schemas.microsoft.com/office/word/2012/wordml" xmlns:w16cex="http://schemas.microsoft.com/office/word/2018/wordml/cex" xmlns:w16cid="http://schemas.microsoft.com/office/word/2016/wordml/cid" xmlns:w16="http://schemas.microsoft.com/office/word/2018/wordml" xmlns:w16du="http://schemas.microsoft.com/office/word/2023/wordml/word16du" xmlns:w16sdtdh="http://schemas.microsoft.com/office/word/2020/wordml/sdtdatahash" xmlns:w16sdtfl="http://schemas.microsoft.com/office/word/2024/wordml/sdtformatlock" xmlns:w16se="http://schemas.microsoft.com/office/word/2015/wordml/symex" xmlns:wpg="http://schemas.microsoft.com/office/word/2010/wordprocessingGroup" xmlns:wpi="http://schemas.microsoft.com/office/word/2010/wordprocessingInk" xmlns:wne="http://schemas.microsoft.com/office/word/2006/wordml" xmlns:wps="http://schemas.microsoft.com/office/word/2010/wordprocessingShape" mc:Ignorable="w14 w15 w16se w16cid w16 w16cex w16sdtdh w16sdtfl w16du wp14">
+<w:ftr xmlns:wpc="http://schemas.microsoft.com/office/word/2010/wordprocessingCanvas" xmlns:cx="http://schemas.microsoft.com/office/drawing/2014/chartex" xmlns:cx1="http://schemas.microsoft.com/office/drawing/2015/9/8/chartex" xmlns:cx2="http://schemas.microsoft.com/office/drawing/2015/10/21/chartex" xmlns:cx3="http://schemas.microsoft.com/office/drawing/2016/5/9/chartex" xmlns:cx4="http://schemas.microsoft.com/office/drawing/2016/5/10/chartex" xmlns:cx5="http://schemas.microsoft.com/office/drawing/2016/5/11/chartex" xmlns:cx6="http://schemas.microsoft.com/office/drawing/2016/5/12/chartex" xmlns:cx7="http://schemas.microsoft.com/office/drawing/2016/5/13/chartex" xmlns:cx8="http://schemas.microsoft.com/office/drawing/2016/5/14/chartex" xmlns:mc="http://schemas.openxmlformats.org/markup-compatibility/2006" xmlns:aink="http://schemas.microsoft.com/office/drawing/2016/ink" xmlns:am3d="http://schemas.microsoft.com/office/drawing/2017/model3d" xmlns:o="urn:schemas-microsoft-com:office:office" xmlns:oel="http://schemas.microsoft.com/office/2019/extlst" xmlns:r="http://schemas.openxmlformats.org/officeDocument/2006/relationships" xmlns:m="http://schemas.openxmlformats.org/officeDocument/2006/math" xmlns:v="urn:schemas-microsoft-com:vml" xmlns:wp14="http://schemas.microsoft.com/office/word/2010/wordprocessingDrawing" xmlns:wp="http://schemas.openxmlformats.org/drawingml/2006/wordprocessingDrawing" xmlns:w10="urn:schemas-microsoft-com:office:word" xmlns:w="http://schemas.openxmlformats.org/wordprocessingml/2006/main" xmlns:w14="http://schemas.microsoft.com/office/word/2010/wordml" xmlns:w15="http://schemas.microsoft.com/office/word/2012/wordml" xmlns:w16cex="http://schemas.microsoft.com/office/word/2018/wordml/cex" xmlns:w16cid="http://schemas.microsoft.com/office/word/2016/wordml/cid" xmlns:w16="http://schemas.microsoft.com/office/word/2018/wordml" xmlns:w16sdtdh="http://schemas.microsoft.com/office/word/2020/wordml/sdtdatahash" xmlns:w16se="http://schemas.microsoft.com/office/word/2015/wordml/symex" xmlns:wpg="http://schemas.microsoft.com/office/word/2010/wordprocessingGroup" xmlns:wpi="http://schemas.microsoft.com/office/word/2010/wordprocessingInk" xmlns:wne="http://schemas.microsoft.com/office/word/2006/wordml" xmlns:wps="http://schemas.microsoft.com/office/word/2010/wordprocessingShape" mc:Ignorable="w14 w15 w16se w16cid w16 w16cex w16sdtdh wp14">
   <w:sdt>
     <w:sdtPr>
       <w:id w:val="-852266101"/>
@@ -2426,7 +2849,7 @@
     <w:sdtContent>
       <w:p>
         <w:pPr>
-          <w:pStyle w:val="Pieddepage"/>
+          <w:pStyle w:val="Footer"/>
           <w:jc w:val="left"/>
           <w:rPr>
             <w:sz w:val="18"/>
@@ -2673,7 +3096,7 @@
 </file>
 
 <file path=word/footnotes.xml><?xml version="1.0" encoding="utf-8"?>
-<w:footnotes xmlns:wpc="http://schemas.microsoft.com/office/word/2010/wordprocessingCanvas" xmlns:cx="http://schemas.microsoft.com/office/drawing/2014/chartex" xmlns:cx1="http://schemas.microsoft.com/office/drawing/2015/9/8/chartex" xmlns:cx2="http://schemas.microsoft.com/office/drawing/2015/10/21/chartex" xmlns:cx3="http://schemas.microsoft.com/office/drawing/2016/5/9/chartex" xmlns:cx4="http://schemas.microsoft.com/office/drawing/2016/5/10/chartex" xmlns:cx5="http://schemas.microsoft.com/office/drawing/2016/5/11/chartex" xmlns:cx6="http://schemas.microsoft.com/office/drawing/2016/5/12/chartex" xmlns:cx7="http://schemas.microsoft.com/office/drawing/2016/5/13/chartex" xmlns:cx8="http://schemas.microsoft.com/office/drawing/2016/5/14/chartex" xmlns:mc="http://schemas.openxmlformats.org/markup-compatibility/2006" xmlns:aink="http://schemas.microsoft.com/office/drawing/2016/ink" xmlns:am3d="http://schemas.microsoft.com/office/drawing/2017/model3d" xmlns:o="urn:schemas-microsoft-com:office:office" xmlns:oel="http://schemas.microsoft.com/office/2019/extlst" xmlns:r="http://schemas.openxmlformats.org/officeDocument/2006/relationships" xmlns:m="http://schemas.openxmlformats.org/officeDocument/2006/math" xmlns:v="urn:schemas-microsoft-com:vml" xmlns:wp14="http://schemas.microsoft.com/office/word/2010/wordprocessingDrawing" xmlns:wp="http://schemas.openxmlformats.org/drawingml/2006/wordprocessingDrawing" xmlns:w10="urn:schemas-microsoft-com:office:word" xmlns:w="http://schemas.openxmlformats.org/wordprocessingml/2006/main" xmlns:w14="http://schemas.microsoft.com/office/word/2010/wordml" xmlns:w15="http://schemas.microsoft.com/office/word/2012/wordml" xmlns:w16cex="http://schemas.microsoft.com/office/word/2018/wordml/cex" xmlns:w16cid="http://schemas.microsoft.com/office/word/2016/wordml/cid" xmlns:w16="http://schemas.microsoft.com/office/word/2018/wordml" xmlns:w16du="http://schemas.microsoft.com/office/word/2023/wordml/word16du" xmlns:w16sdtdh="http://schemas.microsoft.com/office/word/2020/wordml/sdtdatahash" xmlns:w16sdtfl="http://schemas.microsoft.com/office/word/2024/wordml/sdtformatlock" xmlns:w16se="http://schemas.microsoft.com/office/word/2015/wordml/symex" xmlns:wpg="http://schemas.microsoft.com/office/word/2010/wordprocessingGroup" xmlns:wpi="http://schemas.microsoft.com/office/word/2010/wordprocessingInk" xmlns:wne="http://schemas.microsoft.com/office/word/2006/wordml" xmlns:wps="http://schemas.microsoft.com/office/word/2010/wordprocessingShape" mc:Ignorable="w14 w15 w16se w16cid w16 w16cex w16sdtdh w16sdtfl w16du wp14">
+<w:footnotes xmlns:wpc="http://schemas.microsoft.com/office/word/2010/wordprocessingCanvas" xmlns:cx="http://schemas.microsoft.com/office/drawing/2014/chartex" xmlns:cx1="http://schemas.microsoft.com/office/drawing/2015/9/8/chartex" xmlns:cx2="http://schemas.microsoft.com/office/drawing/2015/10/21/chartex" xmlns:cx3="http://schemas.microsoft.com/office/drawing/2016/5/9/chartex" xmlns:cx4="http://schemas.microsoft.com/office/drawing/2016/5/10/chartex" xmlns:cx5="http://schemas.microsoft.com/office/drawing/2016/5/11/chartex" xmlns:cx6="http://schemas.microsoft.com/office/drawing/2016/5/12/chartex" xmlns:cx7="http://schemas.microsoft.com/office/drawing/2016/5/13/chartex" xmlns:cx8="http://schemas.microsoft.com/office/drawing/2016/5/14/chartex" xmlns:mc="http://schemas.openxmlformats.org/markup-compatibility/2006" xmlns:aink="http://schemas.microsoft.com/office/drawing/2016/ink" xmlns:am3d="http://schemas.microsoft.com/office/drawing/2017/model3d" xmlns:o="urn:schemas-microsoft-com:office:office" xmlns:oel="http://schemas.microsoft.com/office/2019/extlst" xmlns:r="http://schemas.openxmlformats.org/officeDocument/2006/relationships" xmlns:m="http://schemas.openxmlformats.org/officeDocument/2006/math" xmlns:v="urn:schemas-microsoft-com:vml" xmlns:wp14="http://schemas.microsoft.com/office/word/2010/wordprocessingDrawing" xmlns:wp="http://schemas.openxmlformats.org/drawingml/2006/wordprocessingDrawing" xmlns:w10="urn:schemas-microsoft-com:office:word" xmlns:w="http://schemas.openxmlformats.org/wordprocessingml/2006/main" xmlns:w14="http://schemas.microsoft.com/office/word/2010/wordml" xmlns:w15="http://schemas.microsoft.com/office/word/2012/wordml" xmlns:w16cex="http://schemas.microsoft.com/office/word/2018/wordml/cex" xmlns:w16cid="http://schemas.microsoft.com/office/word/2016/wordml/cid" xmlns:w16="http://schemas.microsoft.com/office/word/2018/wordml" xmlns:w16sdtdh="http://schemas.microsoft.com/office/word/2020/wordml/sdtdatahash" xmlns:w16se="http://schemas.microsoft.com/office/word/2015/wordml/symex" xmlns:wpg="http://schemas.microsoft.com/office/word/2010/wordprocessingGroup" xmlns:wpi="http://schemas.microsoft.com/office/word/2010/wordprocessingInk" xmlns:wne="http://schemas.microsoft.com/office/word/2006/wordml" xmlns:wps="http://schemas.microsoft.com/office/word/2010/wordprocessingShape" mc:Ignorable="w14 w15 w16se w16cid w16 w16cex w16sdtdh wp14">
   <w:footnote w:type="separator" w:id="-1">
     <w:p>
       <w:r>
@@ -2695,10 +3118,10 @@
 </file>
 
 <file path=word/header1.xml><?xml version="1.0" encoding="utf-8"?>
-<w:hdr xmlns:wpc="http://schemas.microsoft.com/office/word/2010/wordprocessingCanvas" xmlns:cx="http://schemas.microsoft.com/office/drawing/2014/chartex" xmlns:cx1="http://schemas.microsoft.com/office/drawing/2015/9/8/chartex" xmlns:cx2="http://schemas.microsoft.com/office/drawing/2015/10/21/chartex" xmlns:cx3="http://schemas.microsoft.com/office/drawing/2016/5/9/chartex" xmlns:cx4="http://schemas.microsoft.com/office/drawing/2016/5/10/chartex" xmlns:cx5="http://schemas.microsoft.com/office/drawing/2016/5/11/chartex" xmlns:cx6="http://schemas.microsoft.com/office/drawing/2016/5/12/chartex" xmlns:cx7="http://schemas.microsoft.com/office/drawing/2016/5/13/chartex" xmlns:cx8="http://schemas.microsoft.com/office/drawing/2016/5/14/chartex" xmlns:mc="http://schemas.openxmlformats.org/markup-compatibility/2006" xmlns:aink="http://schemas.microsoft.com/office/drawing/2016/ink" xmlns:am3d="http://schemas.microsoft.com/office/drawing/2017/model3d" xmlns:o="urn:schemas-microsoft-com:office:office" xmlns:oel="http://schemas.microsoft.com/office/2019/extlst" xmlns:r="http://schemas.openxmlformats.org/officeDocument/2006/relationships" xmlns:m="http://schemas.openxmlformats.org/officeDocument/2006/math" xmlns:v="urn:schemas-microsoft-com:vml" xmlns:wp14="http://schemas.microsoft.com/office/word/2010/wordprocessingDrawing" xmlns:wp="http://schemas.openxmlformats.org/drawingml/2006/wordprocessingDrawing" xmlns:w10="urn:schemas-microsoft-com:office:word" xmlns:w="http://schemas.openxmlformats.org/wordprocessingml/2006/main" xmlns:w14="http://schemas.microsoft.com/office/word/2010/wordml" xmlns:w15="http://schemas.microsoft.com/office/word/2012/wordml" xmlns:w16cex="http://schemas.microsoft.com/office/word/2018/wordml/cex" xmlns:w16cid="http://schemas.microsoft.com/office/word/2016/wordml/cid" xmlns:w16="http://schemas.microsoft.com/office/word/2018/wordml" xmlns:w16du="http://schemas.microsoft.com/office/word/2023/wordml/word16du" xmlns:w16sdtdh="http://schemas.microsoft.com/office/word/2020/wordml/sdtdatahash" xmlns:w16sdtfl="http://schemas.microsoft.com/office/word/2024/wordml/sdtformatlock" xmlns:w16se="http://schemas.microsoft.com/office/word/2015/wordml/symex" xmlns:wpg="http://schemas.microsoft.com/office/word/2010/wordprocessingGroup" xmlns:wpi="http://schemas.microsoft.com/office/word/2010/wordprocessingInk" xmlns:wne="http://schemas.microsoft.com/office/word/2006/wordml" xmlns:wps="http://schemas.microsoft.com/office/word/2010/wordprocessingShape" mc:Ignorable="w14 w15 w16se w16cid w16 w16cex w16sdtdh w16sdtfl w16du wp14">
+<w:hdr xmlns:wpc="http://schemas.microsoft.com/office/word/2010/wordprocessingCanvas" xmlns:cx="http://schemas.microsoft.com/office/drawing/2014/chartex" xmlns:cx1="http://schemas.microsoft.com/office/drawing/2015/9/8/chartex" xmlns:cx2="http://schemas.microsoft.com/office/drawing/2015/10/21/chartex" xmlns:cx3="http://schemas.microsoft.com/office/drawing/2016/5/9/chartex" xmlns:cx4="http://schemas.microsoft.com/office/drawing/2016/5/10/chartex" xmlns:cx5="http://schemas.microsoft.com/office/drawing/2016/5/11/chartex" xmlns:cx6="http://schemas.microsoft.com/office/drawing/2016/5/12/chartex" xmlns:cx7="http://schemas.microsoft.com/office/drawing/2016/5/13/chartex" xmlns:cx8="http://schemas.microsoft.com/office/drawing/2016/5/14/chartex" xmlns:mc="http://schemas.openxmlformats.org/markup-compatibility/2006" xmlns:aink="http://schemas.microsoft.com/office/drawing/2016/ink" xmlns:am3d="http://schemas.microsoft.com/office/drawing/2017/model3d" xmlns:o="urn:schemas-microsoft-com:office:office" xmlns:oel="http://schemas.microsoft.com/office/2019/extlst" xmlns:r="http://schemas.openxmlformats.org/officeDocument/2006/relationships" xmlns:m="http://schemas.openxmlformats.org/officeDocument/2006/math" xmlns:v="urn:schemas-microsoft-com:vml" xmlns:wp14="http://schemas.microsoft.com/office/word/2010/wordprocessingDrawing" xmlns:wp="http://schemas.openxmlformats.org/drawingml/2006/wordprocessingDrawing" xmlns:w10="urn:schemas-microsoft-com:office:word" xmlns:w="http://schemas.openxmlformats.org/wordprocessingml/2006/main" xmlns:w14="http://schemas.microsoft.com/office/word/2010/wordml" xmlns:w15="http://schemas.microsoft.com/office/word/2012/wordml" xmlns:w16cex="http://schemas.microsoft.com/office/word/2018/wordml/cex" xmlns:w16cid="http://schemas.microsoft.com/office/word/2016/wordml/cid" xmlns:w16="http://schemas.microsoft.com/office/word/2018/wordml" xmlns:w16sdtdh="http://schemas.microsoft.com/office/word/2020/wordml/sdtdatahash" xmlns:w16se="http://schemas.microsoft.com/office/word/2015/wordml/symex" xmlns:wpg="http://schemas.microsoft.com/office/word/2010/wordprocessingGroup" xmlns:wpi="http://schemas.microsoft.com/office/word/2010/wordprocessingInk" xmlns:wne="http://schemas.microsoft.com/office/word/2006/wordml" xmlns:wps="http://schemas.microsoft.com/office/word/2010/wordprocessingShape" mc:Ignorable="w14 w15 w16se w16cid w16 w16cex w16sdtdh wp14">
   <w:p>
     <w:pPr>
-      <w:pStyle w:val="En-tte"/>
+      <w:pStyle w:val="Header"/>
     </w:pPr>
     <w:r>
       <w:rPr>
@@ -2833,7 +3256,7 @@
               <v:stroke joinstyle="miter"/>
               <v:path gradientshapeok="t" o:connecttype="rect"/>
             </v:shapetype>
-            <v:shape id="Text Box 2" o:spid="_x0000_s1027" type="#_x0000_t202" style="position:absolute;left:0;text-align:left;margin-left:-17.2pt;margin-top:-36pt;width:151.5pt;height:44.05pt;z-index:251669504;visibility:visible;mso-wrap-style:square;mso-width-percent:0;mso-height-percent:0;mso-wrap-distance-left:9pt;mso-wrap-distance-top:3.6pt;mso-wrap-distance-right:9pt;mso-wrap-distance-bottom:3.6pt;mso-position-horizontal:absolute;mso-position-horizontal-relative:margin;mso-position-vertical:absolute;mso-position-vertical-relative:text;mso-width-percent:0;mso-height-percent:0;mso-width-relative:margin;mso-height-relative:margin;v-text-anchor:bottom" o:gfxdata="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" filled="f" stroked="f">
+            <v:shape id="Text Box 2" o:spid="_x0000_s1027" type="#_x0000_t202" style="position:absolute;left:0;text-align:left;margin-left:-17.2pt;margin-top:-36pt;width:151.5pt;height:44.05pt;z-index:251669504;visibility:visible;mso-wrap-style:square;mso-width-percent:0;mso-height-percent:0;mso-wrap-distance-left:9pt;mso-wrap-distance-top:3.6pt;mso-wrap-distance-right:9pt;mso-wrap-distance-bottom:3.6pt;mso-position-horizontal:absolute;mso-position-horizontal-relative:margin;mso-position-vertical:absolute;mso-position-vertical-relative:text;mso-width-percent:0;mso-height-percent:0;mso-width-relative:margin;mso-height-relative:margin;v-text-anchor:bottom" o:gfxdata="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" filled="f" stroked="f">
               <v:textbox>
                 <w:txbxContent>
                   <w:p>
@@ -2877,7 +3300,6 @@
                         <w:dataBinding w:prefixMappings="xmlns:ns0='http://purl.org/dc/elements/1.1/' xmlns:ns1='http://schemas.openxmlformats.org/package/2006/metadata/core-properties' " w:xpath="/ns1:coreProperties[1]/ns0:subject[1]" w:storeItemID="{6C3C8BC8-F283-45AE-878A-BAB7291924A1}"/>
                         <w:text/>
                       </w:sdtPr>
-                      <w:sdtEndPr/>
                       <w:sdtContent>
                         <w:r>
                           <w:rPr>
@@ -2974,10 +3396,10 @@
 </file>
 
 <file path=word/header2.xml><?xml version="1.0" encoding="utf-8"?>
-<w:hdr xmlns:wpc="http://schemas.microsoft.com/office/word/2010/wordprocessingCanvas" xmlns:cx="http://schemas.microsoft.com/office/drawing/2014/chartex" xmlns:cx1="http://schemas.microsoft.com/office/drawing/2015/9/8/chartex" xmlns:cx2="http://schemas.microsoft.com/office/drawing/2015/10/21/chartex" xmlns:cx3="http://schemas.microsoft.com/office/drawing/2016/5/9/chartex" xmlns:cx4="http://schemas.microsoft.com/office/drawing/2016/5/10/chartex" xmlns:cx5="http://schemas.microsoft.com/office/drawing/2016/5/11/chartex" xmlns:cx6="http://schemas.microsoft.com/office/drawing/2016/5/12/chartex" xmlns:cx7="http://schemas.microsoft.com/office/drawing/2016/5/13/chartex" xmlns:cx8="http://schemas.microsoft.com/office/drawing/2016/5/14/chartex" xmlns:mc="http://schemas.openxmlformats.org/markup-compatibility/2006" xmlns:aink="http://schemas.microsoft.com/office/drawing/2016/ink" xmlns:am3d="http://schemas.microsoft.com/office/drawing/2017/model3d" xmlns:o="urn:schemas-microsoft-com:office:office" xmlns:oel="http://schemas.microsoft.com/office/2019/extlst" xmlns:r="http://schemas.openxmlformats.org/officeDocument/2006/relationships" xmlns:m="http://schemas.openxmlformats.org/officeDocument/2006/math" xmlns:v="urn:schemas-microsoft-com:vml" xmlns:wp14="http://schemas.microsoft.com/office/word/2010/wordprocessingDrawing" xmlns:wp="http://schemas.openxmlformats.org/drawingml/2006/wordprocessingDrawing" xmlns:w10="urn:schemas-microsoft-com:office:word" xmlns:w="http://schemas.openxmlformats.org/wordprocessingml/2006/main" xmlns:w14="http://schemas.microsoft.com/office/word/2010/wordml" xmlns:w15="http://schemas.microsoft.com/office/word/2012/wordml" xmlns:w16cex="http://schemas.microsoft.com/office/word/2018/wordml/cex" xmlns:w16cid="http://schemas.microsoft.com/office/word/2016/wordml/cid" xmlns:w16="http://schemas.microsoft.com/office/word/2018/wordml" xmlns:w16du="http://schemas.microsoft.com/office/word/2023/wordml/word16du" xmlns:w16sdtdh="http://schemas.microsoft.com/office/word/2020/wordml/sdtdatahash" xmlns:w16sdtfl="http://schemas.microsoft.com/office/word/2024/wordml/sdtformatlock" xmlns:w16se="http://schemas.microsoft.com/office/word/2015/wordml/symex" xmlns:wpg="http://schemas.microsoft.com/office/word/2010/wordprocessingGroup" xmlns:wpi="http://schemas.microsoft.com/office/word/2010/wordprocessingInk" xmlns:wne="http://schemas.microsoft.com/office/word/2006/wordml" xmlns:wps="http://schemas.microsoft.com/office/word/2010/wordprocessingShape" mc:Ignorable="w14 w15 w16se w16cid w16 w16cex w16sdtdh w16sdtfl w16du wp14">
+<w:hdr xmlns:wpc="http://schemas.microsoft.com/office/word/2010/wordprocessingCanvas" xmlns:cx="http://schemas.microsoft.com/office/drawing/2014/chartex" xmlns:cx1="http://schemas.microsoft.com/office/drawing/2015/9/8/chartex" xmlns:cx2="http://schemas.microsoft.com/office/drawing/2015/10/21/chartex" xmlns:cx3="http://schemas.microsoft.com/office/drawing/2016/5/9/chartex" xmlns:cx4="http://schemas.microsoft.com/office/drawing/2016/5/10/chartex" xmlns:cx5="http://schemas.microsoft.com/office/drawing/2016/5/11/chartex" xmlns:cx6="http://schemas.microsoft.com/office/drawing/2016/5/12/chartex" xmlns:cx7="http://schemas.microsoft.com/office/drawing/2016/5/13/chartex" xmlns:cx8="http://schemas.microsoft.com/office/drawing/2016/5/14/chartex" xmlns:mc="http://schemas.openxmlformats.org/markup-compatibility/2006" xmlns:aink="http://schemas.microsoft.com/office/drawing/2016/ink" xmlns:am3d="http://schemas.microsoft.com/office/drawing/2017/model3d" xmlns:o="urn:schemas-microsoft-com:office:office" xmlns:oel="http://schemas.microsoft.com/office/2019/extlst" xmlns:r="http://schemas.openxmlformats.org/officeDocument/2006/relationships" xmlns:m="http://schemas.openxmlformats.org/officeDocument/2006/math" xmlns:v="urn:schemas-microsoft-com:vml" xmlns:wp14="http://schemas.microsoft.com/office/word/2010/wordprocessingDrawing" xmlns:wp="http://schemas.openxmlformats.org/drawingml/2006/wordprocessingDrawing" xmlns:w10="urn:schemas-microsoft-com:office:word" xmlns:w="http://schemas.openxmlformats.org/wordprocessingml/2006/main" xmlns:w14="http://schemas.microsoft.com/office/word/2010/wordml" xmlns:w15="http://schemas.microsoft.com/office/word/2012/wordml" xmlns:w16cex="http://schemas.microsoft.com/office/word/2018/wordml/cex" xmlns:w16cid="http://schemas.microsoft.com/office/word/2016/wordml/cid" xmlns:w16="http://schemas.microsoft.com/office/word/2018/wordml" xmlns:w16sdtdh="http://schemas.microsoft.com/office/word/2020/wordml/sdtdatahash" xmlns:w16se="http://schemas.microsoft.com/office/word/2015/wordml/symex" xmlns:wpg="http://schemas.microsoft.com/office/word/2010/wordprocessingGroup" xmlns:wpi="http://schemas.microsoft.com/office/word/2010/wordprocessingInk" xmlns:wne="http://schemas.microsoft.com/office/word/2006/wordml" xmlns:wps="http://schemas.microsoft.com/office/word/2010/wordprocessingShape" mc:Ignorable="w14 w15 w16se w16cid w16 w16cex w16sdtdh wp14">
   <w:p>
     <w:pPr>
-      <w:pStyle w:val="En-tte"/>
+      <w:pStyle w:val="Header"/>
       <w:rPr>
         <w:noProof/>
       </w:rPr>
@@ -3176,7 +3598,7 @@
               <v:stroke joinstyle="miter"/>
               <v:path gradientshapeok="t" o:connecttype="rect"/>
             </v:shapetype>
-            <v:shape id="_x0000_s1028" type="#_x0000_t202" style="position:absolute;left:0;text-align:left;margin-left:-8.6pt;margin-top:-34.95pt;width:151.5pt;height:45.1pt;z-index:251674624;visibility:visible;mso-wrap-style:square;mso-width-percent:0;mso-height-percent:0;mso-wrap-distance-left:9pt;mso-wrap-distance-top:3.6pt;mso-wrap-distance-right:9pt;mso-wrap-distance-bottom:3.6pt;mso-position-horizontal:absolute;mso-position-horizontal-relative:margin;mso-position-vertical:absolute;mso-position-vertical-relative:text;mso-width-percent:0;mso-height-percent:0;mso-width-relative:margin;mso-height-relative:margin;v-text-anchor:bottom" o:gfxdata="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" filled="f" stroked="f">
+            <v:shape id="_x0000_s1028" type="#_x0000_t202" style="position:absolute;left:0;text-align:left;margin-left:-8.6pt;margin-top:-34.95pt;width:151.5pt;height:45.1pt;z-index:251674624;visibility:visible;mso-wrap-style:square;mso-width-percent:0;mso-height-percent:0;mso-wrap-distance-left:9pt;mso-wrap-distance-top:3.6pt;mso-wrap-distance-right:9pt;mso-wrap-distance-bottom:3.6pt;mso-position-horizontal:absolute;mso-position-horizontal-relative:margin;mso-position-vertical:absolute;mso-position-vertical-relative:text;mso-width-percent:0;mso-height-percent:0;mso-width-relative:margin;mso-height-relative:margin;v-text-anchor:bottom" o:gfxdata="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" filled="f" stroked="f">
               <v:textbox>
                 <w:txbxContent>
                   <w:p>
@@ -3220,7 +3642,6 @@
                         <w:dataBinding w:prefixMappings="xmlns:ns0='http://purl.org/dc/elements/1.1/' xmlns:ns1='http://schemas.openxmlformats.org/package/2006/metadata/core-properties' " w:xpath="/ns1:coreProperties[1]/ns0:subject[1]" w:storeItemID="{6C3C8BC8-F283-45AE-878A-BAB7291924A1}"/>
                         <w:text/>
                       </w:sdtPr>
-                      <w:sdtEndPr/>
                       <w:sdtContent>
                         <w:r>
                           <w:rPr>
@@ -3254,154 +3675,46 @@
   </w:p>
   <w:p>
     <w:pPr>
-      <w:pStyle w:val="En-tte"/>
+      <w:pStyle w:val="Header"/>
     </w:pPr>
   </w:p>
 </w:hdr>
 </file>
 
 <file path=word/numbering.xml><?xml version="1.0" encoding="utf-8"?>
-<w:numbering xmlns:wpc="http://schemas.microsoft.com/office/word/2010/wordprocessingCanvas" xmlns:cx="http://schemas.microsoft.com/office/drawing/2014/chartex" xmlns:cx1="http://schemas.microsoft.com/office/drawing/2015/9/8/chartex" xmlns:cx2="http://schemas.microsoft.com/office/drawing/2015/10/21/chartex" xmlns:cx3="http://schemas.microsoft.com/office/drawing/2016/5/9/chartex" xmlns:cx4="http://schemas.microsoft.com/office/drawing/2016/5/10/chartex" xmlns:cx5="http://schemas.microsoft.com/office/drawing/2016/5/11/chartex" xmlns:cx6="http://schemas.microsoft.com/office/drawing/2016/5/12/chartex" xmlns:cx7="http://schemas.microsoft.com/office/drawing/2016/5/13/chartex" xmlns:cx8="http://schemas.microsoft.com/office/drawing/2016/5/14/chartex" xmlns:mc="http://schemas.openxmlformats.org/markup-compatibility/2006" xmlns:aink="http://schemas.microsoft.com/office/drawing/2016/ink" xmlns:am3d="http://schemas.microsoft.com/office/drawing/2017/model3d" xmlns:o="urn:schemas-microsoft-com:office:office" xmlns:oel="http://schemas.microsoft.com/office/2019/extlst" xmlns:r="http://schemas.openxmlformats.org/officeDocument/2006/relationships" xmlns:m="http://schemas.openxmlformats.org/officeDocument/2006/math" xmlns:v="urn:schemas-microsoft-com:vml" xmlns:wp14="http://schemas.microsoft.com/office/word/2010/wordprocessingDrawing" xmlns:wp="http://schemas.openxmlformats.org/drawingml/2006/wordprocessingDrawing" xmlns:w10="urn:schemas-microsoft-com:office:word" xmlns:w="http://schemas.openxmlformats.org/wordprocessingml/2006/main" xmlns:w14="http://schemas.microsoft.com/office/word/2010/wordml" xmlns:w15="http://schemas.microsoft.com/office/word/2012/wordml" xmlns:w16cex="http://schemas.microsoft.com/office/word/2018/wordml/cex" xmlns:w16cid="http://schemas.microsoft.com/office/word/2016/wordml/cid" xmlns:w16="http://schemas.microsoft.com/office/word/2018/wordml" xmlns:w16du="http://schemas.microsoft.com/office/word/2023/wordml/word16du" xmlns:w16sdtdh="http://schemas.microsoft.com/office/word/2020/wordml/sdtdatahash" xmlns:w16sdtfl="http://schemas.microsoft.com/office/word/2024/wordml/sdtformatlock" xmlns:w16se="http://schemas.microsoft.com/office/word/2015/wordml/symex" xmlns:wpg="http://schemas.microsoft.com/office/word/2010/wordprocessingGroup" xmlns:wpi="http://schemas.microsoft.com/office/word/2010/wordprocessingInk" xmlns:wne="http://schemas.microsoft.com/office/word/2006/wordml" xmlns:wps="http://schemas.microsoft.com/office/word/2010/wordprocessingShape" mc:Ignorable="w14 w15 w16se w16cid w16 w16cex w16sdtdh w16sdtfl w16du wp14">
+<w:numbering xmlns:wpc="http://schemas.microsoft.com/office/word/2010/wordprocessingCanvas" xmlns:cx="http://schemas.microsoft.com/office/drawing/2014/chartex" xmlns:cx1="http://schemas.microsoft.com/office/drawing/2015/9/8/chartex" xmlns:cx2="http://schemas.microsoft.com/office/drawing/2015/10/21/chartex" xmlns:cx3="http://schemas.microsoft.com/office/drawing/2016/5/9/chartex" xmlns:cx4="http://schemas.microsoft.com/office/drawing/2016/5/10/chartex" xmlns:cx5="http://schemas.microsoft.com/office/drawing/2016/5/11/chartex" xmlns:cx6="http://schemas.microsoft.com/office/drawing/2016/5/12/chartex" xmlns:cx7="http://schemas.microsoft.com/office/drawing/2016/5/13/chartex" xmlns:cx8="http://schemas.microsoft.com/office/drawing/2016/5/14/chartex" xmlns:mc="http://schemas.openxmlformats.org/markup-compatibility/2006" xmlns:aink="http://schemas.microsoft.com/office/drawing/2016/ink" xmlns:am3d="http://schemas.microsoft.com/office/drawing/2017/model3d" xmlns:o="urn:schemas-microsoft-com:office:office" xmlns:oel="http://schemas.microsoft.com/office/2019/extlst" xmlns:r="http://schemas.openxmlformats.org/officeDocument/2006/relationships" xmlns:m="http://schemas.openxmlformats.org/officeDocument/2006/math" xmlns:v="urn:schemas-microsoft-com:vml" xmlns:wp14="http://schemas.microsoft.com/office/word/2010/wordprocessingDrawing" xmlns:wp="http://schemas.openxmlformats.org/drawingml/2006/wordprocessingDrawing" xmlns:w10="urn:schemas-microsoft-com:office:word" xmlns:w="http://schemas.openxmlformats.org/wordprocessingml/2006/main" xmlns:w14="http://schemas.microsoft.com/office/word/2010/wordml" xmlns:w15="http://schemas.microsoft.com/office/word/2012/wordml" xmlns:w16cex="http://schemas.microsoft.com/office/word/2018/wordml/cex" xmlns:w16cid="http://schemas.microsoft.com/office/word/2016/wordml/cid" xmlns:w16="http://schemas.microsoft.com/office/word/2018/wordml" xmlns:w16sdtdh="http://schemas.microsoft.com/office/word/2020/wordml/sdtdatahash" xmlns:w16se="http://schemas.microsoft.com/office/word/2015/wordml/symex" xmlns:wpg="http://schemas.microsoft.com/office/word/2010/wordprocessingGroup" xmlns:wpi="http://schemas.microsoft.com/office/word/2010/wordprocessingInk" xmlns:wne="http://schemas.microsoft.com/office/word/2006/wordml" xmlns:wps="http://schemas.microsoft.com/office/word/2010/wordprocessingShape" mc:Ignorable="w14 w15 w16se w16cid w16 w16cex w16sdtdh wp14">
   <w:numPicBullet w:numPicBulletId="0">
-    <mc:AlternateContent>
-      <mc:Choice Requires="v">
-        <w:pict>
-          <v:shapetype w14:anchorId="2F4CF8ED" id="_x0000_t75" coordsize="21600,21600" o:spt="75" o:preferrelative="t" path="m@4@5l@4@11@9@11@9@5xe" filled="f" stroked="f">
-            <v:stroke joinstyle="miter"/>
-            <v:formulas>
-              <v:f eqn="if lineDrawn pixelLineWidth 0"/>
-              <v:f eqn="sum @0 1 0"/>
-              <v:f eqn="sum 0 0 @1"/>
-              <v:f eqn="prod @2 1 2"/>
-              <v:f eqn="prod @3 21600 pixelWidth"/>
-              <v:f eqn="prod @3 21600 pixelHeight"/>
-              <v:f eqn="sum @0 0 1"/>
-              <v:f eqn="prod @6 1 2"/>
-              <v:f eqn="prod @7 21600 pixelWidth"/>
-              <v:f eqn="sum @8 21600 0"/>
-              <v:f eqn="prod @7 21600 pixelHeight"/>
-              <v:f eqn="sum @10 21600 0"/>
-            </v:formulas>
-            <v:path o:extrusionok="f" gradientshapeok="t" o:connecttype="rect"/>
-            <o:lock v:ext="edit" aspectratio="t"/>
-          </v:shapetype>
-          <v:shape id="Image 1694445805" o:spid="_x0000_i1025" type="#_x0000_t75" style="width:12pt;height:16.2pt;visibility:visible;mso-wrap-style:square">
-            <v:imagedata r:id="rId1" o:title=""/>
-          </v:shape>
-        </w:pict>
-      </mc:Choice>
-      <mc:Fallback>
-        <w:drawing>
-          <wp:inline distT="0" distB="0" distL="0" distR="0" wp14:anchorId="1D338D5A" wp14:editId="5DC2717D">
-            <wp:extent cx="152400" cy="205740"/>
-            <wp:effectExtent l="0" t="0" r="0" b="0"/>
-            <wp:docPr id="1694445805" name="Image 1694445805"/>
-            <wp:cNvGraphicFramePr>
-              <a:graphicFrameLocks xmlns:a="http://schemas.openxmlformats.org/drawingml/2006/main" noChangeAspect="1"/>
-            </wp:cNvGraphicFramePr>
-            <a:graphic xmlns:a="http://schemas.openxmlformats.org/drawingml/2006/main">
-              <a:graphicData uri="http://schemas.openxmlformats.org/drawingml/2006/picture">
-                <pic:pic xmlns:pic="http://schemas.openxmlformats.org/drawingml/2006/picture">
-                  <pic:nvPicPr>
-                    <pic:cNvPr id="0" name="Picture -1023"/>
-                    <pic:cNvPicPr>
-                      <a:picLocks noChangeAspect="1" noChangeArrowheads="1"/>
-                    </pic:cNvPicPr>
-                  </pic:nvPicPr>
-                  <pic:blipFill>
-                    <a:blip r:embed="rId2">
-                      <a:extLst>
-                        <a:ext uri="{28A0092B-C50C-407E-A947-70E740481C1C}">
-                          <a14:useLocalDpi xmlns:a14="http://schemas.microsoft.com/office/drawing/2010/main" val="0"/>
-                        </a:ext>
-                      </a:extLst>
-                    </a:blip>
-                    <a:srcRect/>
-                    <a:stretch>
-                      <a:fillRect/>
-                    </a:stretch>
-                  </pic:blipFill>
-                  <pic:spPr bwMode="auto">
-                    <a:xfrm>
-                      <a:off x="0" y="0"/>
-                      <a:ext cx="152400" cy="205740"/>
-                    </a:xfrm>
-                    <a:prstGeom prst="rect">
-                      <a:avLst/>
-                    </a:prstGeom>
-                    <a:noFill/>
-                    <a:ln>
-                      <a:noFill/>
-                    </a:ln>
-                  </pic:spPr>
-                </pic:pic>
-              </a:graphicData>
-            </a:graphic>
-          </wp:inline>
-        </w:drawing>
-      </mc:Fallback>
-    </mc:AlternateContent>
+    <w:pict>
+      <v:shapetype id="_x0000_t75" coordsize="21600,21600" o:spt="75" o:preferrelative="t" path="m@4@5l@4@11@9@11@9@5xe" filled="f" stroked="f">
+        <v:stroke joinstyle="miter"/>
+        <v:formulas>
+          <v:f eqn="if lineDrawn pixelLineWidth 0"/>
+          <v:f eqn="sum @0 1 0"/>
+          <v:f eqn="sum 0 0 @1"/>
+          <v:f eqn="prod @2 1 2"/>
+          <v:f eqn="prod @3 21600 pixelWidth"/>
+          <v:f eqn="prod @3 21600 pixelHeight"/>
+          <v:f eqn="sum @0 0 1"/>
+          <v:f eqn="prod @6 1 2"/>
+          <v:f eqn="prod @7 21600 pixelWidth"/>
+          <v:f eqn="sum @8 21600 0"/>
+          <v:f eqn="prod @7 21600 pixelHeight"/>
+          <v:f eqn="sum @10 21600 0"/>
+        </v:formulas>
+        <v:path o:extrusionok="f" gradientshapeok="t" o:connecttype="rect"/>
+        <o:lock v:ext="edit" aspectratio="t"/>
+      </v:shapetype>
+      <v:shape id="_x0000_i1260" type="#_x0000_t75" style="width:12pt;height:16.5pt;visibility:visible;mso-wrap-style:square" o:bullet="t">
+        <v:imagedata r:id="rId1" o:title=""/>
+      </v:shape>
+    </w:pict>
   </w:numPicBullet>
   <w:numPicBullet w:numPicBulletId="1">
-    <mc:AlternateContent>
-      <mc:Choice Requires="v">
-        <w:pict>
-          <v:shape w14:anchorId="603967F7" id="Image 4626907" o:spid="_x0000_i1025" type="#_x0000_t75" style="width:30pt;height:30pt;visibility:visible;mso-wrap-style:square">
-            <v:imagedata r:id="rId3" o:title=""/>
-          </v:shape>
-        </w:pict>
-      </mc:Choice>
-      <mc:Fallback>
-        <w:drawing>
-          <wp:inline distT="0" distB="0" distL="0" distR="0" wp14:anchorId="0788A04E" wp14:editId="1F7A8649">
-            <wp:extent cx="381000" cy="381000"/>
-            <wp:effectExtent l="0" t="0" r="0" b="0"/>
-            <wp:docPr id="4626907" name="Image 4626907"/>
-            <wp:cNvGraphicFramePr>
-              <a:graphicFrameLocks xmlns:a="http://schemas.openxmlformats.org/drawingml/2006/main" noChangeAspect="1"/>
-            </wp:cNvGraphicFramePr>
-            <a:graphic xmlns:a="http://schemas.openxmlformats.org/drawingml/2006/main">
-              <a:graphicData uri="http://schemas.openxmlformats.org/drawingml/2006/picture">
-                <pic:pic xmlns:pic="http://schemas.openxmlformats.org/drawingml/2006/picture">
-                  <pic:nvPicPr>
-                    <pic:cNvPr id="0" name="Picture -1022"/>
-                    <pic:cNvPicPr>
-                      <a:picLocks noChangeAspect="1" noChangeArrowheads="1"/>
-                    </pic:cNvPicPr>
-                  </pic:nvPicPr>
-                  <pic:blipFill>
-                    <a:blip r:embed="rId4">
-                      <a:extLst>
-                        <a:ext uri="{28A0092B-C50C-407E-A947-70E740481C1C}">
-                          <a14:useLocalDpi xmlns:a14="http://schemas.microsoft.com/office/drawing/2010/main" val="0"/>
-                        </a:ext>
-                      </a:extLst>
-                    </a:blip>
-                    <a:srcRect/>
-                    <a:stretch>
-                      <a:fillRect/>
-                    </a:stretch>
-                  </pic:blipFill>
-                  <pic:spPr bwMode="auto">
-                    <a:xfrm>
-                      <a:off x="0" y="0"/>
-                      <a:ext cx="381000" cy="381000"/>
-                    </a:xfrm>
-                    <a:prstGeom prst="rect">
-                      <a:avLst/>
-                    </a:prstGeom>
-                    <a:noFill/>
-                    <a:ln>
-                      <a:noFill/>
-                    </a:ln>
-                  </pic:spPr>
-                </pic:pic>
-              </a:graphicData>
-            </a:graphic>
-          </wp:inline>
-        </w:drawing>
-      </mc:Fallback>
-    </mc:AlternateContent>
+    <w:pict>
+      <v:shape id="_x0000_i1261" type="#_x0000_t75" style="width:30pt;height:30pt;visibility:visible;mso-wrap-style:square" o:bullet="t">
+        <v:imagedata r:id="rId2" o:title=""/>
+      </v:shape>
+    </w:pict>
   </w:numPicBullet>
   <w:abstractNum w:abstractNumId="0" w15:restartNumberingAfterBreak="0">
     <w:nsid w:val="025A71DA"/>
@@ -3410,7 +3723,7 @@
     <w:lvl w:ilvl="0">
       <w:start w:val="1"/>
       <w:numFmt w:val="decimal"/>
-      <w:pStyle w:val="Titre1"/>
+      <w:pStyle w:val="Heading1"/>
       <w:lvlText w:val="%1."/>
       <w:lvlJc w:val="left"/>
       <w:pPr>
@@ -3423,7 +3736,7 @@
     <w:lvl w:ilvl="1">
       <w:start w:val="1"/>
       <w:numFmt w:val="decimal"/>
-      <w:pStyle w:val="Titre2"/>
+      <w:pStyle w:val="Heading2"/>
       <w:lvlText w:val="%1.%2."/>
       <w:lvlJc w:val="left"/>
       <w:pPr>
@@ -3436,7 +3749,7 @@
     <w:lvl w:ilvl="2">
       <w:start w:val="1"/>
       <w:numFmt w:val="decimal"/>
-      <w:pStyle w:val="Titre3"/>
+      <w:pStyle w:val="Heading3"/>
       <w:lvlText w:val="%1.%2.%3."/>
       <w:lvlJc w:val="left"/>
       <w:pPr>
@@ -3449,7 +3762,7 @@
     <w:lvl w:ilvl="3">
       <w:start w:val="1"/>
       <w:numFmt w:val="decimal"/>
-      <w:pStyle w:val="Titre4"/>
+      <w:pStyle w:val="Heading4"/>
       <w:lvlText w:val="%1.%2.%3.%4."/>
       <w:lvlJc w:val="left"/>
       <w:pPr>
@@ -4350,7 +4663,7 @@
       <w:lvlText w:val=""/>
       <w:lvlJc w:val="left"/>
       <w:pPr>
-        <w:ind w:left="864" w:hanging="504"/>
+        <w:ind w:left="594" w:hanging="504"/>
       </w:pPr>
       <w:rPr>
         <w:rFonts w:ascii="Symbol" w:hAnsi="Symbol" w:hint="default"/>
@@ -6853,11 +7166,20 @@
       <w:startOverride w:val="1"/>
     </w:lvlOverride>
   </w:num>
+  <w:num w:numId="33" w16cid:durableId="2146507584">
+    <w:abstractNumId w:val="9"/>
+  </w:num>
+  <w:num w:numId="34" w16cid:durableId="328556123">
+    <w:abstractNumId w:val="9"/>
+  </w:num>
+  <w:num w:numId="35" w16cid:durableId="1177034370">
+    <w:abstractNumId w:val="9"/>
+  </w:num>
 </w:numbering>
 </file>
 
 <file path=word/styles.xml><?xml version="1.0" encoding="utf-8"?>
-<w:styles xmlns:mc="http://schemas.openxmlformats.org/markup-compatibility/2006" xmlns:r="http://schemas.openxmlformats.org/officeDocument/2006/relationships" xmlns:w="http://schemas.openxmlformats.org/wordprocessingml/2006/main" xmlns:w14="http://schemas.microsoft.com/office/word/2010/wordml" xmlns:w15="http://schemas.microsoft.com/office/word/2012/wordml" xmlns:w16cex="http://schemas.microsoft.com/office/word/2018/wordml/cex" xmlns:w16cid="http://schemas.microsoft.com/office/word/2016/wordml/cid" xmlns:w16="http://schemas.microsoft.com/office/word/2018/wordml" xmlns:w16du="http://schemas.microsoft.com/office/word/2023/wordml/word16du" xmlns:w16sdtdh="http://schemas.microsoft.com/office/word/2020/wordml/sdtdatahash" xmlns:w16sdtfl="http://schemas.microsoft.com/office/word/2024/wordml/sdtformatlock" xmlns:w16se="http://schemas.microsoft.com/office/word/2015/wordml/symex" mc:Ignorable="w14 w15 w16se w16cid w16 w16cex w16sdtdh w16sdtfl w16du">
+<w:styles xmlns:mc="http://schemas.openxmlformats.org/markup-compatibility/2006" xmlns:r="http://schemas.openxmlformats.org/officeDocument/2006/relationships" xmlns:w="http://schemas.openxmlformats.org/wordprocessingml/2006/main" xmlns:w14="http://schemas.microsoft.com/office/word/2010/wordml" xmlns:w15="http://schemas.microsoft.com/office/word/2012/wordml" xmlns:w16cex="http://schemas.microsoft.com/office/word/2018/wordml/cex" xmlns:w16cid="http://schemas.microsoft.com/office/word/2016/wordml/cid" xmlns:w16="http://schemas.microsoft.com/office/word/2018/wordml" xmlns:w16sdtdh="http://schemas.microsoft.com/office/word/2020/wordml/sdtdatahash" xmlns:w16se="http://schemas.microsoft.com/office/word/2015/wordml/symex" mc:Ignorable="w14 w15 w16se w16cid w16 w16cex w16sdtdh">
   <w:docDefaults>
     <w:rPrDefault>
       <w:rPr>
@@ -7254,16 +7576,16 @@
   <w:style w:type="paragraph" w:default="1" w:styleId="Normal">
     <w:name w:val="Normal"/>
     <w:qFormat/>
-    <w:rsid w:val="00E15436"/>
+    <w:rsid w:val="00920692"/>
     <w:pPr>
       <w:jc w:val="both"/>
     </w:pPr>
   </w:style>
-  <w:style w:type="paragraph" w:styleId="Titre1">
+  <w:style w:type="paragraph" w:styleId="Heading1">
     <w:name w:val="heading 1"/>
     <w:basedOn w:val="Normal"/>
     <w:next w:val="TextHeading1"/>
-    <w:link w:val="Titre1Car"/>
+    <w:link w:val="Heading1Char"/>
     <w:uiPriority w:val="9"/>
     <w:qFormat/>
     <w:rsid w:val="00D07A8F"/>
@@ -7284,11 +7606,11 @@
       <w:szCs w:val="32"/>
     </w:rPr>
   </w:style>
-  <w:style w:type="paragraph" w:styleId="Titre2">
+  <w:style w:type="paragraph" w:styleId="Heading2">
     <w:name w:val="heading 2"/>
     <w:basedOn w:val="Normal"/>
     <w:next w:val="TextHeading2"/>
-    <w:link w:val="Titre2Car"/>
+    <w:link w:val="Heading2Char"/>
     <w:uiPriority w:val="9"/>
     <w:unhideWhenUsed/>
     <w:qFormat/>
@@ -7311,11 +7633,11 @@
       <w:szCs w:val="26"/>
     </w:rPr>
   </w:style>
-  <w:style w:type="paragraph" w:styleId="Titre3">
+  <w:style w:type="paragraph" w:styleId="Heading3">
     <w:name w:val="heading 3"/>
     <w:basedOn w:val="Normal"/>
     <w:next w:val="TextHeading3"/>
-    <w:link w:val="Titre3Car"/>
+    <w:link w:val="Heading3Char"/>
     <w:uiPriority w:val="9"/>
     <w:unhideWhenUsed/>
     <w:qFormat/>
@@ -7337,11 +7659,11 @@
       <w:szCs w:val="24"/>
     </w:rPr>
   </w:style>
-  <w:style w:type="paragraph" w:styleId="Titre4">
+  <w:style w:type="paragraph" w:styleId="Heading4">
     <w:name w:val="heading 4"/>
     <w:basedOn w:val="Normal"/>
     <w:next w:val="TextHeading4"/>
-    <w:link w:val="Titre4Car"/>
+    <w:link w:val="Heading4Char"/>
     <w:uiPriority w:val="9"/>
     <w:unhideWhenUsed/>
     <w:qFormat/>
@@ -7363,13 +7685,12 @@
       <w:color w:val="1D1D56" w:themeColor="accent1" w:themeShade="BF"/>
     </w:rPr>
   </w:style>
-  <w:style w:type="character" w:default="1" w:styleId="Policepardfaut">
+  <w:style w:type="character" w:default="1" w:styleId="DefaultParagraphFont">
     <w:name w:val="Default Paragraph Font"/>
     <w:uiPriority w:val="1"/>
-    <w:semiHidden/>
     <w:unhideWhenUsed/>
   </w:style>
-  <w:style w:type="table" w:default="1" w:styleId="TableauNormal">
+  <w:style w:type="table" w:default="1" w:styleId="TableNormal">
     <w:name w:val="Normal Table"/>
     <w:uiPriority w:val="99"/>
     <w:semiHidden/>
@@ -7384,7 +7705,7 @@
       </w:tblCellMar>
     </w:tblPr>
   </w:style>
-  <w:style w:type="numbering" w:default="1" w:styleId="Aucuneliste">
+  <w:style w:type="numbering" w:default="1" w:styleId="NoList">
     <w:name w:val="No List"/>
     <w:uiPriority w:val="99"/>
     <w:semiHidden/>
@@ -7406,7 +7727,7 @@
       <w:szCs w:val="24"/>
     </w:rPr>
   </w:style>
-  <w:style w:type="paragraph" w:styleId="Sansinterligne">
+  <w:style w:type="paragraph" w:styleId="NoSpacing">
     <w:name w:val="No Spacing"/>
     <w:uiPriority w:val="2"/>
     <w:rsid w:val="0061708E"/>
@@ -7414,10 +7735,10 @@
       <w:spacing w:line="240" w:lineRule="auto"/>
     </w:pPr>
   </w:style>
-  <w:style w:type="character" w:customStyle="1" w:styleId="Titre1Car">
-    <w:name w:val="Titre 1 Car"/>
-    <w:basedOn w:val="Policepardfaut"/>
-    <w:link w:val="Titre1"/>
+  <w:style w:type="character" w:customStyle="1" w:styleId="Heading1Char">
+    <w:name w:val="Heading 1 Char"/>
+    <w:basedOn w:val="DefaultParagraphFont"/>
+    <w:link w:val="Heading1"/>
     <w:uiPriority w:val="9"/>
     <w:rsid w:val="00D07A8F"/>
     <w:rPr>
@@ -7428,10 +7749,10 @@
       <w:szCs w:val="32"/>
     </w:rPr>
   </w:style>
-  <w:style w:type="character" w:customStyle="1" w:styleId="Titre2Car">
-    <w:name w:val="Titre 2 Car"/>
-    <w:basedOn w:val="Policepardfaut"/>
-    <w:link w:val="Titre2"/>
+  <w:style w:type="character" w:customStyle="1" w:styleId="Heading2Char">
+    <w:name w:val="Heading 2 Char"/>
+    <w:basedOn w:val="DefaultParagraphFont"/>
+    <w:link w:val="Heading2"/>
     <w:uiPriority w:val="9"/>
     <w:rsid w:val="002956B8"/>
     <w:rPr>
@@ -7441,10 +7762,10 @@
       <w:szCs w:val="26"/>
     </w:rPr>
   </w:style>
-  <w:style w:type="character" w:customStyle="1" w:styleId="Titre3Car">
-    <w:name w:val="Titre 3 Car"/>
-    <w:basedOn w:val="Policepardfaut"/>
-    <w:link w:val="Titre3"/>
+  <w:style w:type="character" w:customStyle="1" w:styleId="Heading3Char">
+    <w:name w:val="Heading 3 Char"/>
+    <w:basedOn w:val="DefaultParagraphFont"/>
+    <w:link w:val="Heading3"/>
     <w:uiPriority w:val="9"/>
     <w:rsid w:val="002956B8"/>
     <w:rPr>
@@ -7453,10 +7774,10 @@
       <w:szCs w:val="24"/>
     </w:rPr>
   </w:style>
-  <w:style w:type="paragraph" w:styleId="Titre">
+  <w:style w:type="paragraph" w:styleId="Title">
     <w:name w:val="Title"/>
     <w:basedOn w:val="Normal"/>
-    <w:link w:val="TitreCar"/>
+    <w:link w:val="TitleChar"/>
     <w:uiPriority w:val="10"/>
     <w:qFormat/>
     <w:rsid w:val="00857264"/>
@@ -7475,10 +7796,10 @@
       <w:szCs w:val="56"/>
     </w:rPr>
   </w:style>
-  <w:style w:type="character" w:customStyle="1" w:styleId="TitreCar">
-    <w:name w:val="Titre Car"/>
-    <w:basedOn w:val="Policepardfaut"/>
-    <w:link w:val="Titre"/>
+  <w:style w:type="character" w:customStyle="1" w:styleId="TitleChar">
+    <w:name w:val="Title Char"/>
+    <w:basedOn w:val="DefaultParagraphFont"/>
+    <w:link w:val="Title"/>
     <w:uiPriority w:val="10"/>
     <w:rsid w:val="00857264"/>
     <w:rPr>
@@ -7492,10 +7813,10 @@
       <w:szCs w:val="56"/>
     </w:rPr>
   </w:style>
-  <w:style w:type="paragraph" w:styleId="Sous-titre">
+  <w:style w:type="paragraph" w:styleId="Subtitle">
     <w:name w:val="Subtitle"/>
     <w:basedOn w:val="Normal"/>
-    <w:link w:val="Sous-titreCar"/>
+    <w:link w:val="SubtitleChar"/>
     <w:uiPriority w:val="11"/>
     <w:qFormat/>
     <w:rsid w:val="002956B8"/>
@@ -7512,10 +7833,10 @@
       <w:sz w:val="40"/>
     </w:rPr>
   </w:style>
-  <w:style w:type="character" w:customStyle="1" w:styleId="Sous-titreCar">
-    <w:name w:val="Sous-titre Car"/>
-    <w:basedOn w:val="Policepardfaut"/>
-    <w:link w:val="Sous-titre"/>
+  <w:style w:type="character" w:customStyle="1" w:styleId="SubtitleChar">
+    <w:name w:val="Subtitle Char"/>
+    <w:basedOn w:val="DefaultParagraphFont"/>
+    <w:link w:val="Subtitle"/>
     <w:uiPriority w:val="11"/>
     <w:rsid w:val="002956B8"/>
     <w:rPr>
@@ -7525,9 +7846,9 @@
       <w:sz w:val="40"/>
     </w:rPr>
   </w:style>
-  <w:style w:type="character" w:styleId="Accentuationintense">
+  <w:style w:type="character" w:styleId="IntenseEmphasis">
     <w:name w:val="Intense Emphasis"/>
-    <w:basedOn w:val="Policepardfaut"/>
+    <w:basedOn w:val="DefaultParagraphFont"/>
     <w:uiPriority w:val="21"/>
     <w:rsid w:val="0061708E"/>
     <w:rPr>
@@ -7536,10 +7857,10 @@
       <w:color w:val="272774" w:themeColor="accent1"/>
     </w:rPr>
   </w:style>
-  <w:style w:type="character" w:customStyle="1" w:styleId="Titre4Car">
-    <w:name w:val="Titre 4 Car"/>
-    <w:basedOn w:val="Policepardfaut"/>
-    <w:link w:val="Titre4"/>
+  <w:style w:type="character" w:customStyle="1" w:styleId="Heading4Char">
+    <w:name w:val="Heading 4 Char"/>
+    <w:basedOn w:val="DefaultParagraphFont"/>
+    <w:link w:val="Heading4"/>
     <w:uiPriority w:val="9"/>
     <w:rsid w:val="00045E83"/>
     <w:rPr>
@@ -7548,10 +7869,10 @@
       <w:color w:val="1D1D56" w:themeColor="accent1" w:themeShade="BF"/>
     </w:rPr>
   </w:style>
-  <w:style w:type="paragraph" w:styleId="Paragraphedeliste">
+  <w:style w:type="paragraph" w:styleId="ListParagraph">
     <w:name w:val="List Paragraph"/>
     <w:basedOn w:val="Normal"/>
-    <w:link w:val="ParagraphedelisteCar"/>
+    <w:link w:val="ListParagraphChar"/>
     <w:uiPriority w:val="34"/>
     <w:rsid w:val="004F53A0"/>
     <w:pPr>
@@ -7561,7 +7882,7 @@
   </w:style>
   <w:style w:type="paragraph" w:customStyle="1" w:styleId="1-Bulletpoints">
     <w:name w:val="1-Bulletpoints"/>
-    <w:basedOn w:val="Paragraphedeliste"/>
+    <w:basedOn w:val="ListParagraph"/>
     <w:link w:val="1-BulletpointsChar"/>
     <w:uiPriority w:val="1"/>
     <w:qFormat/>
@@ -7576,9 +7897,9 @@
       <w:sz w:val="24"/>
     </w:rPr>
   </w:style>
-  <w:style w:type="character" w:styleId="lev">
+  <w:style w:type="character" w:styleId="Strong">
     <w:name w:val="Strong"/>
-    <w:basedOn w:val="Policepardfaut"/>
+    <w:basedOn w:val="DefaultParagraphFont"/>
     <w:uiPriority w:val="22"/>
     <w:rsid w:val="009C5125"/>
     <w:rPr>
@@ -7588,16 +7909,16 @@
       <w:sz w:val="22"/>
     </w:rPr>
   </w:style>
-  <w:style w:type="character" w:customStyle="1" w:styleId="ParagraphedelisteCar">
-    <w:name w:val="Paragraphe de liste Car"/>
-    <w:basedOn w:val="Policepardfaut"/>
-    <w:link w:val="Paragraphedeliste"/>
+  <w:style w:type="character" w:customStyle="1" w:styleId="ListParagraphChar">
+    <w:name w:val="List Paragraph Char"/>
+    <w:basedOn w:val="DefaultParagraphFont"/>
+    <w:link w:val="ListParagraph"/>
     <w:uiPriority w:val="34"/>
     <w:rsid w:val="004F53A0"/>
   </w:style>
   <w:style w:type="character" w:customStyle="1" w:styleId="1-BulletpointsChar">
     <w:name w:val="1-Bulletpoints Char"/>
-    <w:basedOn w:val="ParagraphedelisteCar"/>
+    <w:basedOn w:val="ListParagraphChar"/>
     <w:link w:val="1-Bulletpoints"/>
     <w:uiPriority w:val="1"/>
     <w:rsid w:val="002956B8"/>
@@ -7606,9 +7927,9 @@
       <w:sz w:val="24"/>
     </w:rPr>
   </w:style>
-  <w:style w:type="character" w:styleId="Accentuation">
+  <w:style w:type="character" w:styleId="Emphasis">
     <w:name w:val="Emphasis"/>
-    <w:basedOn w:val="Policepardfaut"/>
+    <w:basedOn w:val="DefaultParagraphFont"/>
     <w:uiPriority w:val="20"/>
     <w:qFormat/>
     <w:rsid w:val="00E83F6A"/>
@@ -7660,10 +7981,10 @@
       <w:szCs w:val="26"/>
     </w:rPr>
   </w:style>
-  <w:style w:type="paragraph" w:styleId="En-tte">
+  <w:style w:type="paragraph" w:styleId="Header">
     <w:name w:val="header"/>
     <w:basedOn w:val="Normal"/>
-    <w:link w:val="En-tteCar"/>
+    <w:link w:val="HeaderChar"/>
     <w:uiPriority w:val="99"/>
     <w:unhideWhenUsed/>
     <w:rsid w:val="006E6CEF"/>
@@ -7675,17 +7996,17 @@
       <w:spacing w:line="240" w:lineRule="auto"/>
     </w:pPr>
   </w:style>
-  <w:style w:type="character" w:customStyle="1" w:styleId="En-tteCar">
-    <w:name w:val="En-tête Car"/>
-    <w:basedOn w:val="Policepardfaut"/>
-    <w:link w:val="En-tte"/>
+  <w:style w:type="character" w:customStyle="1" w:styleId="HeaderChar">
+    <w:name w:val="Header Char"/>
+    <w:basedOn w:val="DefaultParagraphFont"/>
+    <w:link w:val="Header"/>
     <w:uiPriority w:val="99"/>
     <w:rsid w:val="006E6CEF"/>
   </w:style>
-  <w:style w:type="paragraph" w:styleId="Pieddepage">
+  <w:style w:type="paragraph" w:styleId="Footer">
     <w:name w:val="footer"/>
     <w:basedOn w:val="Normal"/>
-    <w:link w:val="PieddepageCar"/>
+    <w:link w:val="FooterChar"/>
     <w:uiPriority w:val="99"/>
     <w:unhideWhenUsed/>
     <w:rsid w:val="006E6CEF"/>
@@ -7697,16 +8018,16 @@
       <w:spacing w:line="240" w:lineRule="auto"/>
     </w:pPr>
   </w:style>
-  <w:style w:type="character" w:customStyle="1" w:styleId="PieddepageCar">
-    <w:name w:val="Pied de page Car"/>
-    <w:basedOn w:val="Policepardfaut"/>
-    <w:link w:val="Pieddepage"/>
+  <w:style w:type="character" w:customStyle="1" w:styleId="FooterChar">
+    <w:name w:val="Footer Char"/>
+    <w:basedOn w:val="DefaultParagraphFont"/>
+    <w:link w:val="Footer"/>
     <w:uiPriority w:val="99"/>
     <w:rsid w:val="006E6CEF"/>
   </w:style>
-  <w:style w:type="character" w:styleId="Textedelespacerserv">
+  <w:style w:type="character" w:styleId="PlaceholderText">
     <w:name w:val="Placeholder Text"/>
-    <w:basedOn w:val="Policepardfaut"/>
+    <w:basedOn w:val="DefaultParagraphFont"/>
     <w:uiPriority w:val="99"/>
     <w:rsid w:val="00695910"/>
     <w:rPr>
@@ -7715,7 +8036,7 @@
   </w:style>
   <w:style w:type="paragraph" w:customStyle="1" w:styleId="Title1">
     <w:name w:val="Title 1"/>
-    <w:basedOn w:val="Titre"/>
+    <w:basedOn w:val="Title"/>
     <w:rsid w:val="00695910"/>
     <w:pPr>
       <w:tabs>
@@ -7732,9 +8053,9 @@
       <w:szCs w:val="76"/>
     </w:rPr>
   </w:style>
-  <w:style w:type="table" w:styleId="TableauGrille1Clair-Accentuation1">
+  <w:style w:type="table" w:styleId="GridTable1Light-Accent1">
     <w:name w:val="Grid Table 1 Light Accent 1"/>
-    <w:basedOn w:val="TableauNormal"/>
+    <w:basedOn w:val="TableNormal"/>
     <w:uiPriority w:val="46"/>
     <w:rsid w:val="00196CBB"/>
     <w:pPr>
@@ -7804,7 +8125,7 @@
   </w:style>
   <w:style w:type="character" w:customStyle="1" w:styleId="TextHeading1Char">
     <w:name w:val="Text Heading 1 Char"/>
-    <w:basedOn w:val="Policepardfaut"/>
+    <w:basedOn w:val="DefaultParagraphFont"/>
     <w:link w:val="TextHeading1"/>
     <w:rsid w:val="00090283"/>
     <w:rPr>
@@ -7890,7 +8211,7 @@
   </w:style>
   <w:style w:type="character" w:customStyle="1" w:styleId="2-BulletpointChar">
     <w:name w:val="2-Bulletpoint Char"/>
-    <w:basedOn w:val="Policepardfaut"/>
+    <w:basedOn w:val="DefaultParagraphFont"/>
     <w:link w:val="2-Bulletpoint"/>
     <w:uiPriority w:val="1"/>
     <w:rsid w:val="002956B8"/>
@@ -7951,9 +8272,9 @@
       <w:szCs w:val="20"/>
     </w:rPr>
   </w:style>
-  <w:style w:type="table" w:styleId="Grilledutableau">
+  <w:style w:type="table" w:styleId="TableGrid">
     <w:name w:val="Table Grid"/>
-    <w:basedOn w:val="TableauNormal"/>
+    <w:basedOn w:val="TableNormal"/>
     <w:uiPriority w:val="59"/>
     <w:rsid w:val="00561DD5"/>
     <w:pPr>
@@ -7974,7 +8295,7 @@
 </file>
 
 <file path=word/glossary/document.xml><?xml version="1.0" encoding="utf-8"?>
-<w:glossaryDocument xmlns:wpc="http://schemas.microsoft.com/office/word/2010/wordprocessingCanvas" xmlns:cx="http://schemas.microsoft.com/office/drawing/2014/chartex" xmlns:cx1="http://schemas.microsoft.com/office/drawing/2015/9/8/chartex" xmlns:cx2="http://schemas.microsoft.com/office/drawing/2015/10/21/chartex" xmlns:cx3="http://schemas.microsoft.com/office/drawing/2016/5/9/chartex" xmlns:cx4="http://schemas.microsoft.com/office/drawing/2016/5/10/chartex" xmlns:cx5="http://schemas.microsoft.com/office/drawing/2016/5/11/chartex" xmlns:cx6="http://schemas.microsoft.com/office/drawing/2016/5/12/chartex" xmlns:cx7="http://schemas.microsoft.com/office/drawing/2016/5/13/chartex" xmlns:cx8="http://schemas.microsoft.com/office/drawing/2016/5/14/chartex" xmlns:mc="http://schemas.openxmlformats.org/markup-compatibility/2006" xmlns:aink="http://schemas.microsoft.com/office/drawing/2016/ink" xmlns:am3d="http://schemas.microsoft.com/office/drawing/2017/model3d" xmlns:o="urn:schemas-microsoft-com:office:office" xmlns:oel="http://schemas.microsoft.com/office/2019/extlst" xmlns:r="http://schemas.openxmlformats.org/officeDocument/2006/relationships" xmlns:m="http://schemas.openxmlformats.org/officeDocument/2006/math" xmlns:v="urn:schemas-microsoft-com:vml" xmlns:wp14="http://schemas.microsoft.com/office/word/2010/wordprocessingDrawing" xmlns:wp="http://schemas.openxmlformats.org/drawingml/2006/wordprocessingDrawing" xmlns:w10="urn:schemas-microsoft-com:office:word" xmlns:w="http://schemas.openxmlformats.org/wordprocessingml/2006/main" xmlns:w14="http://schemas.microsoft.com/office/word/2010/wordml" xmlns:w15="http://schemas.microsoft.com/office/word/2012/wordml" xmlns:w16cex="http://schemas.microsoft.com/office/word/2018/wordml/cex" xmlns:w16cid="http://schemas.microsoft.com/office/word/2016/wordml/cid" xmlns:w16="http://schemas.microsoft.com/office/word/2018/wordml" xmlns:w16du="http://schemas.microsoft.com/office/word/2023/wordml/word16du" xmlns:w16sdtdh="http://schemas.microsoft.com/office/word/2020/wordml/sdtdatahash" xmlns:w16sdtfl="http://schemas.microsoft.com/office/word/2024/wordml/sdtformatlock" xmlns:w16se="http://schemas.microsoft.com/office/word/2015/wordml/symex" xmlns:wpg="http://schemas.microsoft.com/office/word/2010/wordprocessingGroup" xmlns:wpi="http://schemas.microsoft.com/office/word/2010/wordprocessingInk" xmlns:wne="http://schemas.microsoft.com/office/word/2006/wordml" xmlns:wps="http://schemas.microsoft.com/office/word/2010/wordprocessingShape" mc:Ignorable="w14 w15 w16se w16cid w16 w16cex w16sdtdh w16sdtfl w16du wp14">
+<w:glossaryDocument xmlns:wpc="http://schemas.microsoft.com/office/word/2010/wordprocessingCanvas" xmlns:cx="http://schemas.microsoft.com/office/drawing/2014/chartex" xmlns:cx1="http://schemas.microsoft.com/office/drawing/2015/9/8/chartex" xmlns:cx2="http://schemas.microsoft.com/office/drawing/2015/10/21/chartex" xmlns:cx3="http://schemas.microsoft.com/office/drawing/2016/5/9/chartex" xmlns:cx4="http://schemas.microsoft.com/office/drawing/2016/5/10/chartex" xmlns:cx5="http://schemas.microsoft.com/office/drawing/2016/5/11/chartex" xmlns:cx6="http://schemas.microsoft.com/office/drawing/2016/5/12/chartex" xmlns:cx7="http://schemas.microsoft.com/office/drawing/2016/5/13/chartex" xmlns:cx8="http://schemas.microsoft.com/office/drawing/2016/5/14/chartex" xmlns:mc="http://schemas.openxmlformats.org/markup-compatibility/2006" xmlns:aink="http://schemas.microsoft.com/office/drawing/2016/ink" xmlns:am3d="http://schemas.microsoft.com/office/drawing/2017/model3d" xmlns:o="urn:schemas-microsoft-com:office:office" xmlns:oel="http://schemas.microsoft.com/office/2019/extlst" xmlns:r="http://schemas.openxmlformats.org/officeDocument/2006/relationships" xmlns:m="http://schemas.openxmlformats.org/officeDocument/2006/math" xmlns:v="urn:schemas-microsoft-com:vml" xmlns:wp14="http://schemas.microsoft.com/office/word/2010/wordprocessingDrawing" xmlns:wp="http://schemas.openxmlformats.org/drawingml/2006/wordprocessingDrawing" xmlns:w10="urn:schemas-microsoft-com:office:word" xmlns:w="http://schemas.openxmlformats.org/wordprocessingml/2006/main" xmlns:w14="http://schemas.microsoft.com/office/word/2010/wordml" xmlns:w15="http://schemas.microsoft.com/office/word/2012/wordml" xmlns:w16cex="http://schemas.microsoft.com/office/word/2018/wordml/cex" xmlns:w16cid="http://schemas.microsoft.com/office/word/2016/wordml/cid" xmlns:w16="http://schemas.microsoft.com/office/word/2018/wordml" xmlns:w16sdtdh="http://schemas.microsoft.com/office/word/2020/wordml/sdtdatahash" xmlns:w16se="http://schemas.microsoft.com/office/word/2015/wordml/symex" xmlns:wpg="http://schemas.microsoft.com/office/word/2010/wordprocessingGroup" xmlns:wpi="http://schemas.microsoft.com/office/word/2010/wordprocessingInk" xmlns:wne="http://schemas.microsoft.com/office/word/2006/wordml" xmlns:wps="http://schemas.microsoft.com/office/word/2010/wordprocessingShape" mc:Ignorable="w14 w15 w16se w16cid w16 w16cex w16sdtdh wp14">
   <w:docParts>
     <w:docPart>
       <w:docPartPr>
@@ -7998,7 +8319,7 @@
           </w:pPr>
           <w:r>
             <w:rPr>
-              <w:rStyle w:val="Textedelespacerserv"/>
+              <w:rStyle w:val="PlaceholderText"/>
             </w:rPr>
             <w:t>[Title]</w:t>
           </w:r>
@@ -8010,7 +8331,7 @@
 </file>
 
 <file path=word/glossary/fontTable.xml><?xml version="1.0" encoding="utf-8"?>
-<w:fonts xmlns:mc="http://schemas.openxmlformats.org/markup-compatibility/2006" xmlns:r="http://schemas.openxmlformats.org/officeDocument/2006/relationships" xmlns:w="http://schemas.openxmlformats.org/wordprocessingml/2006/main" xmlns:w14="http://schemas.microsoft.com/office/word/2010/wordml" xmlns:w15="http://schemas.microsoft.com/office/word/2012/wordml" xmlns:w16cex="http://schemas.microsoft.com/office/word/2018/wordml/cex" xmlns:w16cid="http://schemas.microsoft.com/office/word/2016/wordml/cid" xmlns:w16="http://schemas.microsoft.com/office/word/2018/wordml" xmlns:w16du="http://schemas.microsoft.com/office/word/2023/wordml/word16du" xmlns:w16sdtdh="http://schemas.microsoft.com/office/word/2020/wordml/sdtdatahash" xmlns:w16sdtfl="http://schemas.microsoft.com/office/word/2024/wordml/sdtformatlock" xmlns:w16se="http://schemas.microsoft.com/office/word/2015/wordml/symex" mc:Ignorable="w14 w15 w16se w16cid w16 w16cex w16sdtdh w16sdtfl w16du">
+<w:fonts xmlns:mc="http://schemas.openxmlformats.org/markup-compatibility/2006" xmlns:r="http://schemas.openxmlformats.org/officeDocument/2006/relationships" xmlns:w="http://schemas.openxmlformats.org/wordprocessingml/2006/main" xmlns:w14="http://schemas.microsoft.com/office/word/2010/wordml" xmlns:w15="http://schemas.microsoft.com/office/word/2012/wordml" xmlns:w16cex="http://schemas.microsoft.com/office/word/2018/wordml/cex" xmlns:w16cid="http://schemas.microsoft.com/office/word/2016/wordml/cid" xmlns:w16="http://schemas.microsoft.com/office/word/2018/wordml" xmlns:w16sdtdh="http://schemas.microsoft.com/office/word/2020/wordml/sdtdatahash" xmlns:w16se="http://schemas.microsoft.com/office/word/2015/wordml/symex" mc:Ignorable="w14 w15 w16se w16cid w16 w16cex w16sdtdh">
   <w:font w:name="Times New Roman">
     <w:panose1 w:val="02020603050405020304"/>
     <w:charset w:val="00"/>
@@ -8023,7 +8344,7 @@
     <w:charset w:val="00"/>
     <w:family w:val="swiss"/>
     <w:pitch w:val="variable"/>
-    <w:sig w:usb0="E4002EFF" w:usb1="C000247B" w:usb2="00000009" w:usb3="00000000" w:csb0="000001FF" w:csb1="00000000"/>
+    <w:sig w:usb0="E4002EFF" w:usb1="C200247B" w:usb2="00000009" w:usb3="00000000" w:csb0="000001FF" w:csb1="00000000"/>
   </w:font>
   <w:font w:name="Wingdings">
     <w:panose1 w:val="05000000000000000000"/>
@@ -8076,6 +8397,13 @@
     <w:pitch w:val="variable"/>
     <w:sig w:usb0="20000287" w:usb1="00000003" w:usb2="00000000" w:usb3="00000000" w:csb0="0000019F" w:csb1="00000000"/>
   </w:font>
+  <w:font w:name="Arial">
+    <w:panose1 w:val="020B0604020202020204"/>
+    <w:charset w:val="00"/>
+    <w:family w:val="swiss"/>
+    <w:pitch w:val="variable"/>
+    <w:sig w:usb0="E0002EFF" w:usb1="C000785B" w:usb2="00000009" w:usb3="00000000" w:csb0="000001FF" w:csb1="00000000"/>
+  </w:font>
   <w:font w:name="Aptos Display">
     <w:charset w:val="00"/>
     <w:family w:val="swiss"/>
@@ -8086,7 +8414,7 @@
 </file>
 
 <file path=word/glossary/settings.xml><?xml version="1.0" encoding="utf-8"?>
-<w:settings xmlns:mc="http://schemas.openxmlformats.org/markup-compatibility/2006" xmlns:o="urn:schemas-microsoft-com:office:office" xmlns:r="http://schemas.openxmlformats.org/officeDocument/2006/relationships" xmlns:m="http://schemas.openxmlformats.org/officeDocument/2006/math" xmlns:v="urn:schemas-microsoft-com:vml" xmlns:w10="urn:schemas-microsoft-com:office:word" xmlns:w="http://schemas.openxmlformats.org/wordprocessingml/2006/main" xmlns:w14="http://schemas.microsoft.com/office/word/2010/wordml" xmlns:w15="http://schemas.microsoft.com/office/word/2012/wordml" xmlns:w16cex="http://schemas.microsoft.com/office/word/2018/wordml/cex" xmlns:w16cid="http://schemas.microsoft.com/office/word/2016/wordml/cid" xmlns:w16="http://schemas.microsoft.com/office/word/2018/wordml" xmlns:w16du="http://schemas.microsoft.com/office/word/2023/wordml/word16du" xmlns:w16sdtdh="http://schemas.microsoft.com/office/word/2020/wordml/sdtdatahash" xmlns:w16sdtfl="http://schemas.microsoft.com/office/word/2024/wordml/sdtformatlock" xmlns:w16se="http://schemas.microsoft.com/office/word/2015/wordml/symex" xmlns:sl="http://schemas.openxmlformats.org/schemaLibrary/2006/main" mc:Ignorable="w14 w15 w16se w16cid w16 w16cex w16sdtdh w16sdtfl w16du">
+<w:settings xmlns:mc="http://schemas.openxmlformats.org/markup-compatibility/2006" xmlns:o="urn:schemas-microsoft-com:office:office" xmlns:r="http://schemas.openxmlformats.org/officeDocument/2006/relationships" xmlns:m="http://schemas.openxmlformats.org/officeDocument/2006/math" xmlns:v="urn:schemas-microsoft-com:vml" xmlns:w10="urn:schemas-microsoft-com:office:word" xmlns:w="http://schemas.openxmlformats.org/wordprocessingml/2006/main" xmlns:w14="http://schemas.microsoft.com/office/word/2010/wordml" xmlns:w15="http://schemas.microsoft.com/office/word/2012/wordml" xmlns:w16cex="http://schemas.microsoft.com/office/word/2018/wordml/cex" xmlns:w16cid="http://schemas.microsoft.com/office/word/2016/wordml/cid" xmlns:w16="http://schemas.microsoft.com/office/word/2018/wordml" xmlns:w16sdtdh="http://schemas.microsoft.com/office/word/2020/wordml/sdtdatahash" xmlns:w16se="http://schemas.microsoft.com/office/word/2015/wordml/symex" xmlns:sl="http://schemas.openxmlformats.org/schemaLibrary/2006/main" mc:Ignorable="w14 w15 w16se w16cid w16 w16cex w16sdtdh">
   <w:view w:val="normal"/>
   <w:revisionView w:inkAnnotations="0"/>
   <w:defaultTabStop w:val="720"/>
@@ -8111,6 +8439,7 @@
     <w:rsid w:val="003F05A2"/>
     <w:rsid w:val="0040308E"/>
     <w:rsid w:val="00423F94"/>
+    <w:rsid w:val="006D0B86"/>
     <w:rsid w:val="007534C0"/>
     <w:rsid w:val="00785871"/>
     <w:rsid w:val="007E019A"/>
@@ -8118,6 +8447,7 @@
     <w:rsid w:val="00B75FAF"/>
     <w:rsid w:val="00B76855"/>
     <w:rsid w:val="00C600F0"/>
+    <w:rsid w:val="00C763C5"/>
     <w:rsid w:val="00E4783E"/>
     <w:rsid w:val="00F716C4"/>
   </w:rsids>
@@ -8134,16 +8464,16 @@
     <m:intLim m:val="subSup"/>
     <m:naryLim m:val="undOvr"/>
   </m:mathPr>
-  <w:themeFontLang w:val="en-US"/>
+  <w:themeFontLang w:val="en-US" w:bidi="ar-SA"/>
   <w:clrSchemeMapping w:bg1="light1" w:t1="dark1" w:bg2="light2" w:t2="dark2" w:accent1="accent1" w:accent2="accent2" w:accent3="accent3" w:accent4="accent4" w:accent5="accent5" w:accent6="accent6" w:hyperlink="hyperlink" w:followedHyperlink="followedHyperlink"/>
-  <w:decimalSymbol w:val=","/>
-  <w:listSeparator w:val=";"/>
+  <w:decimalSymbol w:val="."/>
+  <w:listSeparator w:val=","/>
   <w15:chartTrackingRefBased/>
 </w:settings>
 </file>
 
 <file path=word/glossary/styles.xml><?xml version="1.0" encoding="utf-8"?>
-<w:styles xmlns:mc="http://schemas.openxmlformats.org/markup-compatibility/2006" xmlns:r="http://schemas.openxmlformats.org/officeDocument/2006/relationships" xmlns:w="http://schemas.openxmlformats.org/wordprocessingml/2006/main" xmlns:w14="http://schemas.microsoft.com/office/word/2010/wordml" xmlns:w15="http://schemas.microsoft.com/office/word/2012/wordml" xmlns:w16cex="http://schemas.microsoft.com/office/word/2018/wordml/cex" xmlns:w16cid="http://schemas.microsoft.com/office/word/2016/wordml/cid" xmlns:w16="http://schemas.microsoft.com/office/word/2018/wordml" xmlns:w16du="http://schemas.microsoft.com/office/word/2023/wordml/word16du" xmlns:w16sdtdh="http://schemas.microsoft.com/office/word/2020/wordml/sdtdatahash" xmlns:w16sdtfl="http://schemas.microsoft.com/office/word/2024/wordml/sdtformatlock" xmlns:w16se="http://schemas.microsoft.com/office/word/2015/wordml/symex" mc:Ignorable="w14 w15 w16se w16cid w16 w16cex w16sdtdh w16sdtfl w16du">
+<w:styles xmlns:mc="http://schemas.openxmlformats.org/markup-compatibility/2006" xmlns:r="http://schemas.openxmlformats.org/officeDocument/2006/relationships" xmlns:w="http://schemas.openxmlformats.org/wordprocessingml/2006/main" xmlns:w14="http://schemas.microsoft.com/office/word/2010/wordml" xmlns:w15="http://schemas.microsoft.com/office/word/2012/wordml" xmlns:w16cex="http://schemas.microsoft.com/office/word/2018/wordml/cex" xmlns:w16cid="http://schemas.microsoft.com/office/word/2016/wordml/cid" xmlns:w16="http://schemas.microsoft.com/office/word/2018/wordml" xmlns:w16sdtdh="http://schemas.microsoft.com/office/word/2020/wordml/sdtdatahash" xmlns:w16se="http://schemas.microsoft.com/office/word/2015/wordml/symex" mc:Ignorable="w14 w15 w16se w16cid w16 w16cex w16sdtdh">
   <w:docDefaults>
     <w:rPrDefault>
       <w:rPr>
@@ -8541,13 +8871,13 @@
     <w:name w:val="Normal"/>
     <w:qFormat/>
   </w:style>
-  <w:style w:type="character" w:default="1" w:styleId="Policepardfaut">
+  <w:style w:type="character" w:default="1" w:styleId="DefaultParagraphFont">
     <w:name w:val="Default Paragraph Font"/>
     <w:uiPriority w:val="1"/>
     <w:semiHidden/>
     <w:unhideWhenUsed/>
   </w:style>
-  <w:style w:type="table" w:default="1" w:styleId="TableauNormal">
+  <w:style w:type="table" w:default="1" w:styleId="TableNormal">
     <w:name w:val="Normal Table"/>
     <w:uiPriority w:val="99"/>
     <w:semiHidden/>
@@ -8562,15 +8892,15 @@
       </w:tblCellMar>
     </w:tblPr>
   </w:style>
-  <w:style w:type="numbering" w:default="1" w:styleId="Aucuneliste">
+  <w:style w:type="numbering" w:default="1" w:styleId="NoList">
     <w:name w:val="No List"/>
     <w:uiPriority w:val="99"/>
     <w:semiHidden/>
     <w:unhideWhenUsed/>
   </w:style>
-  <w:style w:type="character" w:styleId="Textedelespacerserv">
+  <w:style w:type="character" w:styleId="PlaceholderText">
     <w:name w:val="Placeholder Text"/>
-    <w:basedOn w:val="Policepardfaut"/>
+    <w:basedOn w:val="DefaultParagraphFont"/>
     <w:uiPriority w:val="99"/>
     <w:rsid w:val="00423F94"/>
     <w:rPr>
@@ -8584,7 +8914,7 @@
 </file>
 
 <file path=word/glossary/webSettings.xml><?xml version="1.0" encoding="utf-8"?>
-<w:webSettings xmlns:mc="http://schemas.openxmlformats.org/markup-compatibility/2006" xmlns:r="http://schemas.openxmlformats.org/officeDocument/2006/relationships" xmlns:w="http://schemas.openxmlformats.org/wordprocessingml/2006/main" xmlns:w14="http://schemas.microsoft.com/office/word/2010/wordml" xmlns:w15="http://schemas.microsoft.com/office/word/2012/wordml" xmlns:w16cex="http://schemas.microsoft.com/office/word/2018/wordml/cex" xmlns:w16cid="http://schemas.microsoft.com/office/word/2016/wordml/cid" xmlns:w16="http://schemas.microsoft.com/office/word/2018/wordml" xmlns:w16du="http://schemas.microsoft.com/office/word/2023/wordml/word16du" xmlns:w16sdtdh="http://schemas.microsoft.com/office/word/2020/wordml/sdtdatahash" xmlns:w16sdtfl="http://schemas.microsoft.com/office/word/2024/wordml/sdtformatlock" xmlns:w16se="http://schemas.microsoft.com/office/word/2015/wordml/symex" mc:Ignorable="w14 w15 w16se w16cid w16 w16cex w16sdtdh w16sdtfl w16du">
+<w:webSettings xmlns:mc="http://schemas.openxmlformats.org/markup-compatibility/2006" xmlns:r="http://schemas.openxmlformats.org/officeDocument/2006/relationships" xmlns:w="http://schemas.openxmlformats.org/wordprocessingml/2006/main" xmlns:w14="http://schemas.microsoft.com/office/word/2010/wordml" xmlns:w15="http://schemas.microsoft.com/office/word/2012/wordml" xmlns:w16cex="http://schemas.microsoft.com/office/word/2018/wordml/cex" xmlns:w16cid="http://schemas.microsoft.com/office/word/2016/wordml/cid" xmlns:w16="http://schemas.microsoft.com/office/word/2018/wordml" xmlns:w16sdtdh="http://schemas.microsoft.com/office/word/2020/wordml/sdtdatahash" xmlns:w16se="http://schemas.microsoft.com/office/word/2015/wordml/symex" mc:Ignorable="w14 w15 w16se w16cid w16 w16cex w16sdtdh">
   <w:optimizeForBrowser/>
   <w:allowPNG/>
 </w:webSettings>
@@ -8825,4 +9155,10 @@
     <ds:schemaRef ds:uri="http://schemas.openxmlformats.org/officeDocument/2006/bibliography"/>
   </ds:schemaRefs>
 </ds:datastoreItem>
+</file>
+
+<file path=docMetadata/LabelInfo.xml><?xml version="1.0" encoding="utf-8"?>
+<clbl:labelList xmlns:clbl="http://schemas.microsoft.com/office/2020/mipLabelMetadata">
+  <clbl:label id="{ecd8a103-d543-4248-b674-6a73234556fa}" enabled="1" method="Privileged" siteId="{5047bca2-da88-442e-a09a-d9b8af692adc}" contentBits="0" removed="0"/>
+</clbl:labelList>
 </file>
</xml_diff>

<commit_message>
Update consultant file with role and experience details
</commit_message>
<xml_diff>
--- a/Amaris Consulting Consultant File - template.docx
+++ b/Amaris Consulting Consultant File - template.docx
@@ -2,17 +2,114 @@
 <file path=word/document.xml><?xml version="1.0" encoding="utf-8"?>
 <w:document xmlns:wpc="http://schemas.microsoft.com/office/word/2010/wordprocessingCanvas" xmlns:cx="http://schemas.microsoft.com/office/drawing/2014/chartex" xmlns:cx1="http://schemas.microsoft.com/office/drawing/2015/9/8/chartex" xmlns:cx2="http://schemas.microsoft.com/office/drawing/2015/10/21/chartex" xmlns:cx3="http://schemas.microsoft.com/office/drawing/2016/5/9/chartex" xmlns:cx4="http://schemas.microsoft.com/office/drawing/2016/5/10/chartex" xmlns:cx5="http://schemas.microsoft.com/office/drawing/2016/5/11/chartex" xmlns:cx6="http://schemas.microsoft.com/office/drawing/2016/5/12/chartex" xmlns:cx7="http://schemas.microsoft.com/office/drawing/2016/5/13/chartex" xmlns:cx8="http://schemas.microsoft.com/office/drawing/2016/5/14/chartex" xmlns:mc="http://schemas.openxmlformats.org/markup-compatibility/2006" xmlns:aink="http://schemas.microsoft.com/office/drawing/2016/ink" xmlns:am3d="http://schemas.microsoft.com/office/drawing/2017/model3d" xmlns:o="urn:schemas-microsoft-com:office:office" xmlns:oel="http://schemas.microsoft.com/office/2019/extlst" xmlns:r="http://schemas.openxmlformats.org/officeDocument/2006/relationships" xmlns:m="http://schemas.openxmlformats.org/officeDocument/2006/math" xmlns:v="urn:schemas-microsoft-com:vml" xmlns:wp14="http://schemas.microsoft.com/office/word/2010/wordprocessingDrawing" xmlns:wp="http://schemas.openxmlformats.org/drawingml/2006/wordprocessingDrawing" xmlns:w10="urn:schemas-microsoft-com:office:word" xmlns:w="http://schemas.openxmlformats.org/wordprocessingml/2006/main" xmlns:w14="http://schemas.microsoft.com/office/word/2010/wordml" xmlns:w15="http://schemas.microsoft.com/office/word/2012/wordml" xmlns:w16cex="http://schemas.microsoft.com/office/word/2018/wordml/cex" xmlns:w16cid="http://schemas.microsoft.com/office/word/2016/wordml/cid" xmlns:w16="http://schemas.microsoft.com/office/word/2018/wordml" xmlns:w16sdtdh="http://schemas.microsoft.com/office/word/2020/wordml/sdtdatahash" xmlns:w16se="http://schemas.microsoft.com/office/word/2015/wordml/symex" xmlns:wpg="http://schemas.microsoft.com/office/word/2010/wordprocessingGroup" xmlns:wpi="http://schemas.microsoft.com/office/word/2010/wordprocessingInk" xmlns:wne="http://schemas.microsoft.com/office/word/2006/wordml" xmlns:wps="http://schemas.microsoft.com/office/word/2010/wordprocessingShape" mc:Ignorable="w14 w15 w16se w16cid w16 w16cex w16sdtdh wp14">
   <w:body>
-    <w:p/>
+    <w:p>
+      <w:sdt>
+        <w:sdtPr>
+          <w:rPr>
+            <w:rFonts w:asciiTheme="majorHAnsi" w:hAnsiTheme="majorHAnsi" w:cstheme="majorBidi"/>
+            <w:bCs/>
+            <w:color w:val="FFFFFF" w:themeColor="background1"/>
+            <w:spacing w:val="-10"/>
+            <w:kern w:val="28"/>
+            <w:sz w:val="36"/>
+            <w:szCs w:val="40"/>
+            <w:lang w:val="en-GB"/>
+          </w:rPr>
+          <w:alias w:val="Title"/>
+          <w:tag w:val=""/>
+          <w:id w:val="-891041778"/>
+          <w:placeholder>
+            <w:docPart w:val="16C574C4909D420F8179888453FA94A7"/>
+          </w:placeholder>
+          <w:dataBinding w:prefixMappings="xmlns:ns0='http://purl.org/dc/elements/1.1/' xmlns:ns1='http://schemas.openxmlformats.org/package/2006/metadata/core-properties' " w:xpath="/ns1:coreProperties[1]/ns0:title[1]" w:storeItemID="{6C3C8BC8-F283-45AE-878A-BAB7291924A1}"/>
+          <w:text/>
+        </w:sdtPr>
+        <w:sdtContent>
+          <w:r>
+            <w:rPr>
+              <w:rFonts w:asciiTheme="majorHAnsi" w:hAnsiTheme="majorHAnsi" w:cstheme="majorBidi"/>
+              <w:bCs/>
+              <w:color w:val="FFFFFF" w:themeColor="background1"/>
+              <w:spacing w:val="-10"/>
+              <w:kern w:val="28"/>
+              <w:sz w:val="36"/>
+              <w:szCs w:val="40"/>
+              <w:lang w:val="en-GB"/>
+            </w:rPr>
+            <w:t>Full-Stack Developer|Vue 3</w:t>
+          </w:r>
+          <w:r>
+            <w:rPr>
+              <w:rFonts w:asciiTheme="majorHAnsi" w:hAnsiTheme="majorHAnsi" w:cstheme="majorBidi"/>
+              <w:bCs/>
+              <w:caps/>
+              <w:color w:val="FFFFFF" w:themeColor="background1"/>
+              <w:spacing w:val="-10"/>
+              <w:kern w:val="28"/>
+              <w:sz w:val="36"/>
+              <w:szCs w:val="40"/>
+              <w:lang w:val="en-GB"/>
+            </w:rPr>
+            <w:t>,</w:t>
+          </w:r>
+          <w:r>
+            <w:rPr>
+              <w:rFonts w:asciiTheme="majorHAnsi" w:hAnsiTheme="majorHAnsi" w:cstheme="majorBidi"/>
+              <w:bCs/>
+              <w:color w:val="FFFFFF" w:themeColor="background1"/>
+              <w:spacing w:val="-10"/>
+              <w:kern w:val="28"/>
+              <w:sz w:val="36"/>
+              <w:szCs w:val="40"/>
+              <w:lang w:val="en-GB"/>
+            </w:rPr>
+            <w:t>NestJS</w:t>
+          </w:r>
+          <w:r>
+            <w:rPr>
+              <w:rFonts w:asciiTheme="majorHAnsi" w:hAnsiTheme="majorHAnsi" w:cstheme="majorBidi"/>
+              <w:bCs/>
+              <w:color w:val="FFFFFF" w:themeColor="background1"/>
+              <w:spacing w:val="-10"/>
+              <w:kern w:val="28"/>
+              <w:sz w:val="36"/>
+              <w:szCs w:val="40"/>
+              <w:lang w:val="en-GB"/>
+            </w:rPr>
+            <w:t>,</w:t>
+          </w:r>
+          <w:r>
+            <w:rPr>
+              <w:rFonts w:asciiTheme="majorHAnsi" w:hAnsiTheme="majorHAnsi" w:cstheme="majorBidi"/>
+              <w:bCs/>
+              <w:color w:val="FFFFFF" w:themeColor="background1"/>
+              <w:spacing w:val="-10"/>
+              <w:kern w:val="28"/>
+              <w:sz w:val="36"/>
+              <w:szCs w:val="40"/>
+              <w:lang w:val="en-GB"/>
+            </w:rPr>
+            <w:t>TypeScript</w:t>
+          </w:r>
+        </w:sdtContent>
+      </w:sdt>
+    </w:p>
     <w:p>
       <w:pPr>
         <w:pStyle w:val="Title1"/>
         <w:tabs>
           <w:tab w:val="left" w:pos="7005"/>
         </w:tabs>
+        <w:rPr>
+          <w:sz w:val="44"/>
+          <w:szCs w:val="56"/>
+        </w:rPr>
       </w:pPr>
       <w:r>
         <w:rPr>
           <w:noProof/>
+          <w:sz w:val="44"/>
+          <w:szCs w:val="56"/>
           <w:lang w:val="en-SG" w:eastAsia="en-SG"/>
         </w:rPr>
         <mc:AlternateContent>
@@ -72,7 +169,7 @@
                                 <w:szCs w:val="20"/>
                                 <w:lang w:val="en-GB"/>
                               </w:rPr>
-                              <w:t>TRIGRAM/First Name</w:t>
+                              <w:t>HSA / HOUSSAM SALAH</w:t>
                             </w:r>
                           </w:p>
                           <w:p>
@@ -91,7 +188,15 @@
                                 <w:sz w:val="36"/>
                                 <w:szCs w:val="20"/>
                               </w:rPr>
-                              <w:t>No. of years of experience</w:t>
+                              <w:t>3</w:t>
+                            </w:r>
+                            <w:r>
+                              <w:rPr>
+                                <w:color w:val="272774" w:themeColor="accent1"/>
+                                <w:sz w:val="36"/>
+                                <w:szCs w:val="20"/>
+                              </w:rPr>
+                              <w:t xml:space="preserve"> years of experience</w:t>
                             </w:r>
                           </w:p>
                           <w:p/>
@@ -138,7 +243,7 @@
                           <w:szCs w:val="20"/>
                           <w:lang w:val="en-GB"/>
                         </w:rPr>
-                        <w:t>TRIGRAM/First Name</w:t>
+                        <w:t>HSA / HOUSSAM SALAH</w:t>
                       </w:r>
                     </w:p>
                     <w:p>
@@ -157,7 +262,15 @@
                           <w:sz w:val="36"/>
                           <w:szCs w:val="20"/>
                         </w:rPr>
-                        <w:t>No. of years of experience</w:t>
+                        <w:t>3</w:t>
+                      </w:r>
+                      <w:r>
+                        <w:rPr>
+                          <w:color w:val="272774" w:themeColor="accent1"/>
+                          <w:sz w:val="36"/>
+                          <w:szCs w:val="20"/>
+                        </w:rPr>
+                        <w:t xml:space="preserve"> years of experience</w:t>
                       </w:r>
                     </w:p>
                     <w:p/>
@@ -169,49 +282,14 @@
           </mc:Fallback>
         </mc:AlternateContent>
       </w:r>
-      <w:sdt>
-        <w:sdtPr>
-          <w:rPr>
-            <w:rFonts w:asciiTheme="majorHAnsi" w:hAnsiTheme="majorHAnsi" w:cstheme="majorBidi"/>
-            <w:bCs/>
-            <w:caps w:val="0"/>
-            <w:color w:val="FFFFFF" w:themeColor="background1"/>
-            <w:spacing w:val="-10"/>
-            <w:kern w:val="28"/>
-            <w:szCs w:val="56"/>
-            <w:lang w:val="en-GB"/>
-          </w:rPr>
-          <w:alias w:val="Title"/>
-          <w:tag w:val=""/>
-          <w:id w:val="-891041778"/>
-          <w:placeholder>
-            <w:docPart w:val="C7CB3D1C9B2542A0804E0FBF8E1C32D4"/>
-          </w:placeholder>
-          <w:dataBinding w:prefixMappings="xmlns:ns0='http://purl.org/dc/elements/1.1/' xmlns:ns1='http://schemas.openxmlformats.org/package/2006/metadata/core-properties' " w:xpath="/ns1:coreProperties[1]/ns0:title[1]" w:storeItemID="{6C3C8BC8-F283-45AE-878A-BAB7291924A1}"/>
-          <w:text/>
-        </w:sdtPr>
-        <w:sdtContent>
-          <w:r>
-            <w:rPr>
-              <w:rFonts w:asciiTheme="majorHAnsi" w:hAnsiTheme="majorHAnsi" w:cstheme="majorBidi"/>
-              <w:bCs/>
-              <w:caps w:val="0"/>
-              <w:color w:val="FFFFFF" w:themeColor="background1"/>
-              <w:spacing w:val="-10"/>
-              <w:kern w:val="28"/>
-              <w:szCs w:val="56"/>
-              <w:lang w:val="en-GB"/>
-            </w:rPr>
-            <w:t>Job title + Expertise</w:t>
-          </w:r>
-        </w:sdtContent>
-      </w:sdt>
       <w:r>
         <w:rPr>
           <w:rStyle w:val="TitleChar"/>
           <w:rFonts w:eastAsiaTheme="minorHAnsi"/>
           <w:b/>
           <w:bCs/>
+          <w:sz w:val="44"/>
+          <w:szCs w:val="48"/>
         </w:rPr>
         <w:tab/>
       </w:r>
@@ -362,7 +440,23 @@
           <w:sz w:val="20"/>
           <w:szCs w:val="20"/>
         </w:rPr>
-        <w:t>Vue 3 (Composition API), Quasar, React.js, Angular, TailwindCSS</w:t>
+        <w:t xml:space="preserve">Vue 3 (Composition API), Quasar, </w:t>
+      </w:r>
+      <w:bookmarkStart w:id="0" w:name="_Hlk202280305"/>
+      <w:r>
+        <w:rPr>
+          <w:sz w:val="20"/>
+          <w:szCs w:val="20"/>
+        </w:rPr>
+        <w:t>React</w:t>
+      </w:r>
+      <w:bookmarkEnd w:id="0"/>
+      <w:r>
+        <w:rPr>
+          <w:sz w:val="20"/>
+          <w:szCs w:val="20"/>
+        </w:rPr>
+        <w:t>.js, Angular, TailwindCSS</w:t>
       </w:r>
     </w:p>
     <w:p>
@@ -1704,6 +1798,7 @@
           <w:sz w:val="20"/>
           <w:szCs w:val="20"/>
         </w:rPr>
+        <w:lastRenderedPageBreak/>
         <w:t>Vue 3, Quasar, TypeScript, NestJS, TypeORM, MSSQL, Redis, Swagger, Jest, Pinia, ESLint, SonarQube, Azure DevOps, Docker, Microservices, Microfrontends</w:t>
       </w:r>
     </w:p>
@@ -1723,7 +1818,6 @@
           <w:color w:val="272774" w:themeColor="accent1"/>
           <w:sz w:val="24"/>
         </w:rPr>
-        <w:lastRenderedPageBreak/>
         <w:t>Forvia (Faurecia)</w:t>
       </w:r>
       <w:r>
@@ -1864,7 +1958,7 @@
           </mc:Choice>
           <mc:Fallback>
             <w:pict>
-              <v:line w14:anchorId="24177753" id="Straight Connector 1575182950" o:spid="_x0000_s1026" style="position:absolute;z-index:251666432;visibility:visible;mso-wrap-style:square;mso-wrap-distance-left:9pt;mso-wrap-distance-top:0;mso-wrap-distance-right:9pt;mso-wrap-distance-bottom:0;mso-position-horizontal:absolute;mso-position-horizontal-relative:text;mso-position-vertical:absolute;mso-position-vertical-relative:text" from=".5pt,.4pt" to="434pt,1.9pt" o:gfxdata="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" strokecolor="#e6b6a3 [3045]" strokeweight=".25pt"/>
+              <v:line w14:anchorId="6089607F" id="Straight Connector 1575182950" o:spid="_x0000_s1026" style="position:absolute;z-index:251666432;visibility:visible;mso-wrap-style:square;mso-wrap-distance-left:9pt;mso-wrap-distance-top:0;mso-wrap-distance-right:9pt;mso-wrap-distance-bottom:0;mso-position-horizontal:absolute;mso-position-horizontal-relative:text;mso-position-vertical:absolute;mso-position-vertical-relative:text" from=".5pt,.4pt" to="434pt,1.9pt" o:gfxdata="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" strokecolor="#e6b6a3 [3045]" strokeweight=".25pt"/>
             </w:pict>
           </mc:Fallback>
         </mc:AlternateContent>
@@ -2558,6 +2652,7 @@
           <w:sz w:val="20"/>
           <w:szCs w:val="20"/>
         </w:rPr>
+        <w:lastRenderedPageBreak/>
         <w:t>Environment:</w:t>
       </w:r>
     </w:p>
@@ -2617,7 +2712,6 @@
         </w:tabs>
       </w:pPr>
       <w:r>
-        <w:lastRenderedPageBreak/>
         <w:tab/>
       </w:r>
     </w:p>
@@ -3704,14 +3798,14 @@
         <v:path o:extrusionok="f" gradientshapeok="t" o:connecttype="rect"/>
         <o:lock v:ext="edit" aspectratio="t"/>
       </v:shapetype>
-      <v:shape id="_x0000_i1260" type="#_x0000_t75" style="width:12pt;height:16.5pt;visibility:visible;mso-wrap-style:square" o:bullet="t">
+      <v:shape id="_x0000_i1280" type="#_x0000_t75" style="width:12pt;height:16.5pt;visibility:visible;mso-wrap-style:square" o:bullet="t">
         <v:imagedata r:id="rId1" o:title=""/>
       </v:shape>
     </w:pict>
   </w:numPicBullet>
   <w:numPicBullet w:numPicBulletId="1">
     <w:pict>
-      <v:shape id="_x0000_i1261" type="#_x0000_t75" style="width:30pt;height:30pt;visibility:visible;mso-wrap-style:square" o:bullet="t">
+      <v:shape id="_x0000_i1281" type="#_x0000_t75" style="width:30pt;height:30pt;visibility:visible;mso-wrap-style:square" o:bullet="t">
         <v:imagedata r:id="rId2" o:title=""/>
       </v:shape>
     </w:pict>
@@ -8299,7 +8393,7 @@
   <w:docParts>
     <w:docPart>
       <w:docPartPr>
-        <w:name w:val="C7CB3D1C9B2542A0804E0FBF8E1C32D4"/>
+        <w:name w:val="16C574C4909D420F8179888453FA94A7"/>
         <w:category>
           <w:name w:val="General"/>
           <w:gallery w:val="placeholder"/>
@@ -8310,12 +8404,12 @@
         <w:behaviors>
           <w:behavior w:val="content"/>
         </w:behaviors>
-        <w:guid w:val="{FC01AD72-200B-46A8-B512-010E50ED2D8F}"/>
+        <w:guid w:val="{C18D2980-8E79-451B-878A-C1400013CCCA}"/>
       </w:docPartPr>
       <w:docPartBody>
         <w:p>
           <w:pPr>
-            <w:pStyle w:val="C7CB3D1C9B2542A0804E0FBF8E1C32D4"/>
+            <w:pStyle w:val="16C574C4909D420F8179888453FA94A7"/>
           </w:pPr>
           <w:r>
             <w:rPr>
@@ -8439,6 +8533,7 @@
     <w:rsid w:val="003F05A2"/>
     <w:rsid w:val="0040308E"/>
     <w:rsid w:val="00423F94"/>
+    <w:rsid w:val="00674DD6"/>
     <w:rsid w:val="006D0B86"/>
     <w:rsid w:val="007534C0"/>
     <w:rsid w:val="00785871"/>
@@ -8447,7 +8542,7 @@
     <w:rsid w:val="00B75FAF"/>
     <w:rsid w:val="00B76855"/>
     <w:rsid w:val="00C600F0"/>
-    <w:rsid w:val="00C763C5"/>
+    <w:rsid w:val="00E034A5"/>
     <w:rsid w:val="00E4783E"/>
     <w:rsid w:val="00F716C4"/>
   </w:rsids>
@@ -8902,13 +8997,26 @@
     <w:name w:val="Placeholder Text"/>
     <w:basedOn w:val="DefaultParagraphFont"/>
     <w:uiPriority w:val="99"/>
-    <w:rsid w:val="00423F94"/>
+    <w:rsid w:val="00E034A5"/>
     <w:rPr>
       <w:color w:val="808080"/>
     </w:rPr>
   </w:style>
   <w:style w:type="paragraph" w:customStyle="1" w:styleId="C7CB3D1C9B2542A0804E0FBF8E1C32D4">
     <w:name w:val="C7CB3D1C9B2542A0804E0FBF8E1C32D4"/>
+  </w:style>
+  <w:style w:type="paragraph" w:customStyle="1" w:styleId="16C574C4909D420F8179888453FA94A7">
+    <w:name w:val="16C574C4909D420F8179888453FA94A7"/>
+    <w:rsid w:val="00E034A5"/>
+    <w:pPr>
+      <w:spacing w:line="278" w:lineRule="auto"/>
+    </w:pPr>
+    <w:rPr>
+      <w:kern w:val="2"/>
+      <w:sz w:val="24"/>
+      <w:szCs w:val="24"/>
+      <w14:ligatures w14:val="standardContextual"/>
+    </w:rPr>
   </w:style>
 </w:styles>
 </file>

</xml_diff>